<commit_message>
started code inspection, class functionalities explained
</commit_message>
<xml_diff>
--- a/CI/CI.docx
+++ b/CI/CI.docx
@@ -155,18 +155,7 @@
                                 <w:sz w:val="20"/>
                                 <w:szCs w:val="20"/>
                               </w:rPr>
-                              <w:t>Version: 1.0</w:t>
-                            </w:r>
-                            <w:r>
-                              <w:rPr>
-                                <w:rFonts w:cstheme="minorHAnsi"/>
-                                <w:bCs/>
-                                <w:color w:val="FFFFFF" w:themeColor="background1"/>
-                                <w:spacing w:val="60"/>
-                                <w:sz w:val="20"/>
-                                <w:szCs w:val="20"/>
-                              </w:rPr>
-                              <w:t>.0</w:t>
+                              <w:t>Version: 1.0.0</w:t>
                             </w:r>
                           </w:p>
                           <w:p>
@@ -266,18 +255,7 @@
                           <w:sz w:val="20"/>
                           <w:szCs w:val="20"/>
                         </w:rPr>
-                        <w:t>Version: 1.0</w:t>
-                      </w:r>
-                      <w:r>
-                        <w:rPr>
-                          <w:rFonts w:cstheme="minorHAnsi"/>
-                          <w:bCs/>
-                          <w:color w:val="FFFFFF" w:themeColor="background1"/>
-                          <w:spacing w:val="60"/>
-                          <w:sz w:val="20"/>
-                          <w:szCs w:val="20"/>
-                        </w:rPr>
-                        <w:t>.0</w:t>
+                        <w:t>Version: 1.0.0</w:t>
                       </w:r>
                     </w:p>
                     <w:p>
@@ -813,6 +791,16 @@
     </w:p>
     <w:sdt>
       <w:sdtPr>
+        <w:rPr>
+          <w:rFonts w:asciiTheme="minorHAnsi" w:eastAsiaTheme="minorEastAsia" w:hAnsiTheme="minorHAnsi" w:cstheme="minorBidi"/>
+          <w:b w:val="0"/>
+          <w:bCs w:val="0"/>
+          <w:color w:val="auto"/>
+          <w:sz w:val="24"/>
+          <w:szCs w:val="24"/>
+          <w:u w:val="none"/>
+          <w:lang w:val="it-IT"/>
+        </w:rPr>
         <w:id w:val="-1750107803"/>
         <w:docPartObj>
           <w:docPartGallery w:val="Table of Contents"/>
@@ -821,13 +809,10 @@
       </w:sdtPr>
       <w:sdtEndPr>
         <w:rPr>
-          <w:rFonts w:asciiTheme="minorHAnsi" w:eastAsiaTheme="minorEastAsia" w:hAnsiTheme="minorHAnsi" w:cstheme="minorBidi"/>
+          <w:rFonts w:ascii="Calibri Light" w:hAnsi="Calibri Light" w:cs="Calibri Light"/>
           <w:noProof/>
-          <w:color w:val="auto"/>
-          <w:sz w:val="24"/>
-          <w:szCs w:val="24"/>
-          <w:u w:val="none"/>
-          <w:lang w:val="it-IT"/>
+          <w:sz w:val="27"/>
+          <w:szCs w:val="27"/>
         </w:rPr>
       </w:sdtEndPr>
       <w:sdtContent>
@@ -843,12 +828,15 @@
           <w:pPr>
             <w:pStyle w:val="TOC1"/>
             <w:tabs>
-              <w:tab w:val="left" w:pos="382"/>
+              <w:tab w:val="left" w:pos="412"/>
               <w:tab w:val="right" w:leader="dot" w:pos="8290"/>
             </w:tabs>
             <w:rPr>
+              <w:rFonts w:asciiTheme="minorHAnsi" w:hAnsiTheme="minorHAnsi" w:cstheme="minorBidi"/>
               <w:b w:val="0"/>
               <w:noProof/>
+              <w:sz w:val="24"/>
+              <w:szCs w:val="24"/>
               <w:lang w:val="en-US" w:eastAsia="ja-JP"/>
             </w:rPr>
           </w:pPr>
@@ -875,8 +863,11 @@
           </w:r>
           <w:r>
             <w:rPr>
+              <w:rFonts w:asciiTheme="minorHAnsi" w:hAnsiTheme="minorHAnsi" w:cstheme="minorBidi"/>
               <w:b w:val="0"/>
               <w:noProof/>
+              <w:sz w:val="24"/>
+              <w:szCs w:val="24"/>
               <w:lang w:val="en-US" w:eastAsia="ja-JP"/>
             </w:rPr>
             <w:tab/>
@@ -903,7 +894,7 @@
             <w:rPr>
               <w:noProof/>
             </w:rPr>
-            <w:instrText xml:space="preserve"> PAGEREF _Toc344539076 \h </w:instrText>
+            <w:instrText xml:space="preserve"> PAGEREF _Toc344550481 \h </w:instrText>
           </w:r>
           <w:r>
             <w:rPr>
@@ -933,12 +924,15 @@
           <w:pPr>
             <w:pStyle w:val="TOC1"/>
             <w:tabs>
-              <w:tab w:val="left" w:pos="382"/>
+              <w:tab w:val="left" w:pos="412"/>
               <w:tab w:val="right" w:leader="dot" w:pos="8290"/>
             </w:tabs>
             <w:rPr>
+              <w:rFonts w:asciiTheme="minorHAnsi" w:hAnsiTheme="minorHAnsi" w:cstheme="minorBidi"/>
               <w:b w:val="0"/>
               <w:noProof/>
+              <w:sz w:val="24"/>
+              <w:szCs w:val="24"/>
               <w:lang w:val="en-US" w:eastAsia="ja-JP"/>
             </w:rPr>
           </w:pPr>
@@ -950,8 +944,11 @@
           </w:r>
           <w:r>
             <w:rPr>
+              <w:rFonts w:asciiTheme="minorHAnsi" w:hAnsiTheme="minorHAnsi" w:cstheme="minorBidi"/>
               <w:b w:val="0"/>
               <w:noProof/>
+              <w:sz w:val="24"/>
+              <w:szCs w:val="24"/>
               <w:lang w:val="en-US" w:eastAsia="ja-JP"/>
             </w:rPr>
             <w:tab/>
@@ -978,7 +975,7 @@
             <w:rPr>
               <w:noProof/>
             </w:rPr>
-            <w:instrText xml:space="preserve"> PAGEREF _Toc344539077 \h </w:instrText>
+            <w:instrText xml:space="preserve"> PAGEREF _Toc344550482 \h </w:instrText>
           </w:r>
           <w:r>
             <w:rPr>
@@ -1008,12 +1005,15 @@
           <w:pPr>
             <w:pStyle w:val="TOC1"/>
             <w:tabs>
-              <w:tab w:val="left" w:pos="382"/>
+              <w:tab w:val="left" w:pos="412"/>
               <w:tab w:val="right" w:leader="dot" w:pos="8290"/>
             </w:tabs>
             <w:rPr>
+              <w:rFonts w:asciiTheme="minorHAnsi" w:hAnsiTheme="minorHAnsi" w:cstheme="minorBidi"/>
               <w:b w:val="0"/>
               <w:noProof/>
+              <w:sz w:val="24"/>
+              <w:szCs w:val="24"/>
               <w:lang w:val="en-US" w:eastAsia="ja-JP"/>
             </w:rPr>
           </w:pPr>
@@ -1025,8 +1025,11 @@
           </w:r>
           <w:r>
             <w:rPr>
+              <w:rFonts w:asciiTheme="minorHAnsi" w:hAnsiTheme="minorHAnsi" w:cstheme="minorBidi"/>
               <w:b w:val="0"/>
               <w:noProof/>
+              <w:sz w:val="24"/>
+              <w:szCs w:val="24"/>
               <w:lang w:val="en-US" w:eastAsia="ja-JP"/>
             </w:rPr>
             <w:tab/>
@@ -1053,7 +1056,7 @@
             <w:rPr>
               <w:noProof/>
             </w:rPr>
-            <w:instrText xml:space="preserve"> PAGEREF _Toc344539078 \h </w:instrText>
+            <w:instrText xml:space="preserve"> PAGEREF _Toc344550483 \h </w:instrText>
           </w:r>
           <w:r>
             <w:rPr>
@@ -1070,7 +1073,7 @@
             <w:rPr>
               <w:noProof/>
             </w:rPr>
-            <w:t>5</w:t>
+            <w:t>6</w:t>
           </w:r>
           <w:r>
             <w:rPr>
@@ -1083,12 +1086,15 @@
           <w:pPr>
             <w:pStyle w:val="TOC1"/>
             <w:tabs>
-              <w:tab w:val="left" w:pos="382"/>
+              <w:tab w:val="left" w:pos="412"/>
               <w:tab w:val="right" w:leader="dot" w:pos="8290"/>
             </w:tabs>
             <w:rPr>
+              <w:rFonts w:asciiTheme="minorHAnsi" w:hAnsiTheme="minorHAnsi" w:cstheme="minorBidi"/>
               <w:b w:val="0"/>
               <w:noProof/>
+              <w:sz w:val="24"/>
+              <w:szCs w:val="24"/>
               <w:lang w:val="en-US" w:eastAsia="ja-JP"/>
             </w:rPr>
           </w:pPr>
@@ -1100,8 +1106,11 @@
           </w:r>
           <w:r>
             <w:rPr>
+              <w:rFonts w:asciiTheme="minorHAnsi" w:hAnsiTheme="minorHAnsi" w:cstheme="minorBidi"/>
               <w:b w:val="0"/>
               <w:noProof/>
+              <w:sz w:val="24"/>
+              <w:szCs w:val="24"/>
               <w:lang w:val="en-US" w:eastAsia="ja-JP"/>
             </w:rPr>
             <w:tab/>
@@ -1128,7 +1137,7 @@
             <w:rPr>
               <w:noProof/>
             </w:rPr>
-            <w:instrText xml:space="preserve"> PAGEREF _Toc344539079 \h </w:instrText>
+            <w:instrText xml:space="preserve"> PAGEREF _Toc344550484 \h </w:instrText>
           </w:r>
           <w:r>
             <w:rPr>
@@ -1145,7 +1154,7 @@
             <w:rPr>
               <w:noProof/>
             </w:rPr>
-            <w:t>6</w:t>
+            <w:t>7</w:t>
           </w:r>
           <w:r>
             <w:rPr>
@@ -1175,13 +1184,33 @@
       <w:pPr>
         <w:pStyle w:val="Heading1"/>
       </w:pPr>
-      <w:bookmarkStart w:id="0" w:name="_Toc344539076"/>
+      <w:bookmarkStart w:id="0" w:name="_Toc344550481"/>
       <w:r>
         <w:t>Classes assigned</w:t>
       </w:r>
       <w:bookmarkEnd w:id="0"/>
     </w:p>
-    <w:p>
+    <w:p/>
+    <w:p>
+      <w:r>
+        <w:t>We have been assigned the following classes:</w:t>
+      </w:r>
+    </w:p>
+    <w:p>
+      <w:pPr>
+        <w:pStyle w:val="ListParagraph"/>
+        <w:numPr>
+          <w:ilvl w:val="0"/>
+          <w:numId w:val="3"/>
+        </w:numPr>
+        <w:ind w:left="426"/>
+      </w:pPr>
+      <w:r>
+        <w:rPr>
+          <w:color w:val="000000"/>
+        </w:rPr>
+        <w:t>../apache-ofbiz-16.11.01/applications/party/src/main/java/org/apache/ofbiz/party/content/PartyContentWrapper.java</w:t>
+      </w:r>
       <w:r>
         <w:br w:type="page"/>
       </w:r>
@@ -1190,13 +1219,533 @@
       <w:pPr>
         <w:pStyle w:val="Heading1"/>
       </w:pPr>
-      <w:bookmarkStart w:id="1" w:name="_Toc344539077"/>
+      <w:bookmarkStart w:id="1" w:name="_Toc344550482"/>
       <w:r>
         <w:t>Functional role of assigned set of classes</w:t>
       </w:r>
       <w:bookmarkEnd w:id="1"/>
     </w:p>
     <w:p>
+      <w:pPr>
+        <w:widowControl w:val="0"/>
+        <w:tabs>
+          <w:tab w:val="left" w:pos="543"/>
+        </w:tabs>
+        <w:autoSpaceDE w:val="0"/>
+        <w:autoSpaceDN w:val="0"/>
+        <w:adjustRightInd w:val="0"/>
+        <w:rPr>
+          <w:color w:val="000000"/>
+          <w:lang w:val="en-US"/>
+        </w:rPr>
+      </w:pPr>
+    </w:p>
+    <w:p>
+      <w:pPr>
+        <w:widowControl w:val="0"/>
+        <w:tabs>
+          <w:tab w:val="left" w:pos="543"/>
+        </w:tabs>
+        <w:autoSpaceDE w:val="0"/>
+        <w:autoSpaceDN w:val="0"/>
+        <w:adjustRightInd w:val="0"/>
+        <w:rPr>
+          <w:color w:val="000000"/>
+          <w:lang w:val="en-US"/>
+        </w:rPr>
+      </w:pPr>
+      <w:r>
+        <w:rPr>
+          <w:color w:val="000000"/>
+          <w:lang w:val="en-US"/>
+        </w:rPr>
+        <w:t>OFBiz is an Enterprise Resource Planning (ERP) System written in Java and</w:t>
+      </w:r>
+      <w:r>
+        <w:rPr>
+          <w:color w:val="000000"/>
+          <w:lang w:val="en-US"/>
+        </w:rPr>
+        <w:t xml:space="preserve"> </w:t>
+      </w:r>
+      <w:r>
+        <w:rPr>
+          <w:color w:val="000000"/>
+          <w:lang w:val="en-US"/>
+        </w:rPr>
+        <w:t xml:space="preserve">houses a large set of libraries, entities, services and features to run </w:t>
+      </w:r>
+      <w:r>
+        <w:rPr>
+          <w:color w:val="000000"/>
+          <w:lang w:val="en-US"/>
+        </w:rPr>
+        <w:t>all</w:t>
+      </w:r>
+      <w:r>
+        <w:rPr>
+          <w:color w:val="000000"/>
+          <w:lang w:val="en-US"/>
+        </w:rPr>
+        <w:t xml:space="preserve"> aspects of </w:t>
+      </w:r>
+      <w:r>
+        <w:rPr>
+          <w:color w:val="000000"/>
+          <w:lang w:val="en-US"/>
+        </w:rPr>
+        <w:t>a</w:t>
+      </w:r>
+      <w:r>
+        <w:rPr>
+          <w:color w:val="000000"/>
+          <w:lang w:val="en-US"/>
+        </w:rPr>
+        <w:t xml:space="preserve"> business.</w:t>
+      </w:r>
+    </w:p>
+    <w:p>
+      <w:pPr>
+        <w:widowControl w:val="0"/>
+        <w:tabs>
+          <w:tab w:val="left" w:pos="543"/>
+        </w:tabs>
+        <w:autoSpaceDE w:val="0"/>
+        <w:autoSpaceDN w:val="0"/>
+        <w:adjustRightInd w:val="0"/>
+        <w:rPr>
+          <w:color w:val="000000"/>
+          <w:lang w:val="en-US"/>
+        </w:rPr>
+      </w:pPr>
+    </w:p>
+    <w:p>
+      <w:pPr>
+        <w:widowControl w:val="0"/>
+        <w:tabs>
+          <w:tab w:val="left" w:pos="543"/>
+        </w:tabs>
+        <w:autoSpaceDE w:val="0"/>
+        <w:autoSpaceDN w:val="0"/>
+        <w:adjustRightInd w:val="0"/>
+        <w:rPr>
+          <w:color w:val="000000"/>
+          <w:lang w:val="en-US"/>
+        </w:rPr>
+      </w:pPr>
+      <w:r>
+        <w:rPr>
+          <w:color w:val="000000"/>
+          <w:lang w:val="en-US"/>
+        </w:rPr>
+        <w:t>The OFBiz documentation can be found at the following link:</w:t>
+      </w:r>
+    </w:p>
+    <w:p>
+      <w:pPr>
+        <w:rPr>
+          <w:color w:val="000000"/>
+          <w:lang w:val="en-US"/>
+        </w:rPr>
+      </w:pPr>
+      <w:r>
+        <w:rPr>
+          <w:color w:val="000000"/>
+          <w:lang w:val="en-US"/>
+        </w:rPr>
+        <w:fldChar w:fldCharType="begin"/>
+      </w:r>
+      <w:r>
+        <w:rPr>
+          <w:color w:val="000000"/>
+          <w:lang w:val="en-US"/>
+        </w:rPr>
+        <w:instrText>HYPERLINK "http://ofbiz.apache.org/documentation.html"</w:instrText>
+      </w:r>
+      <w:r>
+        <w:rPr>
+          <w:color w:val="000000"/>
+          <w:lang w:val="en-US"/>
+        </w:rPr>
+      </w:r>
+      <w:r>
+        <w:rPr>
+          <w:color w:val="000000"/>
+          <w:lang w:val="en-US"/>
+        </w:rPr>
+        <w:fldChar w:fldCharType="separate"/>
+      </w:r>
+      <w:r>
+        <w:rPr>
+          <w:color w:val="0E0EFF"/>
+          <w:lang w:val="en-US"/>
+        </w:rPr>
+        <w:t>http://ofbiz.apache.org/documentation.html</w:t>
+      </w:r>
+      <w:r>
+        <w:rPr>
+          <w:color w:val="000000"/>
+          <w:lang w:val="en-US"/>
+        </w:rPr>
+        <w:fldChar w:fldCharType="end"/>
+      </w:r>
+    </w:p>
+    <w:p>
+      <w:pPr>
+        <w:rPr>
+          <w:color w:val="000000"/>
+          <w:lang w:val="en-US"/>
+        </w:rPr>
+      </w:pPr>
+    </w:p>
+    <w:p>
+      <w:r>
+        <w:t xml:space="preserve">From the name of the class we have to analyse, that is PartyContentWrapper, we can deduce that is a wrapper for the content of a Party. The first question we need to answer is: what is a Party in OFBiz? From the documentation, specifically from </w:t>
+      </w:r>
+      <w:hyperlink r:id="rId8" w:history="1">
+        <w:r>
+          <w:rPr>
+            <w:rStyle w:val="Hyperlink"/>
+            <w:u w:val="none"/>
+          </w:rPr>
+          <w:t>https://ofbiz.apache.org/apache-ofbiz-project-overview.html</w:t>
+        </w:r>
+      </w:hyperlink>
+      <w:r>
+        <w:t>, we’ve learned that:</w:t>
+      </w:r>
+    </w:p>
+    <w:p>
+      <w:pPr>
+        <w:pStyle w:val="NormalWeb"/>
+        <w:ind w:left="426" w:right="362"/>
+        <w:rPr>
+          <w:sz w:val="24"/>
+          <w:szCs w:val="24"/>
+        </w:rPr>
+      </w:pPr>
+      <w:r>
+        <w:rPr>
+          <w:sz w:val="24"/>
+          <w:szCs w:val="24"/>
+        </w:rPr>
+        <w:t>A Party can be either a Person, or a group of Parties. A Party Group could be a company, an organization within the company, a supplier, a customer, and so forth. Information that describes Parties or is directly related to Parties is contained in these entities.</w:t>
+      </w:r>
+    </w:p>
+    <w:p>
+      <w:pPr>
+        <w:pStyle w:val="NormalWeb"/>
+        <w:ind w:left="426" w:right="362"/>
+        <w:rPr>
+          <w:sz w:val="24"/>
+          <w:szCs w:val="24"/>
+        </w:rPr>
+      </w:pPr>
+      <w:r>
+        <w:rPr>
+          <w:sz w:val="24"/>
+          <w:szCs w:val="24"/>
+        </w:rPr>
+        <w:t>One type of related data is Contact Mechanisms such as postal addresses, phone numbers, email addresses, internet URLs. Another is Roles that the Party acts in such as Customer, Supplier, Employee, Manager, Merchandiser, etc. Generally a single party will interact with different parts of the system in many different roles.</w:t>
+      </w:r>
+      <w:bookmarkStart w:id="2" w:name="_GoBack"/>
+      <w:bookmarkEnd w:id="2"/>
+    </w:p>
+    <w:p>
+      <w:pPr>
+        <w:pStyle w:val="NormalWeb"/>
+        <w:ind w:left="426" w:right="362"/>
+        <w:rPr>
+          <w:sz w:val="24"/>
+          <w:szCs w:val="24"/>
+        </w:rPr>
+      </w:pPr>
+      <w:r>
+        <w:rPr>
+          <w:sz w:val="24"/>
+          <w:szCs w:val="24"/>
+        </w:rPr>
+        <w:t>Another type of data that fits into the Party category is information about communication and agreements between Parties. This gets into the area of relationship management and also includes information about issues or trouble tickets that a Party may have. These entities are used along with the Work Effort entities to plan and track the research and resolution of such issues.</w:t>
+      </w:r>
+    </w:p>
+    <w:p>
+      <w:r>
+        <w:t xml:space="preserve">We can summarize by saying that a </w:t>
+      </w:r>
+      <w:r>
+        <w:t>Party:</w:t>
+      </w:r>
+    </w:p>
+    <w:p>
+      <w:pPr>
+        <w:pStyle w:val="ListParagraph"/>
+        <w:numPr>
+          <w:ilvl w:val="0"/>
+          <w:numId w:val="3"/>
+        </w:numPr>
+        <w:ind w:left="426"/>
+      </w:pPr>
+      <w:r>
+        <w:t>can be either a Person or a group of Parties;</w:t>
+      </w:r>
+    </w:p>
+    <w:p>
+      <w:pPr>
+        <w:pStyle w:val="ListParagraph"/>
+        <w:numPr>
+          <w:ilvl w:val="0"/>
+          <w:numId w:val="3"/>
+        </w:numPr>
+        <w:ind w:left="426"/>
+      </w:pPr>
+      <w:r>
+        <w:t>contains the following data:</w:t>
+      </w:r>
+    </w:p>
+    <w:p>
+      <w:pPr>
+        <w:pStyle w:val="ListParagraph"/>
+        <w:numPr>
+          <w:ilvl w:val="1"/>
+          <w:numId w:val="3"/>
+        </w:numPr>
+        <w:ind w:left="993"/>
+      </w:pPr>
+      <w:r>
+        <w:t>Contact Mechanisms such as postal addresses, phone numbers, email addresses, internet URLs;</w:t>
+      </w:r>
+    </w:p>
+    <w:p>
+      <w:pPr>
+        <w:pStyle w:val="ListParagraph"/>
+        <w:numPr>
+          <w:ilvl w:val="1"/>
+          <w:numId w:val="3"/>
+        </w:numPr>
+        <w:ind w:left="993"/>
+      </w:pPr>
+      <w:r>
+        <w:t>Roles that the Party acts, such as Customer, Supplier, Employee, Manager;</w:t>
+      </w:r>
+    </w:p>
+    <w:p>
+      <w:pPr>
+        <w:pStyle w:val="ListParagraph"/>
+        <w:numPr>
+          <w:ilvl w:val="1"/>
+          <w:numId w:val="3"/>
+        </w:numPr>
+        <w:ind w:left="993"/>
+      </w:pPr>
+      <w:r>
+        <w:t>Information about communication and agreements between Parties; these entities are used along with the Work Effort entities to plan and track the research and resolution of issues such as trouble tickets.</w:t>
+      </w:r>
+    </w:p>
+    <w:p/>
+    <w:p>
+      <w:r>
+        <w:t>There isn’t a single javadoc comment in the whole file</w:t>
+      </w:r>
+      <w:r>
+        <w:t xml:space="preserve"> and there are few comments, therefore it won’t be probably easy to understand what the methods do.</w:t>
+      </w:r>
+    </w:p>
+    <w:p/>
+    <w:p>
+      <w:r>
+        <w:t>However, t</w:t>
+      </w:r>
+      <w:r>
+        <w:t>he comment before the class declaration is:</w:t>
+      </w:r>
+    </w:p>
+    <w:p/>
+    <w:p>
+      <w:pPr>
+        <w:rPr>
+          <w:color w:val="008000"/>
+        </w:rPr>
+      </w:pPr>
+      <w:r>
+        <w:rPr>
+          <w:color w:val="008000"/>
+        </w:rPr>
+        <w:t>/**</w:t>
+      </w:r>
+    </w:p>
+    <w:p>
+      <w:pPr>
+        <w:rPr>
+          <w:color w:val="008000"/>
+        </w:rPr>
+      </w:pPr>
+      <w:r>
+        <w:rPr>
+          <w:color w:val="008000"/>
+        </w:rPr>
+        <w:t xml:space="preserve"> * WorkEffortContentWrapper; gets work effort content for display</w:t>
+      </w:r>
+    </w:p>
+    <w:p>
+      <w:pPr>
+        <w:rPr>
+          <w:color w:val="008000"/>
+        </w:rPr>
+      </w:pPr>
+      <w:r>
+        <w:rPr>
+          <w:color w:val="008000"/>
+        </w:rPr>
+        <w:t xml:space="preserve"> */</w:t>
+      </w:r>
+    </w:p>
+    <w:p>
+      <w:pPr>
+        <w:rPr>
+          <w:color w:val="008000"/>
+        </w:rPr>
+      </w:pPr>
+    </w:p>
+    <w:p>
+      <w:r>
+        <w:t>This is confusing, since there is no WorkEffortContentWrapper in o</w:t>
+      </w:r>
+      <w:r>
+        <w:t>u</w:t>
+      </w:r>
+      <w:r>
+        <w:t>r PartyContentWrapper class. However, by checking the WorkEffortContentWrapper</w:t>
+      </w:r>
+      <w:r>
+        <w:t>.java file</w:t>
+      </w:r>
+      <w:r>
+        <w:t xml:space="preserve">, we found that the </w:t>
+      </w:r>
+      <w:r>
+        <w:t>same comment is present in that</w:t>
+      </w:r>
+      <w:r>
+        <w:t xml:space="preserve"> </w:t>
+      </w:r>
+      <w:r>
+        <w:t xml:space="preserve">class </w:t>
+      </w:r>
+      <w:r>
+        <w:t>too, along with a lot o</w:t>
+      </w:r>
+      <w:r>
+        <w:t>f copied code. Therefore we can conclude that our class was not written from zero, but starting with a copy and paste of the WorkEffortContent class</w:t>
+      </w:r>
+      <w:r>
+        <w:t xml:space="preserve"> and then replacing each occurrence of </w:t>
+      </w:r>
+      <w:r>
+        <w:rPr>
+          <w:i/>
+        </w:rPr>
+        <w:t>WorkEffort</w:t>
+      </w:r>
+      <w:r>
+        <w:t xml:space="preserve"> with </w:t>
+      </w:r>
+      <w:r>
+        <w:rPr>
+          <w:i/>
+        </w:rPr>
+        <w:t>Party</w:t>
+      </w:r>
+      <w:r>
+        <w:t>.</w:t>
+      </w:r>
+      <w:r>
+        <w:t xml:space="preserve"> This suggests that the functionalities may be the same.</w:t>
+      </w:r>
+      <w:r>
+        <w:t xml:space="preserve"> </w:t>
+      </w:r>
+    </w:p>
+    <w:p/>
+    <w:p>
+      <w:r>
+        <w:t>In the WorkEffortContentWrapper.java file there are more comments than in its copied class, therefore it can be useful to see how many methods they have in common, so that we can read the javadoc comments in WorkEffortContentWrapper in order to understand them.</w:t>
+      </w:r>
+      <w:r>
+        <w:t xml:space="preserve"> It turns out that </w:t>
+      </w:r>
+      <w:commentRangeStart w:id="3"/>
+      <w:r>
+        <w:rPr>
+          <w:b/>
+          <w:u w:val="single"/>
+        </w:rPr>
+        <w:t>all</w:t>
+      </w:r>
+      <w:r>
+        <w:t xml:space="preserve"> methods in PartyContentWrapper.java have a corresponding method in WorkEffortContentWrapper.java that share</w:t>
+      </w:r>
+      <w:r>
+        <w:t>s</w:t>
+      </w:r>
+      <w:r>
+        <w:t xml:space="preserve"> a huge part of code</w:t>
+      </w:r>
+      <w:commentRangeEnd w:id="3"/>
+      <w:r>
+        <w:rPr>
+          <w:rStyle w:val="CommentReference"/>
+        </w:rPr>
+        <w:commentReference w:id="3"/>
+      </w:r>
+      <w:r>
+        <w:t xml:space="preserve">. This is a sign of bad code reuse and </w:t>
+      </w:r>
+      <w:r>
+        <w:t>software design</w:t>
+      </w:r>
+      <w:r>
+        <w:t>. However, these problems should have been addressed previously in the development and now we are interested in code issues only.</w:t>
+      </w:r>
+      <w:r>
+        <w:t xml:space="preserve"> Moreover, the ContentWrapper interface, that is the interface implemented by both PartyContentWrapper and WorkEffortContentWrapper, has only one of those methods.</w:t>
+      </w:r>
+    </w:p>
+    <w:p/>
+    <w:p>
+      <w:r>
+        <w:t xml:space="preserve">Analysing the methods of the class (and therefore its functionalities), we </w:t>
+      </w:r>
+      <w:r>
+        <w:t>understand that</w:t>
+      </w:r>
+      <w:r>
+        <w:t xml:space="preserve"> PartContentWrapper</w:t>
+      </w:r>
+      <w:r>
+        <w:t xml:space="preserve"> is </w:t>
+      </w:r>
+      <w:r>
+        <w:t xml:space="preserve">a wrapper for a Party, that </w:t>
+      </w:r>
+      <w:r>
+        <w:t>has convenient methods to get</w:t>
+      </w:r>
+      <w:r>
+        <w:t xml:space="preserve"> its</w:t>
+      </w:r>
+      <w:r>
+        <w:t xml:space="preserve"> content and display it.</w:t>
+      </w:r>
+    </w:p>
+    <w:p>
+      <w:pPr>
+        <w:pStyle w:val="ListParagraph"/>
+        <w:numPr>
+          <w:ilvl w:val="0"/>
+          <w:numId w:val="4"/>
+        </w:numPr>
+        <w:ind w:left="426"/>
+      </w:pPr>
       <w:r>
         <w:br w:type="page"/>
       </w:r>
@@ -1205,28 +1754,348 @@
       <w:pPr>
         <w:pStyle w:val="Heading1"/>
       </w:pPr>
-      <w:bookmarkStart w:id="2" w:name="_Toc344539078"/>
+      <w:bookmarkStart w:id="4" w:name="_Toc344550483"/>
       <w:r>
         <w:t>Issues found by applying the checklist</w:t>
       </w:r>
-      <w:bookmarkEnd w:id="2"/>
-    </w:p>
-    <w:p>
+      <w:bookmarkEnd w:id="4"/>
+    </w:p>
+    <w:p>
+      <w:commentRangeStart w:id="5"/>
+      <w:r>
+        <w:t>We should check:</w:t>
+      </w:r>
+    </w:p>
+    <w:p>
+      <w:pPr>
+        <w:pStyle w:val="ListParagraph"/>
+        <w:numPr>
+          <w:ilvl w:val="0"/>
+          <w:numId w:val="2"/>
+        </w:numPr>
+        <w:ind w:left="426"/>
+      </w:pPr>
+      <w:r>
+        <w:t>Naming conventions;</w:t>
+      </w:r>
+    </w:p>
+    <w:p>
+      <w:pPr>
+        <w:pStyle w:val="ListParagraph"/>
+        <w:numPr>
+          <w:ilvl w:val="0"/>
+          <w:numId w:val="2"/>
+        </w:numPr>
+        <w:ind w:left="426"/>
+      </w:pPr>
+      <w:r>
+        <w:t>Indention;</w:t>
+      </w:r>
+    </w:p>
+    <w:p>
+      <w:pPr>
+        <w:pStyle w:val="ListParagraph"/>
+        <w:numPr>
+          <w:ilvl w:val="0"/>
+          <w:numId w:val="2"/>
+        </w:numPr>
+        <w:ind w:left="426"/>
+      </w:pPr>
+      <w:r>
+        <w:t>Braces;</w:t>
+      </w:r>
+    </w:p>
+    <w:p>
+      <w:pPr>
+        <w:pStyle w:val="ListParagraph"/>
+        <w:numPr>
+          <w:ilvl w:val="0"/>
+          <w:numId w:val="2"/>
+        </w:numPr>
+        <w:ind w:left="426"/>
+      </w:pPr>
+      <w:r>
+        <w:t>File organization;</w:t>
+      </w:r>
+    </w:p>
+    <w:p>
+      <w:pPr>
+        <w:pStyle w:val="ListParagraph"/>
+        <w:numPr>
+          <w:ilvl w:val="0"/>
+          <w:numId w:val="2"/>
+        </w:numPr>
+        <w:ind w:left="426"/>
+      </w:pPr>
+      <w:r>
+        <w:t>Wrapping lines;</w:t>
+      </w:r>
+    </w:p>
+    <w:p>
+      <w:pPr>
+        <w:pStyle w:val="ListParagraph"/>
+        <w:numPr>
+          <w:ilvl w:val="0"/>
+          <w:numId w:val="2"/>
+        </w:numPr>
+        <w:ind w:left="426"/>
+      </w:pPr>
+      <w:r>
+        <w:t>Comments;</w:t>
+      </w:r>
+    </w:p>
+    <w:p>
+      <w:pPr>
+        <w:pStyle w:val="ListParagraph"/>
+        <w:numPr>
+          <w:ilvl w:val="0"/>
+          <w:numId w:val="2"/>
+        </w:numPr>
+        <w:ind w:left="426"/>
+      </w:pPr>
+      <w:r>
+        <w:t>Java source files;</w:t>
+      </w:r>
+    </w:p>
+    <w:p>
+      <w:pPr>
+        <w:pStyle w:val="ListParagraph"/>
+        <w:numPr>
+          <w:ilvl w:val="0"/>
+          <w:numId w:val="2"/>
+        </w:numPr>
+        <w:ind w:left="426"/>
+      </w:pPr>
+      <w:r>
+        <w:t>Package and import statements;</w:t>
+      </w:r>
+    </w:p>
+    <w:p>
+      <w:pPr>
+        <w:pStyle w:val="ListParagraph"/>
+        <w:numPr>
+          <w:ilvl w:val="0"/>
+          <w:numId w:val="2"/>
+        </w:numPr>
+        <w:ind w:left="426"/>
+      </w:pPr>
+      <w:r>
+        <w:t>Class and interface declarations;</w:t>
+      </w:r>
+    </w:p>
+    <w:p>
+      <w:pPr>
+        <w:pStyle w:val="ListParagraph"/>
+        <w:numPr>
+          <w:ilvl w:val="0"/>
+          <w:numId w:val="2"/>
+        </w:numPr>
+        <w:ind w:left="426"/>
+      </w:pPr>
+      <w:r>
+        <w:t>Initialization and declarations;</w:t>
+      </w:r>
+    </w:p>
+    <w:p>
+      <w:pPr>
+        <w:pStyle w:val="ListParagraph"/>
+        <w:numPr>
+          <w:ilvl w:val="0"/>
+          <w:numId w:val="2"/>
+        </w:numPr>
+        <w:ind w:left="426"/>
+      </w:pPr>
+      <w:r>
+        <w:t>Method calls;</w:t>
+      </w:r>
+    </w:p>
+    <w:p>
+      <w:pPr>
+        <w:pStyle w:val="ListParagraph"/>
+        <w:numPr>
+          <w:ilvl w:val="0"/>
+          <w:numId w:val="2"/>
+        </w:numPr>
+        <w:ind w:left="426"/>
+      </w:pPr>
+      <w:r>
+        <w:t>Arrays;</w:t>
+      </w:r>
+    </w:p>
+    <w:p>
+      <w:pPr>
+        <w:pStyle w:val="ListParagraph"/>
+        <w:numPr>
+          <w:ilvl w:val="0"/>
+          <w:numId w:val="2"/>
+        </w:numPr>
+        <w:ind w:left="426"/>
+      </w:pPr>
+      <w:r>
+        <w:t>Object comparison;</w:t>
+      </w:r>
+    </w:p>
+    <w:p>
+      <w:pPr>
+        <w:pStyle w:val="ListParagraph"/>
+        <w:numPr>
+          <w:ilvl w:val="0"/>
+          <w:numId w:val="2"/>
+        </w:numPr>
+        <w:ind w:left="426"/>
+      </w:pPr>
+      <w:r>
+        <w:t>Output format;</w:t>
+      </w:r>
+    </w:p>
+    <w:p>
+      <w:pPr>
+        <w:pStyle w:val="ListParagraph"/>
+        <w:numPr>
+          <w:ilvl w:val="0"/>
+          <w:numId w:val="2"/>
+        </w:numPr>
+        <w:ind w:left="426"/>
+        <w:rPr>
+          <w:rFonts w:asciiTheme="minorHAnsi" w:hAnsiTheme="minorHAnsi" w:cstheme="minorBidi"/>
+        </w:rPr>
+      </w:pPr>
+      <w:r>
+        <w:t>Computations, comparisons and assignments</w:t>
+      </w:r>
+      <w:r>
+        <w:t>;</w:t>
+      </w:r>
+    </w:p>
+    <w:p>
+      <w:pPr>
+        <w:pStyle w:val="ListParagraph"/>
+        <w:numPr>
+          <w:ilvl w:val="0"/>
+          <w:numId w:val="2"/>
+        </w:numPr>
+        <w:ind w:left="426"/>
+        <w:rPr>
+          <w:rFonts w:asciiTheme="minorHAnsi" w:hAnsiTheme="minorHAnsi" w:cstheme="minorBidi"/>
+        </w:rPr>
+      </w:pPr>
+      <w:r>
+        <w:t>Exceptions;</w:t>
+      </w:r>
+    </w:p>
+    <w:p>
+      <w:pPr>
+        <w:pStyle w:val="ListParagraph"/>
+        <w:numPr>
+          <w:ilvl w:val="0"/>
+          <w:numId w:val="2"/>
+        </w:numPr>
+        <w:ind w:left="426"/>
+        <w:rPr>
+          <w:rFonts w:asciiTheme="minorHAnsi" w:hAnsiTheme="minorHAnsi" w:cstheme="minorBidi"/>
+        </w:rPr>
+      </w:pPr>
+      <w:r>
+        <w:t>Flow of control;</w:t>
+      </w:r>
+    </w:p>
+    <w:p>
+      <w:pPr>
+        <w:pStyle w:val="ListParagraph"/>
+        <w:numPr>
+          <w:ilvl w:val="0"/>
+          <w:numId w:val="2"/>
+        </w:numPr>
+        <w:ind w:left="426"/>
+      </w:pPr>
+      <w:r>
+        <w:t>Files.</w:t>
+      </w:r>
+    </w:p>
+    <w:commentRangeEnd w:id="5"/>
+    <w:p>
+      <w:pPr>
+        <w:ind w:left="66"/>
+      </w:pPr>
+      <w:r>
+        <w:rPr>
+          <w:rStyle w:val="CommentReference"/>
+        </w:rPr>
+        <w:commentReference w:id="5"/>
+      </w:r>
+    </w:p>
+    <w:p>
+      <w:pPr>
+        <w:ind w:left="66"/>
+      </w:pPr>
+      <w:r>
+        <w:t>Some issues:</w:t>
+      </w:r>
+    </w:p>
+    <w:p>
+      <w:pPr>
+        <w:pStyle w:val="ListParagraph"/>
+        <w:numPr>
+          <w:ilvl w:val="0"/>
+          <w:numId w:val="2"/>
+        </w:numPr>
+        <w:ind w:left="426"/>
+      </w:pPr>
+      <w:r>
+        <w:t>Almost total absence of javadoc comments</w:t>
+      </w:r>
+      <w:r>
+        <w:t>;</w:t>
+      </w:r>
+    </w:p>
+    <w:p>
+      <w:pPr>
+        <w:pStyle w:val="ListParagraph"/>
+        <w:numPr>
+          <w:ilvl w:val="0"/>
+          <w:numId w:val="2"/>
+        </w:numPr>
+        <w:ind w:left="426"/>
+      </w:pPr>
+      <w:r>
+        <w:t>This class was at first entirely copied from WorkEffortContentWrapper, as suggested from the comment before the class declaration</w:t>
+      </w:r>
+      <w:r>
+        <w:t xml:space="preserve"> that went unchanged in the copy and paste process</w:t>
+      </w:r>
+      <w:r>
+        <w:t>. Copying code may be faster but may actually result in some bugs going unnoticed because</w:t>
+      </w:r>
+      <w:r>
+        <w:t>,</w:t>
+      </w:r>
+      <w:r>
+        <w:t xml:space="preserve"> generally</w:t>
+      </w:r>
+      <w:r>
+        <w:t>,</w:t>
+      </w:r>
+      <w:r>
+        <w:t xml:space="preserve"> modifying involves less concentration that writing from zero. Some issues found in this class are probably present in WorkEffortContentWrapper too. </w:t>
+      </w:r>
+    </w:p>
+    <w:p>
+      <w:pPr>
+        <w:ind w:left="66"/>
+      </w:pPr>
       <w:r>
         <w:br w:type="page"/>
       </w:r>
-      <w:bookmarkStart w:id="3" w:name="_GoBack"/>
-      <w:bookmarkEnd w:id="3"/>
     </w:p>
     <w:p>
       <w:pPr>
         <w:pStyle w:val="Heading1"/>
       </w:pPr>
-      <w:bookmarkStart w:id="4" w:name="_Toc344539079"/>
+      <w:bookmarkStart w:id="6" w:name="_Toc344550484"/>
       <w:r>
         <w:t>Other problems</w:t>
       </w:r>
-      <w:bookmarkEnd w:id="4"/>
+      <w:bookmarkEnd w:id="6"/>
     </w:p>
     <w:sectPr>
       <w:pgSz w:w="11900" w:h="16840"/>
@@ -1238,9 +2107,385 @@
 </w:document>
 </file>
 
+<file path=word/comments.xml><?xml version="1.0" encoding="utf-8"?>
+<w:comments xmlns:wpc="http://schemas.microsoft.com/office/word/2010/wordprocessingCanvas" xmlns:mo="http://schemas.microsoft.com/office/mac/office/2008/main" xmlns:mc="http://schemas.openxmlformats.org/markup-compatibility/2006" xmlns:mv="urn:schemas-microsoft-com:mac:vml" xmlns:o="urn:schemas-microsoft-com:office:office" xmlns:r="http://schemas.openxmlformats.org/officeDocument/2006/relationships" xmlns:m="http://schemas.openxmlformats.org/officeDocument/2006/math" xmlns:v="urn:schemas-microsoft-com:vml" xmlns:wp14="http://schemas.microsoft.com/office/word/2010/wordprocessingDrawing" xmlns:wp="http://schemas.openxmlformats.org/drawingml/2006/wordprocessingDrawing" xmlns:w10="urn:schemas-microsoft-com:office:word" xmlns:w="http://schemas.openxmlformats.org/wordprocessingml/2006/main" xmlns:w14="http://schemas.microsoft.com/office/word/2010/wordml" xmlns:wpg="http://schemas.microsoft.com/office/word/2010/wordprocessingGroup" xmlns:wpi="http://schemas.microsoft.com/office/word/2010/wordprocessingInk" xmlns:wne="http://schemas.microsoft.com/office/word/2006/wordml" xmlns:wps="http://schemas.microsoft.com/office/word/2010/wordprocessingShape" mc:Ignorable="w14 wp14">
+  <w:comment w:id="3" w:author="Fabio Chiusano" w:date="2016-12-28T12:47:00Z" w:initials="FC">
+    <w:p>
+      <w:pPr>
+        <w:pStyle w:val="CommentText"/>
+      </w:pPr>
+      <w:r>
+        <w:rPr>
+          <w:rStyle w:val="CommentReference"/>
+        </w:rPr>
+        <w:annotationRef/>
+      </w:r>
+      <w:r>
+        <w:t>They share something like 95% of the code… and there’s a group that has the code inspection on WorkEffortContentWrapper ahaha ;););) trolololol xdxd</w:t>
+      </w:r>
+    </w:p>
+  </w:comment>
+  <w:comment w:id="5" w:author="Fabio Chiusano" w:date="2016-12-28T12:48:00Z" w:initials="FC">
+    <w:p>
+      <w:pPr>
+        <w:pStyle w:val="CommentText"/>
+      </w:pPr>
+      <w:r>
+        <w:rPr>
+          <w:rStyle w:val="CommentReference"/>
+        </w:rPr>
+        <w:annotationRef/>
+      </w:r>
+      <w:r>
+        <w:t>Taken directly from the pdf of the code inspection</w:t>
+      </w:r>
+    </w:p>
+  </w:comment>
+</w:comments>
+</file>
+
 <file path=word/numbering.xml><?xml version="1.0" encoding="utf-8"?>
 <w:numbering xmlns:wpc="http://schemas.microsoft.com/office/word/2010/wordprocessingCanvas" xmlns:mo="http://schemas.microsoft.com/office/mac/office/2008/main" xmlns:mc="http://schemas.openxmlformats.org/markup-compatibility/2006" xmlns:mv="urn:schemas-microsoft-com:mac:vml" xmlns:o="urn:schemas-microsoft-com:office:office" xmlns:r="http://schemas.openxmlformats.org/officeDocument/2006/relationships" xmlns:m="http://schemas.openxmlformats.org/officeDocument/2006/math" xmlns:v="urn:schemas-microsoft-com:vml" xmlns:wp14="http://schemas.microsoft.com/office/word/2010/wordprocessingDrawing" xmlns:wp="http://schemas.openxmlformats.org/drawingml/2006/wordprocessingDrawing" xmlns:w10="urn:schemas-microsoft-com:office:word" xmlns:w="http://schemas.openxmlformats.org/wordprocessingml/2006/main" xmlns:w14="http://schemas.microsoft.com/office/word/2010/wordml" xmlns:wpg="http://schemas.microsoft.com/office/word/2010/wordprocessingGroup" xmlns:wpi="http://schemas.microsoft.com/office/word/2010/wordprocessingInk" xmlns:wne="http://schemas.microsoft.com/office/word/2006/wordml" xmlns:wps="http://schemas.microsoft.com/office/word/2010/wordprocessingShape" mc:Ignorable="w14 wp14">
   <w:abstractNum w:abstractNumId="0">
+    <w:nsid w:val="0B043A52"/>
+    <w:multiLevelType w:val="hybridMultilevel"/>
+    <w:tmpl w:val="307C8C56"/>
+    <w:lvl w:ilvl="0" w:tplc="04090001">
+      <w:start w:val="1"/>
+      <w:numFmt w:val="bullet"/>
+      <w:lvlText w:val=""/>
+      <w:lvlJc w:val="left"/>
+      <w:pPr>
+        <w:ind w:left="3600" w:hanging="360"/>
+      </w:pPr>
+      <w:rPr>
+        <w:rFonts w:ascii="Symbol" w:hAnsi="Symbol" w:hint="default"/>
+      </w:rPr>
+    </w:lvl>
+    <w:lvl w:ilvl="1" w:tplc="04090003" w:tentative="1">
+      <w:start w:val="1"/>
+      <w:numFmt w:val="bullet"/>
+      <w:lvlText w:val="o"/>
+      <w:lvlJc w:val="left"/>
+      <w:pPr>
+        <w:ind w:left="4320" w:hanging="360"/>
+      </w:pPr>
+      <w:rPr>
+        <w:rFonts w:ascii="Courier New" w:hAnsi="Courier New" w:hint="default"/>
+      </w:rPr>
+    </w:lvl>
+    <w:lvl w:ilvl="2" w:tplc="04090005" w:tentative="1">
+      <w:start w:val="1"/>
+      <w:numFmt w:val="bullet"/>
+      <w:lvlText w:val=""/>
+      <w:lvlJc w:val="left"/>
+      <w:pPr>
+        <w:ind w:left="5040" w:hanging="360"/>
+      </w:pPr>
+      <w:rPr>
+        <w:rFonts w:ascii="Wingdings" w:hAnsi="Wingdings" w:hint="default"/>
+      </w:rPr>
+    </w:lvl>
+    <w:lvl w:ilvl="3" w:tplc="04090001" w:tentative="1">
+      <w:start w:val="1"/>
+      <w:numFmt w:val="bullet"/>
+      <w:lvlText w:val=""/>
+      <w:lvlJc w:val="left"/>
+      <w:pPr>
+        <w:ind w:left="5760" w:hanging="360"/>
+      </w:pPr>
+      <w:rPr>
+        <w:rFonts w:ascii="Symbol" w:hAnsi="Symbol" w:hint="default"/>
+      </w:rPr>
+    </w:lvl>
+    <w:lvl w:ilvl="4" w:tplc="04090003" w:tentative="1">
+      <w:start w:val="1"/>
+      <w:numFmt w:val="bullet"/>
+      <w:lvlText w:val="o"/>
+      <w:lvlJc w:val="left"/>
+      <w:pPr>
+        <w:ind w:left="6480" w:hanging="360"/>
+      </w:pPr>
+      <w:rPr>
+        <w:rFonts w:ascii="Courier New" w:hAnsi="Courier New" w:hint="default"/>
+      </w:rPr>
+    </w:lvl>
+    <w:lvl w:ilvl="5" w:tplc="04090005" w:tentative="1">
+      <w:start w:val="1"/>
+      <w:numFmt w:val="bullet"/>
+      <w:lvlText w:val=""/>
+      <w:lvlJc w:val="left"/>
+      <w:pPr>
+        <w:ind w:left="7200" w:hanging="360"/>
+      </w:pPr>
+      <w:rPr>
+        <w:rFonts w:ascii="Wingdings" w:hAnsi="Wingdings" w:hint="default"/>
+      </w:rPr>
+    </w:lvl>
+    <w:lvl w:ilvl="6" w:tplc="04090001" w:tentative="1">
+      <w:start w:val="1"/>
+      <w:numFmt w:val="bullet"/>
+      <w:lvlText w:val=""/>
+      <w:lvlJc w:val="left"/>
+      <w:pPr>
+        <w:ind w:left="7920" w:hanging="360"/>
+      </w:pPr>
+      <w:rPr>
+        <w:rFonts w:ascii="Symbol" w:hAnsi="Symbol" w:hint="default"/>
+      </w:rPr>
+    </w:lvl>
+    <w:lvl w:ilvl="7" w:tplc="04090003" w:tentative="1">
+      <w:start w:val="1"/>
+      <w:numFmt w:val="bullet"/>
+      <w:lvlText w:val="o"/>
+      <w:lvlJc w:val="left"/>
+      <w:pPr>
+        <w:ind w:left="8640" w:hanging="360"/>
+      </w:pPr>
+      <w:rPr>
+        <w:rFonts w:ascii="Courier New" w:hAnsi="Courier New" w:hint="default"/>
+      </w:rPr>
+    </w:lvl>
+    <w:lvl w:ilvl="8" w:tplc="04090005" w:tentative="1">
+      <w:start w:val="1"/>
+      <w:numFmt w:val="bullet"/>
+      <w:lvlText w:val=""/>
+      <w:lvlJc w:val="left"/>
+      <w:pPr>
+        <w:ind w:left="9360" w:hanging="360"/>
+      </w:pPr>
+      <w:rPr>
+        <w:rFonts w:ascii="Wingdings" w:hAnsi="Wingdings" w:hint="default"/>
+      </w:rPr>
+    </w:lvl>
+  </w:abstractNum>
+  <w:abstractNum w:abstractNumId="1">
+    <w:nsid w:val="49E235AA"/>
+    <w:multiLevelType w:val="hybridMultilevel"/>
+    <w:tmpl w:val="C0262E2A"/>
+    <w:lvl w:ilvl="0" w:tplc="04090001">
+      <w:start w:val="1"/>
+      <w:numFmt w:val="bullet"/>
+      <w:lvlText w:val=""/>
+      <w:lvlJc w:val="left"/>
+      <w:pPr>
+        <w:ind w:left="3600" w:hanging="360"/>
+      </w:pPr>
+      <w:rPr>
+        <w:rFonts w:ascii="Symbol" w:hAnsi="Symbol" w:hint="default"/>
+      </w:rPr>
+    </w:lvl>
+    <w:lvl w:ilvl="1" w:tplc="04090003">
+      <w:start w:val="1"/>
+      <w:numFmt w:val="bullet"/>
+      <w:lvlText w:val="o"/>
+      <w:lvlJc w:val="left"/>
+      <w:pPr>
+        <w:ind w:left="4320" w:hanging="360"/>
+      </w:pPr>
+      <w:rPr>
+        <w:rFonts w:ascii="Courier New" w:hAnsi="Courier New" w:hint="default"/>
+      </w:rPr>
+    </w:lvl>
+    <w:lvl w:ilvl="2" w:tplc="04090005" w:tentative="1">
+      <w:start w:val="1"/>
+      <w:numFmt w:val="bullet"/>
+      <w:lvlText w:val=""/>
+      <w:lvlJc w:val="left"/>
+      <w:pPr>
+        <w:ind w:left="5040" w:hanging="360"/>
+      </w:pPr>
+      <w:rPr>
+        <w:rFonts w:ascii="Wingdings" w:hAnsi="Wingdings" w:hint="default"/>
+      </w:rPr>
+    </w:lvl>
+    <w:lvl w:ilvl="3" w:tplc="04090001" w:tentative="1">
+      <w:start w:val="1"/>
+      <w:numFmt w:val="bullet"/>
+      <w:lvlText w:val=""/>
+      <w:lvlJc w:val="left"/>
+      <w:pPr>
+        <w:ind w:left="5760" w:hanging="360"/>
+      </w:pPr>
+      <w:rPr>
+        <w:rFonts w:ascii="Symbol" w:hAnsi="Symbol" w:hint="default"/>
+      </w:rPr>
+    </w:lvl>
+    <w:lvl w:ilvl="4" w:tplc="04090003" w:tentative="1">
+      <w:start w:val="1"/>
+      <w:numFmt w:val="bullet"/>
+      <w:lvlText w:val="o"/>
+      <w:lvlJc w:val="left"/>
+      <w:pPr>
+        <w:ind w:left="6480" w:hanging="360"/>
+      </w:pPr>
+      <w:rPr>
+        <w:rFonts w:ascii="Courier New" w:hAnsi="Courier New" w:hint="default"/>
+      </w:rPr>
+    </w:lvl>
+    <w:lvl w:ilvl="5" w:tplc="04090005" w:tentative="1">
+      <w:start w:val="1"/>
+      <w:numFmt w:val="bullet"/>
+      <w:lvlText w:val=""/>
+      <w:lvlJc w:val="left"/>
+      <w:pPr>
+        <w:ind w:left="7200" w:hanging="360"/>
+      </w:pPr>
+      <w:rPr>
+        <w:rFonts w:ascii="Wingdings" w:hAnsi="Wingdings" w:hint="default"/>
+      </w:rPr>
+    </w:lvl>
+    <w:lvl w:ilvl="6" w:tplc="04090001" w:tentative="1">
+      <w:start w:val="1"/>
+      <w:numFmt w:val="bullet"/>
+      <w:lvlText w:val=""/>
+      <w:lvlJc w:val="left"/>
+      <w:pPr>
+        <w:ind w:left="7920" w:hanging="360"/>
+      </w:pPr>
+      <w:rPr>
+        <w:rFonts w:ascii="Symbol" w:hAnsi="Symbol" w:hint="default"/>
+      </w:rPr>
+    </w:lvl>
+    <w:lvl w:ilvl="7" w:tplc="04090003" w:tentative="1">
+      <w:start w:val="1"/>
+      <w:numFmt w:val="bullet"/>
+      <w:lvlText w:val="o"/>
+      <w:lvlJc w:val="left"/>
+      <w:pPr>
+        <w:ind w:left="8640" w:hanging="360"/>
+      </w:pPr>
+      <w:rPr>
+        <w:rFonts w:ascii="Courier New" w:hAnsi="Courier New" w:hint="default"/>
+      </w:rPr>
+    </w:lvl>
+    <w:lvl w:ilvl="8" w:tplc="04090005" w:tentative="1">
+      <w:start w:val="1"/>
+      <w:numFmt w:val="bullet"/>
+      <w:lvlText w:val=""/>
+      <w:lvlJc w:val="left"/>
+      <w:pPr>
+        <w:ind w:left="9360" w:hanging="360"/>
+      </w:pPr>
+      <w:rPr>
+        <w:rFonts w:ascii="Wingdings" w:hAnsi="Wingdings" w:hint="default"/>
+      </w:rPr>
+    </w:lvl>
+  </w:abstractNum>
+  <w:abstractNum w:abstractNumId="2">
+    <w:nsid w:val="54A03CC0"/>
+    <w:multiLevelType w:val="hybridMultilevel"/>
+    <w:tmpl w:val="A2DA2A96"/>
+    <w:lvl w:ilvl="0" w:tplc="04090001">
+      <w:start w:val="1"/>
+      <w:numFmt w:val="bullet"/>
+      <w:lvlText w:val=""/>
+      <w:lvlJc w:val="left"/>
+      <w:pPr>
+        <w:ind w:left="3600" w:hanging="360"/>
+      </w:pPr>
+      <w:rPr>
+        <w:rFonts w:ascii="Symbol" w:hAnsi="Symbol" w:hint="default"/>
+      </w:rPr>
+    </w:lvl>
+    <w:lvl w:ilvl="1" w:tplc="04090003" w:tentative="1">
+      <w:start w:val="1"/>
+      <w:numFmt w:val="bullet"/>
+      <w:lvlText w:val="o"/>
+      <w:lvlJc w:val="left"/>
+      <w:pPr>
+        <w:ind w:left="4320" w:hanging="360"/>
+      </w:pPr>
+      <w:rPr>
+        <w:rFonts w:ascii="Courier New" w:hAnsi="Courier New" w:hint="default"/>
+      </w:rPr>
+    </w:lvl>
+    <w:lvl w:ilvl="2" w:tplc="04090005" w:tentative="1">
+      <w:start w:val="1"/>
+      <w:numFmt w:val="bullet"/>
+      <w:lvlText w:val=""/>
+      <w:lvlJc w:val="left"/>
+      <w:pPr>
+        <w:ind w:left="5040" w:hanging="360"/>
+      </w:pPr>
+      <w:rPr>
+        <w:rFonts w:ascii="Wingdings" w:hAnsi="Wingdings" w:hint="default"/>
+      </w:rPr>
+    </w:lvl>
+    <w:lvl w:ilvl="3" w:tplc="04090001" w:tentative="1">
+      <w:start w:val="1"/>
+      <w:numFmt w:val="bullet"/>
+      <w:lvlText w:val=""/>
+      <w:lvlJc w:val="left"/>
+      <w:pPr>
+        <w:ind w:left="5760" w:hanging="360"/>
+      </w:pPr>
+      <w:rPr>
+        <w:rFonts w:ascii="Symbol" w:hAnsi="Symbol" w:hint="default"/>
+      </w:rPr>
+    </w:lvl>
+    <w:lvl w:ilvl="4" w:tplc="04090003" w:tentative="1">
+      <w:start w:val="1"/>
+      <w:numFmt w:val="bullet"/>
+      <w:lvlText w:val="o"/>
+      <w:lvlJc w:val="left"/>
+      <w:pPr>
+        <w:ind w:left="6480" w:hanging="360"/>
+      </w:pPr>
+      <w:rPr>
+        <w:rFonts w:ascii="Courier New" w:hAnsi="Courier New" w:hint="default"/>
+      </w:rPr>
+    </w:lvl>
+    <w:lvl w:ilvl="5" w:tplc="04090005" w:tentative="1">
+      <w:start w:val="1"/>
+      <w:numFmt w:val="bullet"/>
+      <w:lvlText w:val=""/>
+      <w:lvlJc w:val="left"/>
+      <w:pPr>
+        <w:ind w:left="7200" w:hanging="360"/>
+      </w:pPr>
+      <w:rPr>
+        <w:rFonts w:ascii="Wingdings" w:hAnsi="Wingdings" w:hint="default"/>
+      </w:rPr>
+    </w:lvl>
+    <w:lvl w:ilvl="6" w:tplc="04090001" w:tentative="1">
+      <w:start w:val="1"/>
+      <w:numFmt w:val="bullet"/>
+      <w:lvlText w:val=""/>
+      <w:lvlJc w:val="left"/>
+      <w:pPr>
+        <w:ind w:left="7920" w:hanging="360"/>
+      </w:pPr>
+      <w:rPr>
+        <w:rFonts w:ascii="Symbol" w:hAnsi="Symbol" w:hint="default"/>
+      </w:rPr>
+    </w:lvl>
+    <w:lvl w:ilvl="7" w:tplc="04090003" w:tentative="1">
+      <w:start w:val="1"/>
+      <w:numFmt w:val="bullet"/>
+      <w:lvlText w:val="o"/>
+      <w:lvlJc w:val="left"/>
+      <w:pPr>
+        <w:ind w:left="8640" w:hanging="360"/>
+      </w:pPr>
+      <w:rPr>
+        <w:rFonts w:ascii="Courier New" w:hAnsi="Courier New" w:hint="default"/>
+      </w:rPr>
+    </w:lvl>
+    <w:lvl w:ilvl="8" w:tplc="04090005" w:tentative="1">
+      <w:start w:val="1"/>
+      <w:numFmt w:val="bullet"/>
+      <w:lvlText w:val=""/>
+      <w:lvlJc w:val="left"/>
+      <w:pPr>
+        <w:ind w:left="9360" w:hanging="360"/>
+      </w:pPr>
+      <w:rPr>
+        <w:rFonts w:ascii="Wingdings" w:hAnsi="Wingdings" w:hint="default"/>
+      </w:rPr>
+    </w:lvl>
+  </w:abstractNum>
+  <w:abstractNum w:abstractNumId="3">
     <w:nsid w:val="7DCE1C9D"/>
     <w:multiLevelType w:val="multilevel"/>
     <w:tmpl w:val="FB6AAB02"/>
@@ -1336,7 +2581,16 @@
     </w:lvl>
   </w:abstractNum>
   <w:num w:numId="1">
+    <w:abstractNumId w:val="3"/>
+  </w:num>
+  <w:num w:numId="2">
     <w:abstractNumId w:val="0"/>
+  </w:num>
+  <w:num w:numId="3">
+    <w:abstractNumId w:val="1"/>
+  </w:num>
+  <w:num w:numId="4">
+    <w:abstractNumId w:val="2"/>
   </w:num>
 </w:numbering>
 </file>
@@ -1346,9 +2600,9 @@
   <w:docDefaults>
     <w:rPrDefault>
       <w:rPr>
-        <w:rFonts w:asciiTheme="minorHAnsi" w:eastAsiaTheme="minorEastAsia" w:hAnsiTheme="minorHAnsi" w:cstheme="minorBidi"/>
-        <w:sz w:val="24"/>
-        <w:szCs w:val="24"/>
+        <w:rFonts w:ascii="Calibri Light" w:eastAsiaTheme="minorEastAsia" w:hAnsi="Calibri Light" w:cs="Calibri Light"/>
+        <w:sz w:val="27"/>
+        <w:szCs w:val="27"/>
         <w:lang w:val="it-IT" w:eastAsia="en-US" w:bidi="ar-SA"/>
       </w:rPr>
     </w:rPrDefault>
@@ -2127,6 +3381,112 @@
       <w:szCs w:val="20"/>
     </w:rPr>
   </w:style>
+  <w:style w:type="paragraph" w:styleId="ListParagraph">
+    <w:name w:val="List Paragraph"/>
+    <w:basedOn w:val="Normal"/>
+    <w:uiPriority w:val="34"/>
+    <w:qFormat/>
+    <w:rsid w:val="00F059FA"/>
+    <w:pPr>
+      <w:ind w:left="720"/>
+      <w:contextualSpacing/>
+    </w:pPr>
+  </w:style>
+  <w:style w:type="paragraph" w:styleId="NormalWeb">
+    <w:name w:val="Normal (Web)"/>
+    <w:basedOn w:val="Normal"/>
+    <w:uiPriority w:val="99"/>
+    <w:semiHidden/>
+    <w:unhideWhenUsed/>
+    <w:rsid w:val="001B3047"/>
+    <w:pPr>
+      <w:spacing w:before="100" w:beforeAutospacing="1" w:after="100" w:afterAutospacing="1"/>
+    </w:pPr>
+    <w:rPr>
+      <w:rFonts w:ascii="Times" w:hAnsi="Times" w:cs="Times New Roman"/>
+      <w:sz w:val="20"/>
+      <w:szCs w:val="20"/>
+      <w:lang w:val="en-US"/>
+    </w:rPr>
+  </w:style>
+  <w:style w:type="character" w:styleId="Hyperlink">
+    <w:name w:val="Hyperlink"/>
+    <w:basedOn w:val="DefaultParagraphFont"/>
+    <w:uiPriority w:val="99"/>
+    <w:unhideWhenUsed/>
+    <w:rsid w:val="001B3047"/>
+    <w:rPr>
+      <w:color w:val="0000FF" w:themeColor="hyperlink"/>
+      <w:u w:val="single"/>
+    </w:rPr>
+  </w:style>
+  <w:style w:type="character" w:styleId="CommentReference">
+    <w:name w:val="annotation reference"/>
+    <w:basedOn w:val="DefaultParagraphFont"/>
+    <w:uiPriority w:val="99"/>
+    <w:semiHidden/>
+    <w:unhideWhenUsed/>
+    <w:rsid w:val="001E7EBF"/>
+    <w:rPr>
+      <w:sz w:val="18"/>
+      <w:szCs w:val="18"/>
+    </w:rPr>
+  </w:style>
+  <w:style w:type="paragraph" w:styleId="CommentText">
+    <w:name w:val="annotation text"/>
+    <w:basedOn w:val="Normal"/>
+    <w:link w:val="CommentTextChar"/>
+    <w:uiPriority w:val="99"/>
+    <w:semiHidden/>
+    <w:unhideWhenUsed/>
+    <w:rsid w:val="001E7EBF"/>
+    <w:rPr>
+      <w:sz w:val="24"/>
+      <w:szCs w:val="24"/>
+    </w:rPr>
+  </w:style>
+  <w:style w:type="character" w:customStyle="1" w:styleId="CommentTextChar">
+    <w:name w:val="Comment Text Char"/>
+    <w:basedOn w:val="DefaultParagraphFont"/>
+    <w:link w:val="CommentText"/>
+    <w:uiPriority w:val="99"/>
+    <w:semiHidden/>
+    <w:rsid w:val="001E7EBF"/>
+    <w:rPr>
+      <w:sz w:val="24"/>
+      <w:szCs w:val="24"/>
+    </w:rPr>
+  </w:style>
+  <w:style w:type="paragraph" w:styleId="CommentSubject">
+    <w:name w:val="annotation subject"/>
+    <w:basedOn w:val="CommentText"/>
+    <w:next w:val="CommentText"/>
+    <w:link w:val="CommentSubjectChar"/>
+    <w:uiPriority w:val="99"/>
+    <w:semiHidden/>
+    <w:unhideWhenUsed/>
+    <w:rsid w:val="001E7EBF"/>
+    <w:rPr>
+      <w:b/>
+      <w:bCs/>
+      <w:sz w:val="20"/>
+      <w:szCs w:val="20"/>
+    </w:rPr>
+  </w:style>
+  <w:style w:type="character" w:customStyle="1" w:styleId="CommentSubjectChar">
+    <w:name w:val="Comment Subject Char"/>
+    <w:basedOn w:val="CommentTextChar"/>
+    <w:link w:val="CommentSubject"/>
+    <w:uiPriority w:val="99"/>
+    <w:semiHidden/>
+    <w:rsid w:val="001E7EBF"/>
+    <w:rPr>
+      <w:b/>
+      <w:bCs/>
+      <w:sz w:val="20"/>
+      <w:szCs w:val="20"/>
+    </w:rPr>
+  </w:style>
 </w:styles>
 </file>
 
@@ -2135,9 +3495,9 @@
   <w:docDefaults>
     <w:rPrDefault>
       <w:rPr>
-        <w:rFonts w:asciiTheme="minorHAnsi" w:eastAsiaTheme="minorEastAsia" w:hAnsiTheme="minorHAnsi" w:cstheme="minorBidi"/>
-        <w:sz w:val="24"/>
-        <w:szCs w:val="24"/>
+        <w:rFonts w:ascii="Calibri Light" w:eastAsiaTheme="minorEastAsia" w:hAnsi="Calibri Light" w:cs="Calibri Light"/>
+        <w:sz w:val="27"/>
+        <w:szCs w:val="27"/>
         <w:lang w:val="it-IT" w:eastAsia="en-US" w:bidi="ar-SA"/>
       </w:rPr>
     </w:rPrDefault>
@@ -2912,6 +4272,112 @@
       <w:i/>
       <w:iCs/>
       <w:color w:val="404040" w:themeColor="text1" w:themeTint="BF"/>
+      <w:sz w:val="20"/>
+      <w:szCs w:val="20"/>
+    </w:rPr>
+  </w:style>
+  <w:style w:type="paragraph" w:styleId="ListParagraph">
+    <w:name w:val="List Paragraph"/>
+    <w:basedOn w:val="Normal"/>
+    <w:uiPriority w:val="34"/>
+    <w:qFormat/>
+    <w:rsid w:val="00F059FA"/>
+    <w:pPr>
+      <w:ind w:left="720"/>
+      <w:contextualSpacing/>
+    </w:pPr>
+  </w:style>
+  <w:style w:type="paragraph" w:styleId="NormalWeb">
+    <w:name w:val="Normal (Web)"/>
+    <w:basedOn w:val="Normal"/>
+    <w:uiPriority w:val="99"/>
+    <w:semiHidden/>
+    <w:unhideWhenUsed/>
+    <w:rsid w:val="001B3047"/>
+    <w:pPr>
+      <w:spacing w:before="100" w:beforeAutospacing="1" w:after="100" w:afterAutospacing="1"/>
+    </w:pPr>
+    <w:rPr>
+      <w:rFonts w:ascii="Times" w:hAnsi="Times" w:cs="Times New Roman"/>
+      <w:sz w:val="20"/>
+      <w:szCs w:val="20"/>
+      <w:lang w:val="en-US"/>
+    </w:rPr>
+  </w:style>
+  <w:style w:type="character" w:styleId="Hyperlink">
+    <w:name w:val="Hyperlink"/>
+    <w:basedOn w:val="DefaultParagraphFont"/>
+    <w:uiPriority w:val="99"/>
+    <w:unhideWhenUsed/>
+    <w:rsid w:val="001B3047"/>
+    <w:rPr>
+      <w:color w:val="0000FF" w:themeColor="hyperlink"/>
+      <w:u w:val="single"/>
+    </w:rPr>
+  </w:style>
+  <w:style w:type="character" w:styleId="CommentReference">
+    <w:name w:val="annotation reference"/>
+    <w:basedOn w:val="DefaultParagraphFont"/>
+    <w:uiPriority w:val="99"/>
+    <w:semiHidden/>
+    <w:unhideWhenUsed/>
+    <w:rsid w:val="001E7EBF"/>
+    <w:rPr>
+      <w:sz w:val="18"/>
+      <w:szCs w:val="18"/>
+    </w:rPr>
+  </w:style>
+  <w:style w:type="paragraph" w:styleId="CommentText">
+    <w:name w:val="annotation text"/>
+    <w:basedOn w:val="Normal"/>
+    <w:link w:val="CommentTextChar"/>
+    <w:uiPriority w:val="99"/>
+    <w:semiHidden/>
+    <w:unhideWhenUsed/>
+    <w:rsid w:val="001E7EBF"/>
+    <w:rPr>
+      <w:sz w:val="24"/>
+      <w:szCs w:val="24"/>
+    </w:rPr>
+  </w:style>
+  <w:style w:type="character" w:customStyle="1" w:styleId="CommentTextChar">
+    <w:name w:val="Comment Text Char"/>
+    <w:basedOn w:val="DefaultParagraphFont"/>
+    <w:link w:val="CommentText"/>
+    <w:uiPriority w:val="99"/>
+    <w:semiHidden/>
+    <w:rsid w:val="001E7EBF"/>
+    <w:rPr>
+      <w:sz w:val="24"/>
+      <w:szCs w:val="24"/>
+    </w:rPr>
+  </w:style>
+  <w:style w:type="paragraph" w:styleId="CommentSubject">
+    <w:name w:val="annotation subject"/>
+    <w:basedOn w:val="CommentText"/>
+    <w:next w:val="CommentText"/>
+    <w:link w:val="CommentSubjectChar"/>
+    <w:uiPriority w:val="99"/>
+    <w:semiHidden/>
+    <w:unhideWhenUsed/>
+    <w:rsid w:val="001E7EBF"/>
+    <w:rPr>
+      <w:b/>
+      <w:bCs/>
+      <w:sz w:val="20"/>
+      <w:szCs w:val="20"/>
+    </w:rPr>
+  </w:style>
+  <w:style w:type="character" w:customStyle="1" w:styleId="CommentSubjectChar">
+    <w:name w:val="Comment Subject Char"/>
+    <w:basedOn w:val="CommentTextChar"/>
+    <w:link w:val="CommentSubject"/>
+    <w:uiPriority w:val="99"/>
+    <w:semiHidden/>
+    <w:rsid w:val="001E7EBF"/>
+    <w:rPr>
+      <w:b/>
+      <w:bCs/>
       <w:sz w:val="20"/>
       <w:szCs w:val="20"/>
     </w:rPr>
@@ -3240,11 +4706,29 @@
 </file>
 
 <file path=customXml/item1.xml><?xml version="1.0" encoding="utf-8"?>
-<b:Sources xmlns:b="http://schemas.openxmlformats.org/officeDocument/2006/bibliography" xmlns="http://schemas.openxmlformats.org/officeDocument/2006/bibliography" SelectedStyle="/APA.XSL" StyleName="APA"/>
+<b:Sources xmlns:b="http://schemas.openxmlformats.org/officeDocument/2006/bibliography" xmlns="http://schemas.openxmlformats.org/officeDocument/2006/bibliography" SelectedStyle="/APA.XSL" StyleName="APA">
+  <b:Source>
+    <b:Tag>OFB</b:Tag>
+    <b:SourceType>InternetSite</b:SourceType>
+    <b:Guid>{CEE1B0B6-5362-C54F-B8B3-5D301685BF84}</b:Guid>
+    <b:Author>
+      <b:Author>
+        <b:NameList>
+          <b:Person>
+            <b:Last>website</b:Last>
+            <b:First>OFBiz</b:First>
+          </b:Person>
+        </b:NameList>
+      </b:Author>
+    </b:Author>
+    <b:URL>lala.org</b:URL>
+    <b:RefOrder>1</b:RefOrder>
+  </b:Source>
+</b:Sources>
 </file>
 
 <file path=customXml/itemProps1.xml><?xml version="1.0" encoding="utf-8"?>
-<ds:datastoreItem xmlns:ds="http://schemas.openxmlformats.org/officeDocument/2006/customXml" ds:itemID="{A002D54A-1EC7-D347-866C-4A431E8264A3}">
+<ds:datastoreItem xmlns:ds="http://schemas.openxmlformats.org/officeDocument/2006/customXml" ds:itemID="{2F05184E-9ED7-7240-A314-F7273A0B8CE5}">
   <ds:schemaRefs>
     <ds:schemaRef ds:uri="http://schemas.openxmlformats.org/officeDocument/2006/bibliography"/>
   </ds:schemaRefs>

</xml_diff>

<commit_message>
Code Inspection under development
</commit_message>
<xml_diff>
--- a/CI/CI.docx
+++ b/CI/CI.docx
@@ -888,7 +888,7 @@
           </mc:Choice>
           <mc:Fallback>
             <w:pict>
-              <v:rect w14:anchorId="240E542B" id="Rectangle 73" o:spid="_x0000_s1026" style="position:absolute;margin-left:13.15pt;margin-top:21.9pt;width:568.8pt;height:25.2pt;z-index:-251656192;visibility:visible;mso-wrap-style:square;mso-width-percent:0;mso-height-percent:0;mso-wrap-distance-left:9pt;mso-wrap-distance-top:0;mso-wrap-distance-right:9pt;mso-wrap-distance-bottom:0;mso-position-horizontal:absolute;mso-position-horizontal-relative:page;mso-position-vertical:absolute;mso-position-vertical-relative:page;mso-width-percent:0;mso-height-percent:0;mso-width-relative:page;mso-height-relative:page;v-text-anchor:top" o:gfxdata="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" o:allowincell="f" fillcolor="#31849b [2408]" stroked="f">
+              <v:rect w14:anchorId="3D82B46F" id="Rectangle 73" o:spid="_x0000_s1026" style="position:absolute;margin-left:13.15pt;margin-top:21.9pt;width:568.8pt;height:25.2pt;z-index:-251656192;visibility:visible;mso-wrap-style:square;mso-width-percent:0;mso-height-percent:0;mso-wrap-distance-left:9pt;mso-wrap-distance-top:0;mso-wrap-distance-right:9pt;mso-wrap-distance-bottom:0;mso-position-horizontal:absolute;mso-position-horizontal-relative:page;mso-position-vertical:absolute;mso-position-vertical-relative:page;mso-width-percent:0;mso-height-percent:0;mso-width-relative:page;mso-height-relative:page;v-text-anchor:top" o:gfxdata="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" o:allowincell="f" fillcolor="#31849b [2408]" stroked="f">
                 <v:textbox inset=",7.2pt,,7.2pt"/>
                 <w10:wrap anchorx="page" anchory="page"/>
                 <w10:anchorlock/>
@@ -1306,21 +1306,11 @@
         <w:pStyle w:val="Titolo1"/>
       </w:pPr>
       <w:bookmarkStart w:id="0" w:name="_Toc344550481"/>
-      <w:proofErr w:type="spellStart"/>
       <w:r>
         <w:lastRenderedPageBreak/>
-        <w:t>Classes</w:t>
-      </w:r>
-      <w:proofErr w:type="spellEnd"/>
-      <w:r>
-        <w:t xml:space="preserve"> </w:t>
-      </w:r>
-      <w:proofErr w:type="spellStart"/>
-      <w:r>
-        <w:t>assigned</w:t>
+        <w:t>Classes assigned</w:t>
       </w:r>
       <w:bookmarkEnd w:id="0"/>
-      <w:proofErr w:type="spellEnd"/>
     </w:p>
     <w:p>
       <w:pPr>
@@ -1345,7 +1335,19 @@
         <w:rPr>
           <w:lang w:val="en-GB"/>
         </w:rPr>
-        <w:t>following class</w:t>
+        <w:t xml:space="preserve">PartyContentWrapper </w:t>
+      </w:r>
+      <w:r>
+        <w:rPr>
+          <w:lang w:val="en-GB"/>
+        </w:rPr>
+        <w:t>class</w:t>
+      </w:r>
+      <w:r>
+        <w:rPr>
+          <w:lang w:val="en-GB"/>
+        </w:rPr>
+        <w:t>, located at the following path</w:t>
       </w:r>
       <w:r>
         <w:rPr>
@@ -1418,21 +1420,12 @@
         </w:rPr>
         <w:t>/</w:t>
       </w:r>
-      <w:proofErr w:type="spellStart"/>
       <w:r>
         <w:rPr>
           <w:color w:val="000000"/>
           <w:lang w:val="en-GB"/>
         </w:rPr>
-        <w:t>ofbiz</w:t>
-      </w:r>
-      <w:proofErr w:type="spellEnd"/>
-      <w:r>
-        <w:rPr>
-          <w:color w:val="000000"/>
-          <w:lang w:val="en-GB"/>
-        </w:rPr>
-        <w:t>/party/content/PartyContentWrapper.java</w:t>
+        <w:t>ofbiz/party/content/PartyContentWrapper.java</w:t>
       </w:r>
     </w:p>
     <w:p>
@@ -1494,44 +1487,19 @@
           <w:lang w:val="en-GB"/>
         </w:rPr>
       </w:pPr>
-      <w:proofErr w:type="spellStart"/>
       <w:r>
         <w:rPr>
           <w:color w:val="000000"/>
           <w:lang w:val="en-GB"/>
         </w:rPr>
-        <w:t>OFBiz</w:t>
-      </w:r>
-      <w:proofErr w:type="spellEnd"/>
+        <w:t xml:space="preserve">OFBiz </w:t>
+      </w:r>
       <w:r>
         <w:rPr>
           <w:color w:val="000000"/>
           <w:lang w:val="en-GB"/>
         </w:rPr>
-        <w:t xml:space="preserve"> </w:t>
-      </w:r>
-      <w:r>
-        <w:rPr>
-          <w:color w:val="000000"/>
-          <w:lang w:val="en-GB"/>
-        </w:rPr>
-        <w:t xml:space="preserve">(Open </w:t>
-      </w:r>
-      <w:proofErr w:type="gramStart"/>
-      <w:r>
-        <w:rPr>
-          <w:color w:val="000000"/>
-          <w:lang w:val="en-GB"/>
-        </w:rPr>
-        <w:t>For</w:t>
-      </w:r>
-      <w:proofErr w:type="gramEnd"/>
-      <w:r>
-        <w:rPr>
-          <w:color w:val="000000"/>
-          <w:lang w:val="en-GB"/>
-        </w:rPr>
-        <w:t xml:space="preserve"> Business) </w:t>
+        <w:t xml:space="preserve">(Open For Business) </w:t>
       </w:r>
       <w:r>
         <w:rPr>
@@ -1567,23 +1535,7 @@
           <w:color w:val="000000"/>
           <w:lang w:val="en-GB"/>
         </w:rPr>
-        <w:t xml:space="preserve">The </w:t>
-      </w:r>
-      <w:proofErr w:type="spellStart"/>
-      <w:r>
-        <w:rPr>
-          <w:color w:val="000000"/>
-          <w:lang w:val="en-GB"/>
-        </w:rPr>
-        <w:t>OFBiz</w:t>
-      </w:r>
-      <w:proofErr w:type="spellEnd"/>
-      <w:r>
-        <w:rPr>
-          <w:color w:val="000000"/>
-          <w:lang w:val="en-GB"/>
-        </w:rPr>
-        <w:t xml:space="preserve"> documentation can be found at the following link:</w:t>
+        <w:t>The OFBiz documentation can be found at the following link:</w:t>
       </w:r>
     </w:p>
     <w:p>
@@ -1660,16 +1612,8 @@
         <w:rPr>
           <w:lang w:val="en-GB"/>
         </w:rPr>
-        <w:t xml:space="preserve">hat a Party in </w:t>
-      </w:r>
-      <w:proofErr w:type="spellStart"/>
-      <w:r>
-        <w:rPr>
-          <w:lang w:val="en-GB"/>
-        </w:rPr>
-        <w:t>OFBiz</w:t>
-      </w:r>
-      <w:proofErr w:type="spellEnd"/>
+        <w:t>hat a Party in OFBiz</w:t>
+      </w:r>
       <w:r>
         <w:rPr>
           <w:lang w:val="en-GB"/>
@@ -2011,27 +1955,13 @@
         <w:rPr>
           <w:lang w:val="en-GB"/>
         </w:rPr>
-        <w:t xml:space="preserve">We have searched documentation about this PartyContentWrapper class, but there is not almost any </w:t>
-      </w:r>
-      <w:proofErr w:type="spellStart"/>
-      <w:r>
-        <w:rPr>
-          <w:lang w:val="en-GB"/>
-        </w:rPr>
-        <w:t>JavaD</w:t>
-      </w:r>
-      <w:r>
-        <w:rPr>
-          <w:lang w:val="en-GB"/>
-        </w:rPr>
-        <w:t>oc</w:t>
-      </w:r>
-      <w:proofErr w:type="spellEnd"/>
-      <w:r>
-        <w:rPr>
-          <w:lang w:val="en-GB"/>
-        </w:rPr>
-        <w:t xml:space="preserve"> comment in the whole file</w:t>
+        <w:t>We have searched documentation about this PartyContentWrapper class, but there is not almost any JavaD</w:t>
+      </w:r>
+      <w:r>
+        <w:rPr>
+          <w:lang w:val="en-GB"/>
+        </w:rPr>
+        <w:t>oc comment in the whole file</w:t>
       </w:r>
       <w:r>
         <w:rPr>
@@ -2047,6 +1977,8 @@
           <w:lang w:val="en-GB"/>
         </w:rPr>
       </w:pPr>
+      <w:bookmarkStart w:id="2" w:name="_Information_from_other"/>
+      <w:bookmarkEnd w:id="2"/>
       <w:r>
         <w:rPr>
           <w:lang w:val="en-GB"/>
@@ -2114,23 +2046,22 @@
           <w:color w:val="008000"/>
           <w:lang w:val="en-GB"/>
         </w:rPr>
-        <w:t xml:space="preserve"> * </w:t>
-      </w:r>
-      <w:proofErr w:type="spellStart"/>
-      <w:r>
+        <w:t xml:space="preserve"> * WorkEffortContentWrapper; gets work effort content for display</w:t>
+      </w:r>
+    </w:p>
+    <w:p>
+      <w:pPr>
         <w:rPr>
           <w:color w:val="008000"/>
           <w:lang w:val="en-GB"/>
         </w:rPr>
-        <w:t>WorkEffortContentWrapper</w:t>
-      </w:r>
-      <w:proofErr w:type="spellEnd"/>
+      </w:pPr>
       <w:r>
         <w:rPr>
           <w:color w:val="008000"/>
           <w:lang w:val="en-GB"/>
         </w:rPr>
-        <w:t>; gets work effort content for display</w:t>
+        <w:t xml:space="preserve"> */</w:t>
       </w:r>
     </w:p>
     <w:p>
@@ -2140,47 +2071,18 @@
           <w:lang w:val="en-GB"/>
         </w:rPr>
       </w:pPr>
-      <w:r>
-        <w:rPr>
-          <w:color w:val="008000"/>
-          <w:lang w:val="en-GB"/>
-        </w:rPr>
-        <w:t xml:space="preserve"> */</w:t>
-      </w:r>
-    </w:p>
-    <w:p>
-      <w:pPr>
-        <w:rPr>
-          <w:color w:val="008000"/>
-          <w:lang w:val="en-GB"/>
-        </w:rPr>
-      </w:pPr>
-    </w:p>
-    <w:p>
-      <w:pPr>
-        <w:rPr>
-          <w:lang w:val="en-GB"/>
-        </w:rPr>
-      </w:pPr>
-      <w:r>
-        <w:rPr>
-          <w:lang w:val="en-GB"/>
-        </w:rPr>
-        <w:t xml:space="preserve">This is confusing, since there is no </w:t>
-      </w:r>
-      <w:proofErr w:type="spellStart"/>
-      <w:r>
-        <w:rPr>
-          <w:lang w:val="en-GB"/>
-        </w:rPr>
-        <w:t>WorkEffortContentWrapper</w:t>
-      </w:r>
-      <w:proofErr w:type="spellEnd"/>
-      <w:r>
-        <w:rPr>
-          <w:lang w:val="en-GB"/>
-        </w:rPr>
-        <w:t xml:space="preserve"> in o</w:t>
+    </w:p>
+    <w:p>
+      <w:pPr>
+        <w:rPr>
+          <w:lang w:val="en-GB"/>
+        </w:rPr>
+      </w:pPr>
+      <w:r>
+        <w:rPr>
+          <w:lang w:val="en-GB"/>
+        </w:rPr>
+        <w:t>This is confusing, since there is no WorkEffortContentWrapper in o</w:t>
       </w:r>
       <w:r>
         <w:rPr>
@@ -2246,21 +2148,7 @@
         <w:rPr>
           <w:lang w:val="en-GB"/>
         </w:rPr>
-        <w:t xml:space="preserve"> we can conclude that our class was not written from zero, but starting with a copy and paste of the </w:t>
-      </w:r>
-      <w:proofErr w:type="spellStart"/>
-      <w:r>
-        <w:rPr>
-          <w:lang w:val="en-GB"/>
-        </w:rPr>
-        <w:t>WorkEffortContent</w:t>
-      </w:r>
-      <w:proofErr w:type="spellEnd"/>
-      <w:r>
-        <w:rPr>
-          <w:lang w:val="en-GB"/>
-        </w:rPr>
-        <w:t xml:space="preserve"> class</w:t>
+        <w:t xml:space="preserve"> we can conclude that our class was not written from zero, but starting with a copy and paste of the WorkEffortContent class</w:t>
       </w:r>
       <w:r>
         <w:rPr>
@@ -2268,7 +2156,6 @@
         </w:rPr>
         <w:t xml:space="preserve"> and then replacing each occurrence of </w:t>
       </w:r>
-      <w:proofErr w:type="spellStart"/>
       <w:r>
         <w:rPr>
           <w:i/>
@@ -2276,7 +2163,6 @@
         </w:rPr>
         <w:t>WorkEffort</w:t>
       </w:r>
-      <w:proofErr w:type="spellEnd"/>
       <w:r>
         <w:rPr>
           <w:lang w:val="en-GB"/>
@@ -2332,41 +2218,13 @@
         <w:rPr>
           <w:lang w:val="en-GB"/>
         </w:rPr>
-        <w:t xml:space="preserve">so that we can read the </w:t>
-      </w:r>
-      <w:proofErr w:type="spellStart"/>
-      <w:r>
-        <w:rPr>
-          <w:lang w:val="en-GB"/>
-        </w:rPr>
-        <w:t>JavaD</w:t>
-      </w:r>
-      <w:r>
-        <w:rPr>
-          <w:lang w:val="en-GB"/>
-        </w:rPr>
-        <w:t>oc</w:t>
-      </w:r>
-      <w:proofErr w:type="spellEnd"/>
-      <w:r>
-        <w:rPr>
-          <w:lang w:val="en-GB"/>
-        </w:rPr>
-        <w:t xml:space="preserve"> comments in </w:t>
-      </w:r>
-      <w:proofErr w:type="spellStart"/>
-      <w:r>
-        <w:rPr>
-          <w:lang w:val="en-GB"/>
-        </w:rPr>
-        <w:t>WorkEffortContentWrapper</w:t>
-      </w:r>
-      <w:proofErr w:type="spellEnd"/>
-      <w:r>
-        <w:rPr>
-          <w:lang w:val="en-GB"/>
-        </w:rPr>
-        <w:t xml:space="preserve"> in order to understand them.</w:t>
+        <w:t>so that we can read the JavaD</w:t>
+      </w:r>
+      <w:r>
+        <w:rPr>
+          <w:lang w:val="en-GB"/>
+        </w:rPr>
+        <w:t>oc comments in WorkEffortContentWrapper in order to understand them.</w:t>
       </w:r>
       <w:r>
         <w:rPr>
@@ -2374,7 +2232,7 @@
         </w:rPr>
         <w:t xml:space="preserve"> It turns out that </w:t>
       </w:r>
-      <w:commentRangeStart w:id="2"/>
+      <w:commentRangeStart w:id="3"/>
       <w:r>
         <w:rPr>
           <w:b/>
@@ -2401,13 +2259,13 @@
         </w:rPr>
         <w:t xml:space="preserve"> a huge part of code</w:t>
       </w:r>
-      <w:commentRangeEnd w:id="2"/>
+      <w:commentRangeEnd w:id="3"/>
       <w:r>
         <w:rPr>
           <w:rStyle w:val="Rimandocommento"/>
           <w:lang w:val="en-GB"/>
         </w:rPr>
-        <w:commentReference w:id="2"/>
+        <w:commentReference w:id="3"/>
       </w:r>
       <w:r>
         <w:rPr>
@@ -2431,35 +2289,7 @@
         <w:rPr>
           <w:lang w:val="en-GB"/>
         </w:rPr>
-        <w:t xml:space="preserve"> Moreover, the </w:t>
-      </w:r>
-      <w:proofErr w:type="spellStart"/>
-      <w:r>
-        <w:rPr>
-          <w:lang w:val="en-GB"/>
-        </w:rPr>
-        <w:t>ContentWrapper</w:t>
-      </w:r>
-      <w:proofErr w:type="spellEnd"/>
-      <w:r>
-        <w:rPr>
-          <w:lang w:val="en-GB"/>
-        </w:rPr>
-        <w:t xml:space="preserve"> interface, that is the interface implemented by both PartyContentWrapper and </w:t>
-      </w:r>
-      <w:proofErr w:type="spellStart"/>
-      <w:r>
-        <w:rPr>
-          <w:lang w:val="en-GB"/>
-        </w:rPr>
-        <w:t>WorkEffortContentWrapper</w:t>
-      </w:r>
-      <w:proofErr w:type="spellEnd"/>
-      <w:r>
-        <w:rPr>
-          <w:lang w:val="en-GB"/>
-        </w:rPr>
-        <w:t>, has only one of those methods.</w:t>
+        <w:t xml:space="preserve"> Moreover, the ContentWrapper interface, that is the interface implemented by both PartyContentWrapper and WorkEffortContentWrapper, has only one of those methods.</w:t>
       </w:r>
     </w:p>
     <w:p>
@@ -2515,43 +2345,13 @@
         <w:rPr>
           <w:lang w:val="en-GB"/>
         </w:rPr>
-        <w:t>Anal</w:t>
-      </w:r>
-      <w:r>
-        <w:rPr>
-          <w:lang w:val="en-GB"/>
-        </w:rPr>
-        <w:t xml:space="preserve">ysing the methods of the class, </w:t>
-      </w:r>
-      <w:r>
-        <w:rPr>
-          <w:lang w:val="en-GB"/>
-        </w:rPr>
-        <w:t>an</w:t>
-      </w:r>
-      <w:r>
-        <w:rPr>
-          <w:lang w:val="en-GB"/>
-        </w:rPr>
-        <w:t>d therefore its functionalities</w:t>
-      </w:r>
-      <w:r>
-        <w:rPr>
-          <w:lang w:val="en-GB"/>
-        </w:rPr>
-        <w:t xml:space="preserve">, we </w:t>
-      </w:r>
-      <w:r>
-        <w:rPr>
-          <w:lang w:val="en-GB"/>
-        </w:rPr>
-        <w:t>have understoo</w:t>
-      </w:r>
-      <w:r>
-        <w:rPr>
-          <w:lang w:val="en-GB"/>
-        </w:rPr>
-        <w:t>d that</w:t>
+        <w:t xml:space="preserve">In the previous analysis we have concluded </w:t>
+      </w:r>
+      <w:r>
+        <w:rPr>
+          <w:lang w:val="en-GB"/>
+        </w:rPr>
+        <w:t>that</w:t>
       </w:r>
       <w:r>
         <w:rPr>
@@ -2581,7 +2381,51 @@
         <w:rPr>
           <w:lang w:val="en-GB"/>
         </w:rPr>
-        <w:t xml:space="preserve">a wrapper for a Party, that </w:t>
+        <w:t xml:space="preserve">a wrapper for a Party, </w:t>
+      </w:r>
+      <w:r>
+        <w:rPr>
+          <w:lang w:val="en-GB"/>
+        </w:rPr>
+        <w:t>adding some functionalities to that entity.</w:t>
+      </w:r>
+    </w:p>
+    <w:p>
+      <w:pPr>
+        <w:rPr>
+          <w:lang w:val="en-GB"/>
+        </w:rPr>
+      </w:pPr>
+    </w:p>
+    <w:p>
+      <w:pPr>
+        <w:rPr>
+          <w:lang w:val="en-GB"/>
+        </w:rPr>
+      </w:pPr>
+      <w:r>
+        <w:rPr>
+          <w:lang w:val="en-GB"/>
+        </w:rPr>
+        <w:t xml:space="preserve">Analysing the methods of the class, and therefore its functionalities, </w:t>
+      </w:r>
+      <w:r>
+        <w:rPr>
+          <w:lang w:val="en-GB"/>
+        </w:rPr>
+        <w:t xml:space="preserve">we have understood </w:t>
+      </w:r>
+      <w:r>
+        <w:rPr>
+          <w:lang w:val="en-GB"/>
+        </w:rPr>
+        <w:t xml:space="preserve">that </w:t>
+      </w:r>
+      <w:r>
+        <w:rPr>
+          <w:lang w:val="en-GB"/>
+        </w:rPr>
+        <w:t xml:space="preserve">PartyContentWrapper class </w:t>
       </w:r>
       <w:r>
         <w:rPr>
@@ -2599,43 +2443,58 @@
         <w:rPr>
           <w:lang w:val="en-GB"/>
         </w:rPr>
-        <w:t xml:space="preserve"> content and display it.</w:t>
-      </w:r>
-    </w:p>
-    <w:p>
-      <w:pPr>
-        <w:rPr>
-          <w:lang w:val="en-GB"/>
-        </w:rPr>
-      </w:pPr>
-      <w:r>
-        <w:rPr>
-          <w:lang w:val="en-GB"/>
-        </w:rPr>
-        <w:t xml:space="preserve">There are multiple methods with the same method in the class, and one of them is the implementation of the interface </w:t>
-      </w:r>
-      <w:proofErr w:type="spellStart"/>
-      <w:r>
-        <w:rPr>
-          <w:lang w:val="en-GB"/>
-        </w:rPr>
-        <w:t>ContentWrapper</w:t>
-      </w:r>
-      <w:proofErr w:type="spellEnd"/>
-      <w:r>
-        <w:rPr>
-          <w:lang w:val="en-GB"/>
-        </w:rPr>
-        <w:t xml:space="preserve">. Thus, functionalities provided by various methods should be the same, with </w:t>
-      </w:r>
-      <w:proofErr w:type="spellStart"/>
-      <w:r>
-        <w:rPr>
-          <w:lang w:val="en-GB"/>
-        </w:rPr>
-        <w:t>differencies</w:t>
-      </w:r>
-      <w:proofErr w:type="spellEnd"/>
+        <w:t xml:space="preserve"> content</w:t>
+      </w:r>
+      <w:r>
+        <w:rPr>
+          <w:lang w:val="en-GB"/>
+        </w:rPr>
+        <w:t>, related to a Party entity,</w:t>
+      </w:r>
+      <w:r>
+        <w:rPr>
+          <w:lang w:val="en-GB"/>
+        </w:rPr>
+        <w:t xml:space="preserve"> and display it.</w:t>
+      </w:r>
+    </w:p>
+    <w:p>
+      <w:pPr>
+        <w:rPr>
+          <w:lang w:val="en-GB"/>
+        </w:rPr>
+      </w:pPr>
+    </w:p>
+    <w:p>
+      <w:pPr>
+        <w:rPr>
+          <w:lang w:val="en-GB"/>
+        </w:rPr>
+      </w:pPr>
+      <w:r>
+        <w:rPr>
+          <w:lang w:val="en-GB"/>
+        </w:rPr>
+        <w:t xml:space="preserve">There are multiple methods with the same </w:t>
+      </w:r>
+      <w:r>
+        <w:rPr>
+          <w:lang w:val="en-GB"/>
+        </w:rPr>
+        <w:t>name</w:t>
+      </w:r>
+      <w:r>
+        <w:rPr>
+          <w:lang w:val="en-GB"/>
+        </w:rPr>
+        <w:t xml:space="preserve"> in the class, and one of them is the implementation of the interface ContentWrapper. Thus, functionalities provided by various methods should be the same, with </w:t>
+      </w:r>
+      <w:r>
+        <w:rPr>
+          <w:lang w:val="en-GB"/>
+        </w:rPr>
+        <w:t>differences</w:t>
+      </w:r>
       <w:r>
         <w:rPr>
           <w:lang w:val="en-GB"/>
@@ -2645,39 +2504,32 @@
     </w:p>
     <w:p>
       <w:pPr>
-        <w:rPr>
-          <w:lang w:val="en-GB"/>
-        </w:rPr>
-      </w:pPr>
-      <w:r>
-        <w:rPr>
-          <w:lang w:val="en-GB"/>
-        </w:rPr>
-        <w:t xml:space="preserve">Hence, the analysed class provides that precise functionality, returning string, or </w:t>
-      </w:r>
-      <w:bookmarkStart w:id="3" w:name="_GoBack"/>
-      <w:bookmarkEnd w:id="3"/>
-      <w:r>
-        <w:rPr>
-          <w:lang w:val="en-GB"/>
-        </w:rPr>
-        <w:t xml:space="preserve">possibly enclosing information in </w:t>
-      </w:r>
-      <w:proofErr w:type="spellStart"/>
-      <w:proofErr w:type="gramStart"/>
-      <w:r>
-        <w:rPr>
-          <w:lang w:val="en-GB"/>
-        </w:rPr>
-        <w:t>a</w:t>
-      </w:r>
-      <w:proofErr w:type="spellEnd"/>
-      <w:proofErr w:type="gramEnd"/>
-      <w:r>
-        <w:rPr>
-          <w:lang w:val="en-GB"/>
-        </w:rPr>
-        <w:t xml:space="preserve"> object that prevent unwanted modification.</w:t>
+        <w:pStyle w:val="Titolo1"/>
+        <w:rPr>
+          <w:lang w:val="en-GB"/>
+        </w:rPr>
+      </w:pPr>
+      <w:bookmarkStart w:id="4" w:name="_Toc344550483"/>
+      <w:r>
+        <w:rPr>
+          <w:lang w:val="en-GB"/>
+        </w:rPr>
+        <w:t>Issues found by applying the checklist</w:t>
+      </w:r>
+      <w:bookmarkEnd w:id="4"/>
+    </w:p>
+    <w:p>
+      <w:pPr>
+        <w:pStyle w:val="Titolo2"/>
+        <w:rPr>
+          <w:lang w:val="en-GB"/>
+        </w:rPr>
+      </w:pPr>
+      <w:r>
+        <w:rPr>
+          <w:lang w:val="en-GB"/>
+        </w:rPr>
+        <w:t>Naming Conventions</w:t>
       </w:r>
     </w:p>
     <w:p>
@@ -2685,83 +2537,1895 @@
         <w:pStyle w:val="Paragrafoelenco"/>
         <w:numPr>
           <w:ilvl w:val="0"/>
-          <w:numId w:val="4"/>
+          <w:numId w:val="5"/>
         </w:numPr>
-        <w:ind w:left="426"/>
-        <w:rPr>
-          <w:lang w:val="en-GB"/>
-        </w:rPr>
-      </w:pPr>
-      <w:r>
-        <w:rPr>
-          <w:lang w:val="en-GB"/>
-        </w:rPr>
-        <w:br w:type="page"/>
-      </w:r>
-    </w:p>
-    <w:p>
-      <w:pPr>
-        <w:pStyle w:val="Titolo1"/>
-      </w:pPr>
-      <w:bookmarkStart w:id="4" w:name="_Toc344550483"/>
-      <w:proofErr w:type="spellStart"/>
+        <w:rPr>
+          <w:lang w:val="en-GB"/>
+        </w:rPr>
+      </w:pPr>
+      <w:r>
+        <w:rPr>
+          <w:lang w:val="en-GB"/>
+        </w:rPr>
+        <w:t xml:space="preserve">The “module” variable is constant, since it is </w:t>
+      </w:r>
+      <w:r>
+        <w:rPr>
+          <w:i/>
+          <w:lang w:val="en-GB"/>
+        </w:rPr>
+        <w:t>static</w:t>
+      </w:r>
+      <w:r>
+        <w:rPr>
+          <w:lang w:val="en-GB"/>
+        </w:rPr>
+        <w:t xml:space="preserve"> and </w:t>
+      </w:r>
+      <w:r>
+        <w:rPr>
+          <w:i/>
+          <w:lang w:val="en-GB"/>
+        </w:rPr>
+        <w:t>final</w:t>
+      </w:r>
+      <w:r>
+        <w:rPr>
+          <w:lang w:val="en-GB"/>
+        </w:rPr>
+        <w:t>, but it is not declared using all upper case characters:</w:t>
+      </w:r>
+    </w:p>
+    <w:p>
+      <w:pPr>
+        <w:rPr>
+          <w:rFonts w:ascii="Courier New" w:hAnsi="Courier New" w:cs="Courier New"/>
+          <w:color w:val="E6E6FA"/>
+          <w:sz w:val="20"/>
+          <w:szCs w:val="20"/>
+        </w:rPr>
+      </w:pPr>
+      <w:r>
+        <w:rPr>
+          <w:rFonts w:ascii="Courier New" w:hAnsi="Courier New" w:cs="Courier New"/>
+          <w:color w:val="D9E8F7"/>
+          <w:sz w:val="20"/>
+          <w:szCs w:val="20"/>
+          <w:highlight w:val="darkCyan"/>
+        </w:rPr>
+        <w:t xml:space="preserve">57    </w:t>
+      </w:r>
+      <w:r>
+        <w:rPr>
+          <w:rFonts w:ascii="Courier New" w:hAnsi="Courier New" w:cs="Courier New"/>
+          <w:b/>
+          <w:bCs/>
+          <w:color w:val="DD2867"/>
+          <w:sz w:val="20"/>
+          <w:szCs w:val="20"/>
+          <w:highlight w:val="darkCyan"/>
+        </w:rPr>
+        <w:t>public</w:t>
+      </w:r>
+      <w:r>
+        <w:rPr>
+          <w:rFonts w:ascii="Courier New" w:hAnsi="Courier New" w:cs="Courier New"/>
+          <w:color w:val="D9E8F7"/>
+          <w:sz w:val="20"/>
+          <w:szCs w:val="20"/>
+          <w:highlight w:val="darkCyan"/>
+        </w:rPr>
+        <w:t xml:space="preserve"> </w:t>
+      </w:r>
+      <w:r>
+        <w:rPr>
+          <w:rFonts w:ascii="Courier New" w:hAnsi="Courier New" w:cs="Courier New"/>
+          <w:b/>
+          <w:bCs/>
+          <w:color w:val="DD2867"/>
+          <w:sz w:val="20"/>
+          <w:szCs w:val="20"/>
+          <w:highlight w:val="darkCyan"/>
+        </w:rPr>
+        <w:t>static</w:t>
+      </w:r>
+      <w:r>
+        <w:rPr>
+          <w:rFonts w:ascii="Courier New" w:hAnsi="Courier New" w:cs="Courier New"/>
+          <w:color w:val="D9E8F7"/>
+          <w:sz w:val="20"/>
+          <w:szCs w:val="20"/>
+          <w:highlight w:val="darkCyan"/>
+        </w:rPr>
+        <w:t xml:space="preserve"> </w:t>
+      </w:r>
+      <w:r>
+        <w:rPr>
+          <w:rFonts w:ascii="Courier New" w:hAnsi="Courier New" w:cs="Courier New"/>
+          <w:b/>
+          <w:bCs/>
+          <w:color w:val="DD2867"/>
+          <w:sz w:val="20"/>
+          <w:szCs w:val="20"/>
+          <w:highlight w:val="darkCyan"/>
+        </w:rPr>
+        <w:t>final</w:t>
+      </w:r>
+      <w:r>
+        <w:rPr>
+          <w:rFonts w:ascii="Courier New" w:hAnsi="Courier New" w:cs="Courier New"/>
+          <w:color w:val="D9E8F7"/>
+          <w:sz w:val="20"/>
+          <w:szCs w:val="20"/>
+          <w:highlight w:val="darkCyan"/>
+        </w:rPr>
+        <w:t xml:space="preserve"> String module </w:t>
+      </w:r>
+      <w:r>
+        <w:rPr>
+          <w:rFonts w:ascii="Courier New" w:hAnsi="Courier New" w:cs="Courier New"/>
+          <w:color w:val="E6E6FA"/>
+          <w:sz w:val="20"/>
+          <w:szCs w:val="20"/>
+          <w:highlight w:val="darkCyan"/>
+        </w:rPr>
+        <w:t>=</w:t>
+      </w:r>
+      <w:r>
+        <w:rPr>
+          <w:rFonts w:ascii="Courier New" w:hAnsi="Courier New" w:cs="Courier New"/>
+          <w:color w:val="D9E8F7"/>
+          <w:sz w:val="20"/>
+          <w:szCs w:val="20"/>
+          <w:highlight w:val="darkCyan"/>
+        </w:rPr>
+        <w:t xml:space="preserve"> PartyContentWrapper</w:t>
+      </w:r>
+      <w:r>
+        <w:rPr>
+          <w:rFonts w:ascii="Courier New" w:hAnsi="Courier New" w:cs="Courier New"/>
+          <w:color w:val="E6E6FA"/>
+          <w:sz w:val="20"/>
+          <w:szCs w:val="20"/>
+          <w:highlight w:val="darkCyan"/>
+        </w:rPr>
+        <w:t>.</w:t>
+      </w:r>
+      <w:r>
+        <w:rPr>
+          <w:rFonts w:ascii="Courier New" w:hAnsi="Courier New" w:cs="Courier New"/>
+          <w:b/>
+          <w:bCs/>
+          <w:color w:val="DD2867"/>
+          <w:sz w:val="20"/>
+          <w:szCs w:val="20"/>
+          <w:highlight w:val="darkCyan"/>
+        </w:rPr>
+        <w:t>class</w:t>
+      </w:r>
+      <w:r>
+        <w:rPr>
+          <w:rFonts w:ascii="Courier New" w:hAnsi="Courier New" w:cs="Courier New"/>
+          <w:color w:val="E6E6FA"/>
+          <w:sz w:val="20"/>
+          <w:szCs w:val="20"/>
+          <w:highlight w:val="darkCyan"/>
+        </w:rPr>
+        <w:t>.</w:t>
+      </w:r>
+      <w:r>
+        <w:rPr>
+          <w:rFonts w:ascii="Courier New" w:hAnsi="Courier New" w:cs="Courier New"/>
+          <w:color w:val="D9E8F7"/>
+          <w:sz w:val="20"/>
+          <w:szCs w:val="20"/>
+          <w:highlight w:val="darkCyan"/>
+        </w:rPr>
+        <w:t>getName</w:t>
+      </w:r>
+      <w:r>
+        <w:rPr>
+          <w:rFonts w:ascii="Courier New" w:hAnsi="Courier New" w:cs="Courier New"/>
+          <w:color w:val="F9FAF4"/>
+          <w:sz w:val="20"/>
+          <w:szCs w:val="20"/>
+          <w:highlight w:val="darkCyan"/>
+        </w:rPr>
+        <w:t>()</w:t>
+      </w:r>
+      <w:r>
+        <w:rPr>
+          <w:rFonts w:ascii="Courier New" w:hAnsi="Courier New" w:cs="Courier New"/>
+          <w:color w:val="E6E6FA"/>
+          <w:sz w:val="20"/>
+          <w:szCs w:val="20"/>
+          <w:highlight w:val="darkCyan"/>
+        </w:rPr>
+        <w:t>;</w:t>
+      </w:r>
+    </w:p>
+    <w:p>
+      <w:pPr>
+        <w:pStyle w:val="Paragrafoelenco"/>
+        <w:numPr>
+          <w:ilvl w:val="0"/>
+          <w:numId w:val="5"/>
+        </w:numPr>
+        <w:rPr>
+          <w:lang w:val="en-GB"/>
+        </w:rPr>
+      </w:pPr>
+      <w:r>
+        <w:rPr>
+          <w:lang w:val="en-GB"/>
+        </w:rPr>
+        <w:t>This method seems to be getter, bet the return type is void. We think that it is not a meaningful name:</w:t>
+      </w:r>
+    </w:p>
+    <w:p>
+      <w:pPr>
+        <w:shd w:val="clear" w:color="auto" w:fill="257573"/>
+        <w:autoSpaceDE w:val="0"/>
+        <w:autoSpaceDN w:val="0"/>
+        <w:adjustRightInd w:val="0"/>
+        <w:rPr>
+          <w:lang w:val="en-GB"/>
+        </w:rPr>
+      </w:pPr>
+      <w:r>
+        <w:rPr>
+          <w:rFonts w:ascii="Courier New" w:hAnsi="Courier New" w:cs="Courier New"/>
+          <w:color w:val="D9E8F7"/>
+          <w:sz w:val="20"/>
+          <w:szCs w:val="20"/>
+          <w:lang w:val="en-GB"/>
+        </w:rPr>
+        <w:t>187</w:t>
+      </w:r>
+      <w:r>
+        <w:rPr>
+          <w:rFonts w:ascii="Courier New" w:hAnsi="Courier New" w:cs="Courier New"/>
+          <w:color w:val="D9E8F7"/>
+          <w:sz w:val="20"/>
+          <w:szCs w:val="20"/>
+          <w:lang w:val="en-GB"/>
+        </w:rPr>
+        <w:t xml:space="preserve">    </w:t>
+      </w:r>
+      <w:r>
+        <w:rPr>
+          <w:rFonts w:ascii="Courier New" w:hAnsi="Courier New" w:cs="Courier New"/>
+          <w:b/>
+          <w:bCs/>
+          <w:color w:val="DD2867"/>
+          <w:sz w:val="20"/>
+          <w:szCs w:val="20"/>
+          <w:lang w:val="en-GB"/>
+        </w:rPr>
+        <w:t>public</w:t>
+      </w:r>
+      <w:r>
+        <w:rPr>
+          <w:rFonts w:ascii="Courier New" w:hAnsi="Courier New" w:cs="Courier New"/>
+          <w:color w:val="D9E8F7"/>
+          <w:sz w:val="20"/>
+          <w:szCs w:val="20"/>
+          <w:lang w:val="en-GB"/>
+        </w:rPr>
+        <w:t xml:space="preserve"> </w:t>
+      </w:r>
+      <w:r>
+        <w:rPr>
+          <w:rFonts w:ascii="Courier New" w:hAnsi="Courier New" w:cs="Courier New"/>
+          <w:b/>
+          <w:bCs/>
+          <w:color w:val="DD2867"/>
+          <w:sz w:val="20"/>
+          <w:szCs w:val="20"/>
+          <w:lang w:val="en-GB"/>
+        </w:rPr>
+        <w:t>static</w:t>
+      </w:r>
+      <w:r>
+        <w:rPr>
+          <w:rFonts w:ascii="Courier New" w:hAnsi="Courier New" w:cs="Courier New"/>
+          <w:color w:val="D9E8F7"/>
+          <w:sz w:val="20"/>
+          <w:szCs w:val="20"/>
+          <w:lang w:val="en-GB"/>
+        </w:rPr>
+        <w:t xml:space="preserve"> </w:t>
+      </w:r>
+      <w:r>
+        <w:rPr>
+          <w:rFonts w:ascii="Courier New" w:hAnsi="Courier New" w:cs="Courier New"/>
+          <w:b/>
+          <w:bCs/>
+          <w:color w:val="DD2867"/>
+          <w:sz w:val="20"/>
+          <w:szCs w:val="20"/>
+          <w:lang w:val="en-GB"/>
+        </w:rPr>
+        <w:t>void</w:t>
+      </w:r>
+      <w:r>
+        <w:rPr>
+          <w:rFonts w:ascii="Courier New" w:hAnsi="Courier New" w:cs="Courier New"/>
+          <w:color w:val="D9E8F7"/>
+          <w:sz w:val="20"/>
+          <w:szCs w:val="20"/>
+          <w:lang w:val="en-GB"/>
+        </w:rPr>
+        <w:t xml:space="preserve"> </w:t>
+      </w:r>
+      <w:r>
+        <w:rPr>
+          <w:rFonts w:ascii="Courier New" w:hAnsi="Courier New" w:cs="Courier New"/>
+          <w:b/>
+          <w:bCs/>
+          <w:color w:val="1EB540"/>
+          <w:sz w:val="20"/>
+          <w:szCs w:val="20"/>
+          <w:lang w:val="en-GB"/>
+        </w:rPr>
+        <w:t>getPartyContentAsText</w:t>
+      </w:r>
+      <w:r>
+        <w:rPr>
+          <w:rFonts w:ascii="Courier New" w:hAnsi="Courier New" w:cs="Courier New"/>
+          <w:color w:val="F9FAF4"/>
+          <w:sz w:val="20"/>
+          <w:szCs w:val="20"/>
+          <w:lang w:val="en-GB"/>
+        </w:rPr>
+        <w:t>(</w:t>
+      </w:r>
+      <w:r>
+        <w:rPr>
+          <w:rFonts w:ascii="Courier New" w:hAnsi="Courier New" w:cs="Courier New"/>
+          <w:color w:val="D9E8F7"/>
+          <w:sz w:val="20"/>
+          <w:szCs w:val="20"/>
+          <w:lang w:val="en-GB"/>
+        </w:rPr>
+        <w:t xml:space="preserve">String </w:t>
+      </w:r>
+      <w:r>
+        <w:rPr>
+          <w:rFonts w:ascii="Courier New" w:hAnsi="Courier New" w:cs="Courier New"/>
+          <w:b/>
+          <w:bCs/>
+          <w:color w:val="ED7F48"/>
+          <w:sz w:val="20"/>
+          <w:szCs w:val="20"/>
+          <w:lang w:val="en-GB"/>
+        </w:rPr>
+        <w:t>contentId</w:t>
+      </w:r>
+      <w:r>
+        <w:rPr>
+          <w:rFonts w:ascii="Courier New" w:hAnsi="Courier New" w:cs="Courier New"/>
+          <w:color w:val="E6E6FA"/>
+          <w:sz w:val="20"/>
+          <w:szCs w:val="20"/>
+          <w:lang w:val="en-GB"/>
+        </w:rPr>
+        <w:t>,</w:t>
+      </w:r>
+      <w:r>
+        <w:rPr>
+          <w:rFonts w:ascii="Courier New" w:hAnsi="Courier New" w:cs="Courier New"/>
+          <w:color w:val="D9E8F7"/>
+          <w:sz w:val="20"/>
+          <w:szCs w:val="20"/>
+          <w:lang w:val="en-GB"/>
+        </w:rPr>
+        <w:t xml:space="preserve"> String </w:t>
+      </w:r>
+      <w:r>
+        <w:rPr>
+          <w:rFonts w:ascii="Courier New" w:hAnsi="Courier New" w:cs="Courier New"/>
+          <w:b/>
+          <w:bCs/>
+          <w:color w:val="ED7F48"/>
+          <w:sz w:val="20"/>
+          <w:szCs w:val="20"/>
+          <w:lang w:val="en-GB"/>
+        </w:rPr>
+        <w:t>partyId</w:t>
+      </w:r>
+      <w:r>
+        <w:rPr>
+          <w:rFonts w:ascii="Courier New" w:hAnsi="Courier New" w:cs="Courier New"/>
+          <w:color w:val="E6E6FA"/>
+          <w:sz w:val="20"/>
+          <w:szCs w:val="20"/>
+          <w:lang w:val="en-GB"/>
+        </w:rPr>
+        <w:t>,</w:t>
+      </w:r>
+      <w:r>
+        <w:rPr>
+          <w:rFonts w:ascii="Courier New" w:hAnsi="Courier New" w:cs="Courier New"/>
+          <w:color w:val="D9E8F7"/>
+          <w:sz w:val="20"/>
+          <w:szCs w:val="20"/>
+          <w:lang w:val="en-GB"/>
+        </w:rPr>
+        <w:t xml:space="preserve"> GenericValue </w:t>
+      </w:r>
+      <w:r>
+        <w:rPr>
+          <w:rFonts w:ascii="Courier New" w:hAnsi="Courier New" w:cs="Courier New"/>
+          <w:b/>
+          <w:bCs/>
+          <w:color w:val="ED7F48"/>
+          <w:sz w:val="20"/>
+          <w:szCs w:val="20"/>
+          <w:lang w:val="en-GB"/>
+        </w:rPr>
+        <w:t>party</w:t>
+      </w:r>
+      <w:r>
+        <w:rPr>
+          <w:rFonts w:ascii="Courier New" w:hAnsi="Courier New" w:cs="Courier New"/>
+          <w:color w:val="E6E6FA"/>
+          <w:sz w:val="20"/>
+          <w:szCs w:val="20"/>
+          <w:lang w:val="en-GB"/>
+        </w:rPr>
+        <w:t>,</w:t>
+      </w:r>
+      <w:r>
+        <w:rPr>
+          <w:rFonts w:ascii="Courier New" w:hAnsi="Courier New" w:cs="Courier New"/>
+          <w:color w:val="D9E8F7"/>
+          <w:sz w:val="20"/>
+          <w:szCs w:val="20"/>
+          <w:lang w:val="en-GB"/>
+        </w:rPr>
+        <w:t xml:space="preserve"> String </w:t>
+      </w:r>
+      <w:r>
+        <w:rPr>
+          <w:rFonts w:ascii="Courier New" w:hAnsi="Courier New" w:cs="Courier New"/>
+          <w:b/>
+          <w:bCs/>
+          <w:color w:val="ED7F48"/>
+          <w:sz w:val="20"/>
+          <w:szCs w:val="20"/>
+          <w:lang w:val="en-GB"/>
+        </w:rPr>
+        <w:t>partyContentTypeId</w:t>
+      </w:r>
+      <w:r>
+        <w:rPr>
+          <w:rFonts w:ascii="Courier New" w:hAnsi="Courier New" w:cs="Courier New"/>
+          <w:color w:val="E6E6FA"/>
+          <w:sz w:val="20"/>
+          <w:szCs w:val="20"/>
+          <w:lang w:val="en-GB"/>
+        </w:rPr>
+        <w:t>,</w:t>
+      </w:r>
+      <w:r>
+        <w:rPr>
+          <w:rFonts w:ascii="Courier New" w:hAnsi="Courier New" w:cs="Courier New"/>
+          <w:color w:val="D9E8F7"/>
+          <w:sz w:val="20"/>
+          <w:szCs w:val="20"/>
+          <w:lang w:val="en-GB"/>
+        </w:rPr>
+        <w:t xml:space="preserve"> Locale </w:t>
+      </w:r>
+      <w:r>
+        <w:rPr>
+          <w:rFonts w:ascii="Courier New" w:hAnsi="Courier New" w:cs="Courier New"/>
+          <w:b/>
+          <w:bCs/>
+          <w:color w:val="ED7F48"/>
+          <w:sz w:val="20"/>
+          <w:szCs w:val="20"/>
+          <w:lang w:val="en-GB"/>
+        </w:rPr>
+        <w:t>locale</w:t>
+      </w:r>
+      <w:r>
+        <w:rPr>
+          <w:rFonts w:ascii="Courier New" w:hAnsi="Courier New" w:cs="Courier New"/>
+          <w:color w:val="E6E6FA"/>
+          <w:sz w:val="20"/>
+          <w:szCs w:val="20"/>
+          <w:lang w:val="en-GB"/>
+        </w:rPr>
+        <w:t>,</w:t>
+      </w:r>
+      <w:r>
+        <w:rPr>
+          <w:rFonts w:ascii="Courier New" w:hAnsi="Courier New" w:cs="Courier New"/>
+          <w:color w:val="D9E8F7"/>
+          <w:sz w:val="20"/>
+          <w:szCs w:val="20"/>
+          <w:lang w:val="en-GB"/>
+        </w:rPr>
+        <w:t xml:space="preserve"> String </w:t>
+      </w:r>
+      <w:r>
+        <w:rPr>
+          <w:rFonts w:ascii="Courier New" w:hAnsi="Courier New" w:cs="Courier New"/>
+          <w:b/>
+          <w:bCs/>
+          <w:color w:val="ED7F48"/>
+          <w:sz w:val="20"/>
+          <w:szCs w:val="20"/>
+          <w:lang w:val="en-GB"/>
+        </w:rPr>
+        <w:t>mimeTypeId</w:t>
+      </w:r>
+      <w:r>
+        <w:rPr>
+          <w:rFonts w:ascii="Courier New" w:hAnsi="Courier New" w:cs="Courier New"/>
+          <w:color w:val="E6E6FA"/>
+          <w:sz w:val="20"/>
+          <w:szCs w:val="20"/>
+          <w:lang w:val="en-GB"/>
+        </w:rPr>
+        <w:t>,</w:t>
+      </w:r>
+      <w:r>
+        <w:rPr>
+          <w:rFonts w:ascii="Courier New" w:hAnsi="Courier New" w:cs="Courier New"/>
+          <w:color w:val="D9E8F7"/>
+          <w:sz w:val="20"/>
+          <w:szCs w:val="20"/>
+          <w:lang w:val="en-GB"/>
+        </w:rPr>
+        <w:t xml:space="preserve"> Delegator </w:t>
+      </w:r>
+      <w:r>
+        <w:rPr>
+          <w:rFonts w:ascii="Courier New" w:hAnsi="Courier New" w:cs="Courier New"/>
+          <w:b/>
+          <w:bCs/>
+          <w:color w:val="ED7F48"/>
+          <w:sz w:val="20"/>
+          <w:szCs w:val="20"/>
+          <w:lang w:val="en-GB"/>
+        </w:rPr>
+        <w:t>delegator</w:t>
+      </w:r>
+      <w:r>
+        <w:rPr>
+          <w:rFonts w:ascii="Courier New" w:hAnsi="Courier New" w:cs="Courier New"/>
+          <w:color w:val="E6E6FA"/>
+          <w:sz w:val="20"/>
+          <w:szCs w:val="20"/>
+          <w:lang w:val="en-GB"/>
+        </w:rPr>
+        <w:t>,</w:t>
+      </w:r>
+      <w:r>
+        <w:rPr>
+          <w:rFonts w:ascii="Courier New" w:hAnsi="Courier New" w:cs="Courier New"/>
+          <w:color w:val="D9E8F7"/>
+          <w:sz w:val="20"/>
+          <w:szCs w:val="20"/>
+          <w:lang w:val="en-GB"/>
+        </w:rPr>
+        <w:t xml:space="preserve"> LocalDispatcher </w:t>
+      </w:r>
+      <w:r>
+        <w:rPr>
+          <w:rFonts w:ascii="Courier New" w:hAnsi="Courier New" w:cs="Courier New"/>
+          <w:b/>
+          <w:bCs/>
+          <w:color w:val="ED7F48"/>
+          <w:sz w:val="20"/>
+          <w:szCs w:val="20"/>
+          <w:lang w:val="en-GB"/>
+        </w:rPr>
+        <w:t>dispatcher</w:t>
+      </w:r>
+      <w:r>
+        <w:rPr>
+          <w:rFonts w:ascii="Courier New" w:hAnsi="Courier New" w:cs="Courier New"/>
+          <w:color w:val="E6E6FA"/>
+          <w:sz w:val="20"/>
+          <w:szCs w:val="20"/>
+          <w:lang w:val="en-GB"/>
+        </w:rPr>
+        <w:t>,</w:t>
+      </w:r>
+      <w:r>
+        <w:rPr>
+          <w:rFonts w:ascii="Courier New" w:hAnsi="Courier New" w:cs="Courier New"/>
+          <w:color w:val="D9E8F7"/>
+          <w:sz w:val="20"/>
+          <w:szCs w:val="20"/>
+          <w:lang w:val="en-GB"/>
+        </w:rPr>
+        <w:t xml:space="preserve"> Writer </w:t>
+      </w:r>
+      <w:r>
+        <w:rPr>
+          <w:rFonts w:ascii="Courier New" w:hAnsi="Courier New" w:cs="Courier New"/>
+          <w:b/>
+          <w:bCs/>
+          <w:color w:val="ED7F48"/>
+          <w:sz w:val="20"/>
+          <w:szCs w:val="20"/>
+          <w:lang w:val="en-GB"/>
+        </w:rPr>
+        <w:t>outWriter</w:t>
+      </w:r>
+      <w:r>
+        <w:rPr>
+          <w:rFonts w:ascii="Courier New" w:hAnsi="Courier New" w:cs="Courier New"/>
+          <w:color w:val="F9FAF4"/>
+          <w:sz w:val="20"/>
+          <w:szCs w:val="20"/>
+          <w:lang w:val="en-GB"/>
+        </w:rPr>
+        <w:t>)</w:t>
+      </w:r>
+      <w:r>
+        <w:rPr>
+          <w:rFonts w:ascii="Courier New" w:hAnsi="Courier New" w:cs="Courier New"/>
+          <w:color w:val="D9E8F7"/>
+          <w:sz w:val="20"/>
+          <w:szCs w:val="20"/>
+          <w:lang w:val="en-GB"/>
+        </w:rPr>
+        <w:t xml:space="preserve"> </w:t>
+      </w:r>
+      <w:r>
+        <w:rPr>
+          <w:rFonts w:ascii="Courier New" w:hAnsi="Courier New" w:cs="Courier New"/>
+          <w:b/>
+          <w:bCs/>
+          <w:color w:val="DD2867"/>
+          <w:sz w:val="20"/>
+          <w:szCs w:val="20"/>
+          <w:lang w:val="en-GB"/>
+        </w:rPr>
+        <w:t>throws</w:t>
+      </w:r>
+      <w:r>
+        <w:rPr>
+          <w:rFonts w:ascii="Courier New" w:hAnsi="Courier New" w:cs="Courier New"/>
+          <w:color w:val="D9E8F7"/>
+          <w:sz w:val="20"/>
+          <w:szCs w:val="20"/>
+          <w:lang w:val="en-GB"/>
+        </w:rPr>
+        <w:t xml:space="preserve"> GeneralException</w:t>
+      </w:r>
+      <w:r>
+        <w:rPr>
+          <w:rFonts w:ascii="Courier New" w:hAnsi="Courier New" w:cs="Courier New"/>
+          <w:color w:val="E6E6FA"/>
+          <w:sz w:val="20"/>
+          <w:szCs w:val="20"/>
+          <w:lang w:val="en-GB"/>
+        </w:rPr>
+        <w:t>,</w:t>
+      </w:r>
+      <w:r>
+        <w:rPr>
+          <w:rFonts w:ascii="Courier New" w:hAnsi="Courier New" w:cs="Courier New"/>
+          <w:color w:val="D9E8F7"/>
+          <w:sz w:val="20"/>
+          <w:szCs w:val="20"/>
+          <w:lang w:val="en-GB"/>
+        </w:rPr>
+        <w:t xml:space="preserve"> IOException </w:t>
+      </w:r>
+      <w:r>
+        <w:rPr>
+          <w:rFonts w:ascii="Courier New" w:hAnsi="Courier New" w:cs="Courier New"/>
+          <w:color w:val="F9FAF4"/>
+          <w:sz w:val="20"/>
+          <w:szCs w:val="20"/>
+          <w:lang w:val="en-GB"/>
+        </w:rPr>
+        <w:t>{</w:t>
+      </w:r>
+      <w:r>
+        <w:rPr>
+          <w:rFonts w:ascii="Courier New" w:hAnsi="Courier New" w:cs="Courier New"/>
+          <w:color w:val="F9FAF4"/>
+          <w:sz w:val="20"/>
+          <w:szCs w:val="20"/>
+          <w:lang w:val="en-GB"/>
+        </w:rPr>
+        <w:tab/>
+        <w:t>//</w:t>
+      </w:r>
+      <w:r>
+        <w:rPr>
+          <w:rFonts w:ascii="Courier New" w:hAnsi="Courier New" w:cs="Courier New"/>
+          <w:color w:val="D9E8F7"/>
+          <w:sz w:val="20"/>
+          <w:szCs w:val="20"/>
+          <w:lang w:val="en-GB"/>
+        </w:rPr>
+        <w:t>…</w:t>
+      </w:r>
+      <w:r>
+        <w:rPr>
+          <w:rFonts w:ascii="Courier New" w:hAnsi="Courier New" w:cs="Courier New"/>
+          <w:color w:val="D9E8F7"/>
+          <w:sz w:val="20"/>
+          <w:szCs w:val="20"/>
+          <w:lang w:val="en-GB"/>
+        </w:rPr>
+        <w:t xml:space="preserve">    </w:t>
+      </w:r>
+      <w:r>
+        <w:rPr>
+          <w:rFonts w:ascii="Courier New" w:hAnsi="Courier New" w:cs="Courier New"/>
+          <w:color w:val="F9FAF4"/>
+          <w:sz w:val="20"/>
+          <w:szCs w:val="20"/>
+          <w:lang w:val="en-GB"/>
+        </w:rPr>
+        <w:t>}</w:t>
+      </w:r>
+      <w:commentRangeStart w:id="5"/>
+    </w:p>
+    <w:p>
+      <w:pPr>
+        <w:pStyle w:val="Paragrafoelenco"/>
+        <w:rPr>
+          <w:lang w:val="en-GB"/>
+        </w:rPr>
+      </w:pPr>
+      <w:r>
+        <w:rPr>
+          <w:lang w:val="en-GB"/>
+        </w:rPr>
+        <w:t>Another method with the same issue can be found at line 191.</w:t>
+      </w:r>
+    </w:p>
+    <w:p>
+      <w:pPr>
+        <w:pStyle w:val="Titolo2"/>
+        <w:rPr>
+          <w:lang w:val="en-GB"/>
+        </w:rPr>
+      </w:pPr>
+      <w:r>
+        <w:rPr>
+          <w:lang w:val="en-GB"/>
+        </w:rPr>
+        <w:t>Indentation</w:t>
+      </w:r>
+    </w:p>
+    <w:p>
+      <w:pPr>
+        <w:pStyle w:val="Paragrafoelenco"/>
+        <w:numPr>
+          <w:ilvl w:val="0"/>
+          <w:numId w:val="5"/>
+        </w:numPr>
+        <w:rPr>
+          <w:lang w:val="en-GB"/>
+        </w:rPr>
+      </w:pPr>
+      <w:r>
+        <w:rPr>
+          <w:lang w:val="en-GB"/>
+        </w:rPr>
+        <w:t>The indentation is not consistent in line 134:</w:t>
+      </w:r>
+    </w:p>
+    <w:p>
+      <w:pPr>
+        <w:shd w:val="clear" w:color="auto" w:fill="257573"/>
+        <w:autoSpaceDE w:val="0"/>
+        <w:autoSpaceDN w:val="0"/>
+        <w:adjustRightInd w:val="0"/>
+        <w:rPr>
+          <w:rFonts w:ascii="Courier New" w:hAnsi="Courier New" w:cs="Courier New"/>
+          <w:sz w:val="20"/>
+          <w:szCs w:val="20"/>
+          <w:lang w:val="en-GB"/>
+        </w:rPr>
+      </w:pPr>
+      <w:r>
+        <w:rPr>
+          <w:rFonts w:ascii="Courier New" w:hAnsi="Courier New" w:cs="Courier New"/>
+          <w:color w:val="D9E8F7"/>
+          <w:sz w:val="20"/>
+          <w:szCs w:val="20"/>
+          <w:lang w:val="en-GB"/>
+        </w:rPr>
+        <w:t xml:space="preserve">133    </w:t>
+      </w:r>
+      <w:r>
+        <w:rPr>
+          <w:rFonts w:ascii="Courier New" w:hAnsi="Courier New" w:cs="Courier New"/>
+          <w:b/>
+          <w:bCs/>
+          <w:color w:val="DD2867"/>
+          <w:sz w:val="20"/>
+          <w:szCs w:val="20"/>
+          <w:lang w:val="en-GB"/>
+        </w:rPr>
+        <w:t>public</w:t>
+      </w:r>
+      <w:r>
+        <w:rPr>
+          <w:rFonts w:ascii="Courier New" w:hAnsi="Courier New" w:cs="Courier New"/>
+          <w:color w:val="D9E8F7"/>
+          <w:sz w:val="20"/>
+          <w:szCs w:val="20"/>
+          <w:lang w:val="en-GB"/>
+        </w:rPr>
+        <w:t xml:space="preserve"> </w:t>
+      </w:r>
+      <w:r>
+        <w:rPr>
+          <w:rFonts w:ascii="Courier New" w:hAnsi="Courier New" w:cs="Courier New"/>
+          <w:b/>
+          <w:bCs/>
+          <w:color w:val="DD2867"/>
+          <w:sz w:val="20"/>
+          <w:szCs w:val="20"/>
+          <w:lang w:val="en-GB"/>
+        </w:rPr>
+        <w:t>static</w:t>
+      </w:r>
+      <w:r>
+        <w:rPr>
+          <w:rFonts w:ascii="Courier New" w:hAnsi="Courier New" w:cs="Courier New"/>
+          <w:color w:val="D9E8F7"/>
+          <w:sz w:val="20"/>
+          <w:szCs w:val="20"/>
+          <w:lang w:val="en-GB"/>
+        </w:rPr>
+        <w:t xml:space="preserve"> String </w:t>
+      </w:r>
+      <w:r>
+        <w:rPr>
+          <w:rFonts w:ascii="Courier New" w:hAnsi="Courier New" w:cs="Courier New"/>
+          <w:b/>
+          <w:bCs/>
+          <w:color w:val="1EB540"/>
+          <w:sz w:val="20"/>
+          <w:szCs w:val="20"/>
+          <w:lang w:val="en-GB"/>
+        </w:rPr>
+        <w:t>getPartyContentAsText</w:t>
+      </w:r>
+      <w:r>
+        <w:rPr>
+          <w:rFonts w:ascii="Courier New" w:hAnsi="Courier New" w:cs="Courier New"/>
+          <w:color w:val="F9FAF4"/>
+          <w:sz w:val="20"/>
+          <w:szCs w:val="20"/>
+          <w:lang w:val="en-GB"/>
+        </w:rPr>
+        <w:t>(</w:t>
+      </w:r>
+      <w:r>
+        <w:rPr>
+          <w:rFonts w:ascii="Courier New" w:hAnsi="Courier New" w:cs="Courier New"/>
+          <w:color w:val="D9E8F7"/>
+          <w:sz w:val="20"/>
+          <w:szCs w:val="20"/>
+          <w:lang w:val="en-GB"/>
+        </w:rPr>
+        <w:t xml:space="preserve">GenericValue </w:t>
+      </w:r>
+      <w:r>
+        <w:rPr>
+          <w:rFonts w:ascii="Courier New" w:hAnsi="Courier New" w:cs="Courier New"/>
+          <w:b/>
+          <w:bCs/>
+          <w:color w:val="ED7F48"/>
+          <w:sz w:val="20"/>
+          <w:szCs w:val="20"/>
+          <w:lang w:val="en-GB"/>
+        </w:rPr>
+        <w:t>party</w:t>
+      </w:r>
+      <w:r>
+        <w:rPr>
+          <w:rFonts w:ascii="Courier New" w:hAnsi="Courier New" w:cs="Courier New"/>
+          <w:color w:val="E6E6FA"/>
+          <w:sz w:val="20"/>
+          <w:szCs w:val="20"/>
+          <w:lang w:val="en-GB"/>
+        </w:rPr>
+        <w:t>,</w:t>
+      </w:r>
+      <w:r>
+        <w:rPr>
+          <w:rFonts w:ascii="Courier New" w:hAnsi="Courier New" w:cs="Courier New"/>
+          <w:color w:val="D9E8F7"/>
+          <w:sz w:val="20"/>
+          <w:szCs w:val="20"/>
+          <w:lang w:val="en-GB"/>
+        </w:rPr>
+        <w:t xml:space="preserve"> //…</w:t>
+      </w:r>
+    </w:p>
+    <w:p>
+      <w:pPr>
+        <w:shd w:val="clear" w:color="auto" w:fill="257573"/>
+        <w:autoSpaceDE w:val="0"/>
+        <w:autoSpaceDN w:val="0"/>
+        <w:adjustRightInd w:val="0"/>
+        <w:rPr>
+          <w:rFonts w:ascii="Courier New" w:hAnsi="Courier New" w:cs="Courier New"/>
+          <w:sz w:val="20"/>
+          <w:szCs w:val="20"/>
+          <w:lang w:val="en-GB"/>
+        </w:rPr>
+      </w:pPr>
+      <w:r>
+        <w:rPr>
+          <w:rFonts w:ascii="Courier New" w:hAnsi="Courier New" w:cs="Courier New"/>
+          <w:color w:val="D9E8F7"/>
+          <w:sz w:val="20"/>
+          <w:szCs w:val="20"/>
+          <w:lang w:val="en-GB"/>
+        </w:rPr>
+        <w:t xml:space="preserve">134            Locale </w:t>
+      </w:r>
+      <w:r>
+        <w:rPr>
+          <w:rFonts w:ascii="Courier New" w:hAnsi="Courier New" w:cs="Courier New"/>
+          <w:b/>
+          <w:bCs/>
+          <w:color w:val="ED7F48"/>
+          <w:sz w:val="20"/>
+          <w:szCs w:val="20"/>
+          <w:lang w:val="en-GB"/>
+        </w:rPr>
+        <w:t>locale</w:t>
+      </w:r>
+      <w:r>
+        <w:rPr>
+          <w:rFonts w:ascii="Courier New" w:hAnsi="Courier New" w:cs="Courier New"/>
+          <w:color w:val="E6E6FA"/>
+          <w:sz w:val="20"/>
+          <w:szCs w:val="20"/>
+          <w:lang w:val="en-GB"/>
+        </w:rPr>
+        <w:t>,</w:t>
+      </w:r>
+      <w:r>
+        <w:rPr>
+          <w:rFonts w:ascii="Courier New" w:hAnsi="Courier New" w:cs="Courier New"/>
+          <w:color w:val="D9E8F7"/>
+          <w:sz w:val="20"/>
+          <w:szCs w:val="20"/>
+          <w:lang w:val="en-GB"/>
+        </w:rPr>
+        <w:t xml:space="preserve"> String </w:t>
+      </w:r>
+      <w:r>
+        <w:rPr>
+          <w:rFonts w:ascii="Courier New" w:hAnsi="Courier New" w:cs="Courier New"/>
+          <w:b/>
+          <w:bCs/>
+          <w:color w:val="ED7F48"/>
+          <w:sz w:val="20"/>
+          <w:szCs w:val="20"/>
+          <w:lang w:val="en-GB"/>
+        </w:rPr>
+        <w:t>mimeTypeId</w:t>
+      </w:r>
+      <w:r>
+        <w:rPr>
+          <w:rFonts w:ascii="Courier New" w:hAnsi="Courier New" w:cs="Courier New"/>
+          <w:color w:val="E6E6FA"/>
+          <w:sz w:val="20"/>
+          <w:szCs w:val="20"/>
+          <w:lang w:val="en-GB"/>
+        </w:rPr>
+        <w:t>,</w:t>
+      </w:r>
+      <w:r>
+        <w:rPr>
+          <w:rFonts w:ascii="Courier New" w:hAnsi="Courier New" w:cs="Courier New"/>
+          <w:color w:val="D9E8F7"/>
+          <w:sz w:val="20"/>
+          <w:szCs w:val="20"/>
+          <w:lang w:val="en-GB"/>
+        </w:rPr>
+        <w:t xml:space="preserve"> Delegator </w:t>
+      </w:r>
+      <w:r>
+        <w:rPr>
+          <w:rFonts w:ascii="Courier New" w:hAnsi="Courier New" w:cs="Courier New"/>
+          <w:b/>
+          <w:bCs/>
+          <w:color w:val="ED7F48"/>
+          <w:sz w:val="20"/>
+          <w:szCs w:val="20"/>
+          <w:lang w:val="en-GB"/>
+        </w:rPr>
+        <w:t>delegator</w:t>
+      </w:r>
+      <w:r>
+        <w:rPr>
+          <w:rFonts w:ascii="Courier New" w:hAnsi="Courier New" w:cs="Courier New"/>
+          <w:color w:val="E6E6FA"/>
+          <w:sz w:val="20"/>
+          <w:szCs w:val="20"/>
+          <w:lang w:val="en-GB"/>
+        </w:rPr>
+        <w:t>, //…</w:t>
+      </w:r>
+      <w:r>
+        <w:rPr>
+          <w:rFonts w:ascii="Courier New" w:hAnsi="Courier New" w:cs="Courier New"/>
+          <w:color w:val="D9E8F7"/>
+          <w:sz w:val="20"/>
+          <w:szCs w:val="20"/>
+          <w:lang w:val="en-GB"/>
+        </w:rPr>
+        <w:t xml:space="preserve"> </w:t>
+      </w:r>
+    </w:p>
+    <w:p>
+      <w:pPr>
+        <w:shd w:val="clear" w:color="auto" w:fill="257573"/>
+        <w:autoSpaceDE w:val="0"/>
+        <w:autoSpaceDN w:val="0"/>
+        <w:adjustRightInd w:val="0"/>
+        <w:rPr>
+          <w:rFonts w:ascii="Courier New" w:hAnsi="Courier New" w:cs="Courier New"/>
+          <w:sz w:val="20"/>
+          <w:szCs w:val="20"/>
+          <w:lang w:val="en-GB"/>
+        </w:rPr>
+      </w:pPr>
+      <w:r>
+        <w:rPr>
+          <w:rFonts w:ascii="Courier New" w:hAnsi="Courier New" w:cs="Courier New"/>
+          <w:color w:val="D9E8F7"/>
+          <w:sz w:val="20"/>
+          <w:szCs w:val="20"/>
+          <w:lang w:val="en-GB"/>
+        </w:rPr>
+        <w:t xml:space="preserve">135        </w:t>
+      </w:r>
+      <w:r>
+        <w:rPr>
+          <w:rFonts w:ascii="Courier New" w:hAnsi="Courier New" w:cs="Courier New"/>
+          <w:b/>
+          <w:bCs/>
+          <w:color w:val="DD2867"/>
+          <w:sz w:val="20"/>
+          <w:szCs w:val="20"/>
+          <w:lang w:val="en-GB"/>
+        </w:rPr>
+        <w:t>return</w:t>
+      </w:r>
+      <w:r>
+        <w:rPr>
+          <w:rFonts w:ascii="Courier New" w:hAnsi="Courier New" w:cs="Courier New"/>
+          <w:color w:val="D9E8F7"/>
+          <w:sz w:val="20"/>
+          <w:szCs w:val="20"/>
+          <w:lang w:val="en-GB"/>
+        </w:rPr>
+        <w:t xml:space="preserve"> getPartyContentAsText</w:t>
+      </w:r>
+      <w:r>
+        <w:rPr>
+          <w:rFonts w:ascii="Courier New" w:hAnsi="Courier New" w:cs="Courier New"/>
+          <w:color w:val="F9FAF4"/>
+          <w:sz w:val="20"/>
+          <w:szCs w:val="20"/>
+          <w:lang w:val="en-GB"/>
+        </w:rPr>
+        <w:t>(</w:t>
+      </w:r>
+      <w:r>
+        <w:rPr>
+          <w:rFonts w:ascii="Courier New" w:hAnsi="Courier New" w:cs="Courier New"/>
+          <w:color w:val="D9E8F7"/>
+          <w:sz w:val="20"/>
+          <w:szCs w:val="20"/>
+          <w:lang w:val="en-GB"/>
+        </w:rPr>
+        <w:t>party</w:t>
+      </w:r>
+      <w:r>
+        <w:rPr>
+          <w:rFonts w:ascii="Courier New" w:hAnsi="Courier New" w:cs="Courier New"/>
+          <w:color w:val="E6E6FA"/>
+          <w:sz w:val="20"/>
+          <w:szCs w:val="20"/>
+          <w:lang w:val="en-GB"/>
+        </w:rPr>
+        <w:t>,</w:t>
+      </w:r>
+      <w:r>
+        <w:rPr>
+          <w:rFonts w:ascii="Courier New" w:hAnsi="Courier New" w:cs="Courier New"/>
+          <w:color w:val="D9E8F7"/>
+          <w:sz w:val="20"/>
+          <w:szCs w:val="20"/>
+          <w:lang w:val="en-GB"/>
+        </w:rPr>
+        <w:t xml:space="preserve"> </w:t>
+      </w:r>
+      <w:r>
+        <w:rPr>
+          <w:rFonts w:ascii="Courier New" w:hAnsi="Courier New" w:cs="Courier New"/>
+          <w:b/>
+          <w:bCs/>
+          <w:color w:val="DD2867"/>
+          <w:sz w:val="20"/>
+          <w:szCs w:val="20"/>
+          <w:lang w:val="en-GB"/>
+        </w:rPr>
+        <w:t>null</w:t>
+      </w:r>
+      <w:r>
+        <w:rPr>
+          <w:rFonts w:ascii="Courier New" w:hAnsi="Courier New" w:cs="Courier New"/>
+          <w:color w:val="E6E6FA"/>
+          <w:sz w:val="20"/>
+          <w:szCs w:val="20"/>
+          <w:lang w:val="en-GB"/>
+        </w:rPr>
+        <w:t>,</w:t>
+      </w:r>
+      <w:r>
+        <w:rPr>
+          <w:rFonts w:ascii="Courier New" w:hAnsi="Courier New" w:cs="Courier New"/>
+          <w:color w:val="D9E8F7"/>
+          <w:sz w:val="20"/>
+          <w:szCs w:val="20"/>
+          <w:lang w:val="en-GB"/>
+        </w:rPr>
+        <w:t xml:space="preserve"> partyContentTypeId</w:t>
+      </w:r>
+      <w:r>
+        <w:rPr>
+          <w:rFonts w:ascii="Courier New" w:hAnsi="Courier New" w:cs="Courier New"/>
+          <w:color w:val="E6E6FA"/>
+          <w:sz w:val="20"/>
+          <w:szCs w:val="20"/>
+          <w:lang w:val="en-GB"/>
+        </w:rPr>
+        <w:t>,</w:t>
+      </w:r>
+      <w:r>
+        <w:rPr>
+          <w:rFonts w:ascii="Courier New" w:hAnsi="Courier New" w:cs="Courier New"/>
+          <w:color w:val="D9E8F7"/>
+          <w:sz w:val="20"/>
+          <w:szCs w:val="20"/>
+          <w:lang w:val="en-GB"/>
+        </w:rPr>
+        <w:t xml:space="preserve"> //…</w:t>
+      </w:r>
+    </w:p>
+    <w:p>
+      <w:pPr>
+        <w:ind w:left="720"/>
+        <w:rPr>
+          <w:lang w:val="en-GB"/>
+        </w:rPr>
+      </w:pPr>
+      <w:r>
+        <w:rPr>
+          <w:lang w:val="en-GB"/>
+        </w:rPr>
+        <w:t>Furthermore, also lines 139, 149, 152, 261-265, 298-301 have the same problem.</w:t>
+      </w:r>
+    </w:p>
+    <w:p>
+      <w:pPr>
+        <w:pStyle w:val="Titolo2"/>
+        <w:rPr>
+          <w:lang w:val="en-GB"/>
+        </w:rPr>
+      </w:pPr>
+      <w:r>
+        <w:rPr>
+          <w:lang w:val="en-GB"/>
+        </w:rPr>
+        <w:t>Braces</w:t>
+      </w:r>
+    </w:p>
+    <w:p>
+      <w:pPr>
+        <w:rPr>
+          <w:lang w:val="en-GB"/>
+        </w:rPr>
+      </w:pPr>
+      <w:r>
+        <w:rPr>
+          <w:lang w:val="en-GB"/>
+        </w:rPr>
+        <w:t>The brace style used is the Kernighan and Ritchie one and it is consistent in the whole class. Every if, while, do-while, try-catch and for statements that have only one statement to execute are surrounded by curly braces.</w:t>
+      </w:r>
+    </w:p>
+    <w:p>
+      <w:pPr>
+        <w:rPr>
+          <w:lang w:val="en-GB"/>
+        </w:rPr>
+      </w:pPr>
+      <w:r>
+        <w:rPr>
+          <w:lang w:val="en-GB"/>
+        </w:rPr>
+        <w:t>Thus, we have not identified any brace problem in the analysed class.</w:t>
+      </w:r>
+    </w:p>
+    <w:p>
+      <w:pPr>
+        <w:pStyle w:val="Titolo2"/>
+      </w:pPr>
+      <w:r>
+        <w:t>File organization</w:t>
+      </w:r>
+    </w:p>
+    <w:p>
+      <w:pPr>
+        <w:pStyle w:val="Paragrafoelenco"/>
+        <w:numPr>
+          <w:ilvl w:val="0"/>
+          <w:numId w:val="5"/>
+        </w:numPr>
+      </w:pPr>
+      <w:r>
+        <w:t xml:space="preserve">There is almost any comment. We have analysed in section </w:t>
+      </w:r>
+      <w:hyperlink w:anchor="_Information_from_other" w:history="1">
+        <w:r>
+          <w:rPr>
+            <w:rStyle w:val="Collegamentoipertestuale"/>
+          </w:rPr>
+          <w:t>3.2</w:t>
+        </w:r>
+      </w:hyperlink>
+      <w:r>
+        <w:t xml:space="preserve"> the only comment present before the class declaration.</w:t>
+      </w:r>
+    </w:p>
+    <w:p>
+      <w:pPr>
+        <w:pStyle w:val="Paragrafoelenco"/>
+      </w:pPr>
+      <w:r>
+        <w:t>We think that the lackness or the imprecision of comments is a primary problem, and should be resolved in the next releases of the software.</w:t>
+      </w:r>
+    </w:p>
+    <w:p>
+      <w:pPr>
+        <w:pStyle w:val="Paragrafoelenco"/>
+        <w:numPr>
+          <w:ilvl w:val="0"/>
+          <w:numId w:val="5"/>
+        </w:numPr>
+      </w:pPr>
       <w:r>
         <w:lastRenderedPageBreak/>
-        <w:t>Issues</w:t>
-      </w:r>
-      <w:proofErr w:type="spellEnd"/>
-      <w:r>
+        <w:t>There are many line that exceed 120 characters. For example, the line 191 is the longest of the class and is made of 281 characters.</w:t>
+      </w:r>
+    </w:p>
+    <w:p>
+      <w:pPr>
+        <w:pStyle w:val="Paragrafoelenco"/>
+        <w:ind w:left="0"/>
+        <w:rPr>
+          <w:rFonts w:ascii="Courier New" w:hAnsi="Courier New" w:cs="Courier New"/>
+          <w:color w:val="F9FAF4"/>
+          <w:sz w:val="20"/>
+          <w:szCs w:val="20"/>
+        </w:rPr>
+      </w:pPr>
+      <w:r>
+        <w:rPr>
+          <w:rFonts w:ascii="Courier New" w:hAnsi="Courier New" w:cs="Courier New"/>
+          <w:color w:val="D9E8F7"/>
+          <w:sz w:val="20"/>
+          <w:szCs w:val="20"/>
+          <w:highlight w:val="darkCyan"/>
+        </w:rPr>
+        <w:t xml:space="preserve">191    </w:t>
+      </w:r>
+      <w:r>
+        <w:rPr>
+          <w:rFonts w:ascii="Courier New" w:hAnsi="Courier New" w:cs="Courier New"/>
+          <w:b/>
+          <w:bCs/>
+          <w:color w:val="DD2867"/>
+          <w:sz w:val="20"/>
+          <w:szCs w:val="20"/>
+          <w:highlight w:val="darkCyan"/>
+        </w:rPr>
+        <w:t>public</w:t>
+      </w:r>
+      <w:r>
+        <w:rPr>
+          <w:rFonts w:ascii="Courier New" w:hAnsi="Courier New" w:cs="Courier New"/>
+          <w:color w:val="D9E8F7"/>
+          <w:sz w:val="20"/>
+          <w:szCs w:val="20"/>
+          <w:highlight w:val="darkCyan"/>
+        </w:rPr>
         <w:t xml:space="preserve"> </w:t>
       </w:r>
-      <w:proofErr w:type="spellStart"/>
-      <w:r>
-        <w:t>found</w:t>
-      </w:r>
-      <w:proofErr w:type="spellEnd"/>
-      <w:r>
-        <w:t xml:space="preserve"> by </w:t>
-      </w:r>
-      <w:proofErr w:type="spellStart"/>
-      <w:r>
-        <w:t>applying</w:t>
-      </w:r>
-      <w:proofErr w:type="spellEnd"/>
-      <w:r>
-        <w:t xml:space="preserve"> the </w:t>
-      </w:r>
-      <w:proofErr w:type="spellStart"/>
-      <w:r>
-        <w:t>checklist</w:t>
-      </w:r>
-      <w:bookmarkEnd w:id="4"/>
-      <w:proofErr w:type="spellEnd"/>
-    </w:p>
-    <w:p>
-      <w:commentRangeStart w:id="5"/>
-      <w:proofErr w:type="spellStart"/>
-      <w:r>
-        <w:t>We</w:t>
-      </w:r>
-      <w:proofErr w:type="spellEnd"/>
-      <w:r>
+      <w:r>
+        <w:rPr>
+          <w:rFonts w:ascii="Courier New" w:hAnsi="Courier New" w:cs="Courier New"/>
+          <w:b/>
+          <w:bCs/>
+          <w:color w:val="DD2867"/>
+          <w:sz w:val="20"/>
+          <w:szCs w:val="20"/>
+          <w:highlight w:val="darkCyan"/>
+        </w:rPr>
+        <w:t>static</w:t>
+      </w:r>
+      <w:r>
+        <w:rPr>
+          <w:rFonts w:ascii="Courier New" w:hAnsi="Courier New" w:cs="Courier New"/>
+          <w:color w:val="D9E8F7"/>
+          <w:sz w:val="20"/>
+          <w:szCs w:val="20"/>
+          <w:highlight w:val="darkCyan"/>
+        </w:rPr>
         <w:t xml:space="preserve"> </w:t>
       </w:r>
-      <w:proofErr w:type="spellStart"/>
-      <w:r>
-        <w:t>should</w:t>
-      </w:r>
-      <w:proofErr w:type="spellEnd"/>
-      <w:r>
+      <w:r>
+        <w:rPr>
+          <w:rFonts w:ascii="Courier New" w:hAnsi="Courier New" w:cs="Courier New"/>
+          <w:b/>
+          <w:bCs/>
+          <w:color w:val="DD2867"/>
+          <w:sz w:val="20"/>
+          <w:szCs w:val="20"/>
+          <w:highlight w:val="darkCyan"/>
+        </w:rPr>
+        <w:t>void</w:t>
+      </w:r>
+      <w:r>
+        <w:rPr>
+          <w:rFonts w:ascii="Courier New" w:hAnsi="Courier New" w:cs="Courier New"/>
+          <w:color w:val="D9E8F7"/>
+          <w:sz w:val="20"/>
+          <w:szCs w:val="20"/>
+          <w:highlight w:val="darkCyan"/>
+        </w:rPr>
         <w:t xml:space="preserve"> </w:t>
       </w:r>
-      <w:proofErr w:type="spellStart"/>
-      <w:r>
-        <w:t>check</w:t>
-      </w:r>
-      <w:proofErr w:type="spellEnd"/>
-      <w:r>
-        <w:t>:</w:t>
-      </w:r>
+      <w:r>
+        <w:rPr>
+          <w:rFonts w:ascii="Courier New" w:hAnsi="Courier New" w:cs="Courier New"/>
+          <w:b/>
+          <w:bCs/>
+          <w:color w:val="1EB540"/>
+          <w:sz w:val="20"/>
+          <w:szCs w:val="20"/>
+          <w:highlight w:val="darkCyan"/>
+        </w:rPr>
+        <w:t>getPartyContentAsText</w:t>
+      </w:r>
+      <w:r>
+        <w:rPr>
+          <w:rFonts w:ascii="Courier New" w:hAnsi="Courier New" w:cs="Courier New"/>
+          <w:color w:val="F9FAF4"/>
+          <w:sz w:val="20"/>
+          <w:szCs w:val="20"/>
+          <w:highlight w:val="darkCyan"/>
+        </w:rPr>
+        <w:t>(</w:t>
+      </w:r>
+      <w:r>
+        <w:rPr>
+          <w:rFonts w:ascii="Courier New" w:hAnsi="Courier New" w:cs="Courier New"/>
+          <w:color w:val="D9E8F7"/>
+          <w:sz w:val="20"/>
+          <w:szCs w:val="20"/>
+          <w:highlight w:val="darkCyan"/>
+        </w:rPr>
+        <w:t xml:space="preserve">String </w:t>
+      </w:r>
+      <w:r>
+        <w:rPr>
+          <w:rFonts w:ascii="Courier New" w:hAnsi="Courier New" w:cs="Courier New"/>
+          <w:b/>
+          <w:bCs/>
+          <w:color w:val="ED7F48"/>
+          <w:sz w:val="20"/>
+          <w:szCs w:val="20"/>
+          <w:highlight w:val="darkCyan"/>
+        </w:rPr>
+        <w:t>contentId</w:t>
+      </w:r>
+      <w:r>
+        <w:rPr>
+          <w:rFonts w:ascii="Courier New" w:hAnsi="Courier New" w:cs="Courier New"/>
+          <w:color w:val="E6E6FA"/>
+          <w:sz w:val="20"/>
+          <w:szCs w:val="20"/>
+          <w:highlight w:val="darkCyan"/>
+        </w:rPr>
+        <w:t>,</w:t>
+      </w:r>
+      <w:r>
+        <w:rPr>
+          <w:rFonts w:ascii="Courier New" w:hAnsi="Courier New" w:cs="Courier New"/>
+          <w:color w:val="D9E8F7"/>
+          <w:sz w:val="20"/>
+          <w:szCs w:val="20"/>
+          <w:highlight w:val="darkCyan"/>
+        </w:rPr>
+        <w:t xml:space="preserve"> String </w:t>
+      </w:r>
+      <w:r>
+        <w:rPr>
+          <w:rFonts w:ascii="Courier New" w:hAnsi="Courier New" w:cs="Courier New"/>
+          <w:b/>
+          <w:bCs/>
+          <w:color w:val="ED7F48"/>
+          <w:sz w:val="20"/>
+          <w:szCs w:val="20"/>
+          <w:highlight w:val="darkCyan"/>
+        </w:rPr>
+        <w:t>partyId</w:t>
+      </w:r>
+      <w:r>
+        <w:rPr>
+          <w:rFonts w:ascii="Courier New" w:hAnsi="Courier New" w:cs="Courier New"/>
+          <w:color w:val="E6E6FA"/>
+          <w:sz w:val="20"/>
+          <w:szCs w:val="20"/>
+          <w:highlight w:val="darkCyan"/>
+        </w:rPr>
+        <w:t>,</w:t>
+      </w:r>
+      <w:r>
+        <w:rPr>
+          <w:rFonts w:ascii="Courier New" w:hAnsi="Courier New" w:cs="Courier New"/>
+          <w:color w:val="D9E8F7"/>
+          <w:sz w:val="20"/>
+          <w:szCs w:val="20"/>
+          <w:highlight w:val="darkCyan"/>
+        </w:rPr>
+        <w:t xml:space="preserve"> GenericValue </w:t>
+      </w:r>
+      <w:r>
+        <w:rPr>
+          <w:rFonts w:ascii="Courier New" w:hAnsi="Courier New" w:cs="Courier New"/>
+          <w:b/>
+          <w:bCs/>
+          <w:color w:val="ED7F48"/>
+          <w:sz w:val="20"/>
+          <w:szCs w:val="20"/>
+          <w:highlight w:val="darkCyan"/>
+        </w:rPr>
+        <w:t>party</w:t>
+      </w:r>
+      <w:r>
+        <w:rPr>
+          <w:rFonts w:ascii="Courier New" w:hAnsi="Courier New" w:cs="Courier New"/>
+          <w:color w:val="E6E6FA"/>
+          <w:sz w:val="20"/>
+          <w:szCs w:val="20"/>
+          <w:highlight w:val="darkCyan"/>
+        </w:rPr>
+        <w:t>,</w:t>
+      </w:r>
+      <w:r>
+        <w:rPr>
+          <w:rFonts w:ascii="Courier New" w:hAnsi="Courier New" w:cs="Courier New"/>
+          <w:color w:val="D9E8F7"/>
+          <w:sz w:val="20"/>
+          <w:szCs w:val="20"/>
+          <w:highlight w:val="darkCyan"/>
+        </w:rPr>
+        <w:t xml:space="preserve"> String </w:t>
+      </w:r>
+      <w:r>
+        <w:rPr>
+          <w:rFonts w:ascii="Courier New" w:hAnsi="Courier New" w:cs="Courier New"/>
+          <w:b/>
+          <w:bCs/>
+          <w:color w:val="ED7F48"/>
+          <w:sz w:val="20"/>
+          <w:szCs w:val="20"/>
+          <w:highlight w:val="darkCyan"/>
+        </w:rPr>
+        <w:t>partyContentTypeId</w:t>
+      </w:r>
+      <w:r>
+        <w:rPr>
+          <w:rFonts w:ascii="Courier New" w:hAnsi="Courier New" w:cs="Courier New"/>
+          <w:color w:val="E6E6FA"/>
+          <w:sz w:val="20"/>
+          <w:szCs w:val="20"/>
+          <w:highlight w:val="darkCyan"/>
+        </w:rPr>
+        <w:t>,</w:t>
+      </w:r>
+      <w:r>
+        <w:rPr>
+          <w:rFonts w:ascii="Courier New" w:hAnsi="Courier New" w:cs="Courier New"/>
+          <w:color w:val="D9E8F7"/>
+          <w:sz w:val="20"/>
+          <w:szCs w:val="20"/>
+          <w:highlight w:val="darkCyan"/>
+        </w:rPr>
+        <w:t xml:space="preserve"> Locale </w:t>
+      </w:r>
+      <w:r>
+        <w:rPr>
+          <w:rFonts w:ascii="Courier New" w:hAnsi="Courier New" w:cs="Courier New"/>
+          <w:b/>
+          <w:bCs/>
+          <w:color w:val="ED7F48"/>
+          <w:sz w:val="20"/>
+          <w:szCs w:val="20"/>
+          <w:highlight w:val="darkCyan"/>
+        </w:rPr>
+        <w:t>locale</w:t>
+      </w:r>
+      <w:r>
+        <w:rPr>
+          <w:rFonts w:ascii="Courier New" w:hAnsi="Courier New" w:cs="Courier New"/>
+          <w:color w:val="E6E6FA"/>
+          <w:sz w:val="20"/>
+          <w:szCs w:val="20"/>
+          <w:highlight w:val="darkCyan"/>
+        </w:rPr>
+        <w:t>,</w:t>
+      </w:r>
+      <w:r>
+        <w:rPr>
+          <w:rFonts w:ascii="Courier New" w:hAnsi="Courier New" w:cs="Courier New"/>
+          <w:color w:val="D9E8F7"/>
+          <w:sz w:val="20"/>
+          <w:szCs w:val="20"/>
+          <w:highlight w:val="darkCyan"/>
+        </w:rPr>
+        <w:t xml:space="preserve"> String </w:t>
+      </w:r>
+      <w:r>
+        <w:rPr>
+          <w:rFonts w:ascii="Courier New" w:hAnsi="Courier New" w:cs="Courier New"/>
+          <w:b/>
+          <w:bCs/>
+          <w:color w:val="ED7F48"/>
+          <w:sz w:val="20"/>
+          <w:szCs w:val="20"/>
+          <w:highlight w:val="darkCyan"/>
+        </w:rPr>
+        <w:t>mimeTypeId</w:t>
+      </w:r>
+      <w:r>
+        <w:rPr>
+          <w:rFonts w:ascii="Courier New" w:hAnsi="Courier New" w:cs="Courier New"/>
+          <w:color w:val="E6E6FA"/>
+          <w:sz w:val="20"/>
+          <w:szCs w:val="20"/>
+          <w:highlight w:val="darkCyan"/>
+        </w:rPr>
+        <w:t>,</w:t>
+      </w:r>
+      <w:r>
+        <w:rPr>
+          <w:rFonts w:ascii="Courier New" w:hAnsi="Courier New" w:cs="Courier New"/>
+          <w:color w:val="D9E8F7"/>
+          <w:sz w:val="20"/>
+          <w:szCs w:val="20"/>
+          <w:highlight w:val="darkCyan"/>
+        </w:rPr>
+        <w:t xml:space="preserve"> Delegator </w:t>
+      </w:r>
+      <w:r>
+        <w:rPr>
+          <w:rFonts w:ascii="Courier New" w:hAnsi="Courier New" w:cs="Courier New"/>
+          <w:b/>
+          <w:bCs/>
+          <w:color w:val="ED7F48"/>
+          <w:sz w:val="20"/>
+          <w:szCs w:val="20"/>
+          <w:highlight w:val="darkCyan"/>
+        </w:rPr>
+        <w:t>delegator</w:t>
+      </w:r>
+      <w:r>
+        <w:rPr>
+          <w:rFonts w:ascii="Courier New" w:hAnsi="Courier New" w:cs="Courier New"/>
+          <w:color w:val="E6E6FA"/>
+          <w:sz w:val="20"/>
+          <w:szCs w:val="20"/>
+          <w:highlight w:val="darkCyan"/>
+        </w:rPr>
+        <w:t>,</w:t>
+      </w:r>
+      <w:r>
+        <w:rPr>
+          <w:rFonts w:ascii="Courier New" w:hAnsi="Courier New" w:cs="Courier New"/>
+          <w:color w:val="D9E8F7"/>
+          <w:sz w:val="20"/>
+          <w:szCs w:val="20"/>
+          <w:highlight w:val="darkCyan"/>
+        </w:rPr>
+        <w:t xml:space="preserve"> LocalDispatcher </w:t>
+      </w:r>
+      <w:r>
+        <w:rPr>
+          <w:rFonts w:ascii="Courier New" w:hAnsi="Courier New" w:cs="Courier New"/>
+          <w:b/>
+          <w:bCs/>
+          <w:color w:val="ED7F48"/>
+          <w:sz w:val="20"/>
+          <w:szCs w:val="20"/>
+          <w:highlight w:val="darkCyan"/>
+        </w:rPr>
+        <w:t>dispatcher</w:t>
+      </w:r>
+      <w:r>
+        <w:rPr>
+          <w:rFonts w:ascii="Courier New" w:hAnsi="Courier New" w:cs="Courier New"/>
+          <w:color w:val="E6E6FA"/>
+          <w:sz w:val="20"/>
+          <w:szCs w:val="20"/>
+          <w:highlight w:val="darkCyan"/>
+        </w:rPr>
+        <w:t>,</w:t>
+      </w:r>
+      <w:r>
+        <w:rPr>
+          <w:rFonts w:ascii="Courier New" w:hAnsi="Courier New" w:cs="Courier New"/>
+          <w:color w:val="D9E8F7"/>
+          <w:sz w:val="20"/>
+          <w:szCs w:val="20"/>
+          <w:highlight w:val="darkCyan"/>
+        </w:rPr>
+        <w:t xml:space="preserve"> Writer </w:t>
+      </w:r>
+      <w:r>
+        <w:rPr>
+          <w:rFonts w:ascii="Courier New" w:hAnsi="Courier New" w:cs="Courier New"/>
+          <w:b/>
+          <w:bCs/>
+          <w:color w:val="ED7F48"/>
+          <w:sz w:val="20"/>
+          <w:szCs w:val="20"/>
+          <w:highlight w:val="darkCyan"/>
+        </w:rPr>
+        <w:t>outWriter</w:t>
+      </w:r>
+      <w:r>
+        <w:rPr>
+          <w:rFonts w:ascii="Courier New" w:hAnsi="Courier New" w:cs="Courier New"/>
+          <w:color w:val="E6E6FA"/>
+          <w:sz w:val="20"/>
+          <w:szCs w:val="20"/>
+          <w:highlight w:val="darkCyan"/>
+        </w:rPr>
+        <w:t>,</w:t>
+      </w:r>
+      <w:r>
+        <w:rPr>
+          <w:rFonts w:ascii="Courier New" w:hAnsi="Courier New" w:cs="Courier New"/>
+          <w:color w:val="D9E8F7"/>
+          <w:sz w:val="20"/>
+          <w:szCs w:val="20"/>
+          <w:highlight w:val="darkCyan"/>
+        </w:rPr>
+        <w:t xml:space="preserve"> </w:t>
+      </w:r>
+      <w:r>
+        <w:rPr>
+          <w:rFonts w:ascii="Courier New" w:hAnsi="Courier New" w:cs="Courier New"/>
+          <w:b/>
+          <w:bCs/>
+          <w:color w:val="DD2867"/>
+          <w:sz w:val="20"/>
+          <w:szCs w:val="20"/>
+          <w:highlight w:val="darkCyan"/>
+        </w:rPr>
+        <w:t>boolean</w:t>
+      </w:r>
+      <w:r>
+        <w:rPr>
+          <w:rFonts w:ascii="Courier New" w:hAnsi="Courier New" w:cs="Courier New"/>
+          <w:color w:val="D9E8F7"/>
+          <w:sz w:val="20"/>
+          <w:szCs w:val="20"/>
+          <w:highlight w:val="darkCyan"/>
+        </w:rPr>
+        <w:t xml:space="preserve"> </w:t>
+      </w:r>
+      <w:r>
+        <w:rPr>
+          <w:rFonts w:ascii="Courier New" w:hAnsi="Courier New" w:cs="Courier New"/>
+          <w:b/>
+          <w:bCs/>
+          <w:color w:val="ED7F48"/>
+          <w:sz w:val="20"/>
+          <w:szCs w:val="20"/>
+          <w:highlight w:val="darkCyan"/>
+        </w:rPr>
+        <w:t>cache</w:t>
+      </w:r>
+      <w:r>
+        <w:rPr>
+          <w:rFonts w:ascii="Courier New" w:hAnsi="Courier New" w:cs="Courier New"/>
+          <w:color w:val="F9FAF4"/>
+          <w:sz w:val="20"/>
+          <w:szCs w:val="20"/>
+          <w:highlight w:val="darkCyan"/>
+        </w:rPr>
+        <w:t>)</w:t>
+      </w:r>
+      <w:r>
+        <w:rPr>
+          <w:rFonts w:ascii="Courier New" w:hAnsi="Courier New" w:cs="Courier New"/>
+          <w:color w:val="D9E8F7"/>
+          <w:sz w:val="20"/>
+          <w:szCs w:val="20"/>
+          <w:highlight w:val="darkCyan"/>
+        </w:rPr>
+        <w:t xml:space="preserve"> </w:t>
+      </w:r>
+      <w:r>
+        <w:rPr>
+          <w:rFonts w:ascii="Courier New" w:hAnsi="Courier New" w:cs="Courier New"/>
+          <w:b/>
+          <w:bCs/>
+          <w:color w:val="DD2867"/>
+          <w:sz w:val="20"/>
+          <w:szCs w:val="20"/>
+          <w:highlight w:val="darkCyan"/>
+        </w:rPr>
+        <w:t>throws</w:t>
+      </w:r>
+      <w:r>
+        <w:rPr>
+          <w:rFonts w:ascii="Courier New" w:hAnsi="Courier New" w:cs="Courier New"/>
+          <w:color w:val="D9E8F7"/>
+          <w:sz w:val="20"/>
+          <w:szCs w:val="20"/>
+          <w:highlight w:val="darkCyan"/>
+        </w:rPr>
+        <w:t xml:space="preserve"> GeneralException</w:t>
+      </w:r>
+      <w:r>
+        <w:rPr>
+          <w:rFonts w:ascii="Courier New" w:hAnsi="Courier New" w:cs="Courier New"/>
+          <w:color w:val="E6E6FA"/>
+          <w:sz w:val="20"/>
+          <w:szCs w:val="20"/>
+          <w:highlight w:val="darkCyan"/>
+        </w:rPr>
+        <w:t>,</w:t>
+      </w:r>
+      <w:r>
+        <w:rPr>
+          <w:rFonts w:ascii="Courier New" w:hAnsi="Courier New" w:cs="Courier New"/>
+          <w:color w:val="D9E8F7"/>
+          <w:sz w:val="20"/>
+          <w:szCs w:val="20"/>
+          <w:highlight w:val="darkCyan"/>
+        </w:rPr>
+        <w:t xml:space="preserve"> IOException </w:t>
+      </w:r>
+      <w:r>
+        <w:rPr>
+          <w:rFonts w:ascii="Courier New" w:hAnsi="Courier New" w:cs="Courier New"/>
+          <w:color w:val="F9FAF4"/>
+          <w:sz w:val="20"/>
+          <w:szCs w:val="20"/>
+          <w:highlight w:val="darkCyan"/>
+        </w:rPr>
+        <w:t>{</w:t>
+      </w:r>
+    </w:p>
+    <w:p>
+      <w:pPr>
+        <w:ind w:left="720"/>
+      </w:pPr>
+      <w:r>
+        <w:t>The complete list of lines that exceed 120 characters is the following:</w:t>
+      </w:r>
+    </w:p>
+    <w:p>
+      <w:pPr>
+        <w:ind w:left="720"/>
+      </w:pPr>
+      <w:r>
+        <w:rPr>
+          <w:lang w:val="en-GB"/>
+        </w:rPr>
+        <w:t>60, 78, 83, 115, 123, 125, 126, 129, 134, 135, 139, 164, 168, 178, 182, 187, 188, 191, 201, 211, 216, 220, 231, 246, 259, 274, 282;</w:t>
+      </w:r>
+    </w:p>
+    <w:p>
+      <w:pPr>
+        <w:pStyle w:val="Titolo2"/>
+        <w:rPr>
+          <w:lang w:val="en-GB"/>
+        </w:rPr>
+      </w:pPr>
+      <w:r>
+        <w:rPr>
+          <w:lang w:val="en-GB"/>
+        </w:rPr>
+        <w:t>Wrapping Lines</w:t>
+      </w:r>
+    </w:p>
+    <w:p>
+      <w:pPr>
+        <w:rPr>
+          <w:lang w:val="en-GB"/>
+        </w:rPr>
+      </w:pPr>
+      <w:r>
+        <w:rPr>
+          <w:lang w:val="en-GB"/>
+        </w:rPr>
+        <w:t>All the line break occurs after a comma or an operator, and gih-level breaks are used.</w:t>
+      </w:r>
+    </w:p>
+    <w:p>
+      <w:pPr>
+        <w:rPr>
+          <w:lang w:val="en-GB"/>
+        </w:rPr>
+      </w:pPr>
+      <w:r>
+        <w:rPr>
+          <w:lang w:val="en-GB"/>
+        </w:rPr>
+        <w:t xml:space="preserve">Furthermore, all the statements are aligned with the beginning of the expression at the same level as the previous line. </w:t>
+      </w:r>
+      <w:r>
+        <w:rPr>
+          <w:lang w:val="en-GB"/>
+        </w:rPr>
+        <w:t xml:space="preserve">Thus, we have not identified any </w:t>
+      </w:r>
+      <w:r>
+        <w:rPr>
+          <w:lang w:val="en-GB"/>
+        </w:rPr>
+        <w:t xml:space="preserve">wrapping line </w:t>
+      </w:r>
+      <w:bookmarkStart w:id="6" w:name="_GoBack"/>
+      <w:bookmarkEnd w:id="6"/>
+      <w:r>
+        <w:rPr>
+          <w:lang w:val="en-GB"/>
+        </w:rPr>
+        <w:t>problem</w:t>
+      </w:r>
+      <w:r>
+        <w:rPr>
+          <w:lang w:val="en-GB"/>
+        </w:rPr>
+        <w:t xml:space="preserve"> </w:t>
+      </w:r>
+      <w:r>
+        <w:rPr>
+          <w:lang w:val="en-GB"/>
+        </w:rPr>
+        <w:t>.</w:t>
+      </w:r>
+    </w:p>
+    <w:p>
+      <w:pPr>
+        <w:rPr>
+          <w:lang w:val="en-GB"/>
+        </w:rPr>
+      </w:pPr>
     </w:p>
     <w:p>
       <w:pPr>
@@ -2771,25 +4435,15 @@
           <w:numId w:val="2"/>
         </w:numPr>
         <w:ind w:left="426"/>
-      </w:pPr>
-      <w:proofErr w:type="spellStart"/>
-      <w:r>
-        <w:t>Naming</w:t>
-      </w:r>
-      <w:proofErr w:type="spellEnd"/>
-      <w:r>
-        <w:t xml:space="preserve"> </w:t>
-      </w:r>
-      <w:proofErr w:type="spellStart"/>
-      <w:r>
-        <w:t>conventions</w:t>
-      </w:r>
-      <w:proofErr w:type="spellEnd"/>
-      <w:r>
-        <w:t xml:space="preserve">: 57, </w:t>
-      </w:r>
-      <w:r>
-        <w:t>187,191,</w:t>
+        <w:rPr>
+          <w:lang w:val="en-GB"/>
+        </w:rPr>
+      </w:pPr>
+      <w:r>
+        <w:rPr>
+          <w:lang w:val="en-GB"/>
+        </w:rPr>
+        <w:t xml:space="preserve">Wrapping lines: </w:t>
       </w:r>
     </w:p>
     <w:p>
@@ -2800,14 +4454,15 @@
           <w:numId w:val="2"/>
         </w:numPr>
         <w:ind w:left="426"/>
-      </w:pPr>
-      <w:proofErr w:type="spellStart"/>
-      <w:r>
-        <w:t>Indention</w:t>
-      </w:r>
-      <w:proofErr w:type="spellEnd"/>
-      <w:r>
-        <w:t>: 134,139,149,152,261-265, 298-301,</w:t>
+        <w:rPr>
+          <w:lang w:val="en-GB"/>
+        </w:rPr>
+      </w:pPr>
+      <w:r>
+        <w:rPr>
+          <w:lang w:val="en-GB"/>
+        </w:rPr>
+        <w:t>Comments: ahahaha;</w:t>
       </w:r>
     </w:p>
     <w:p>
@@ -2818,17 +4473,15 @@
           <w:numId w:val="2"/>
         </w:numPr>
         <w:ind w:left="426"/>
-      </w:pPr>
-      <w:proofErr w:type="spellStart"/>
-      <w:r>
-        <w:t>Braces</w:t>
-      </w:r>
-      <w:proofErr w:type="spellEnd"/>
-      <w:r>
-        <w:t xml:space="preserve">: </w:t>
-      </w:r>
-      <w:r>
-        <w:t>ok;</w:t>
+        <w:rPr>
+          <w:lang w:val="en-GB"/>
+        </w:rPr>
+      </w:pPr>
+      <w:r>
+        <w:rPr>
+          <w:lang w:val="en-GB"/>
+        </w:rPr>
+        <w:t>Java source files: no javadoc</w:t>
       </w:r>
     </w:p>
     <w:p>
@@ -2839,25 +4492,21 @@
           <w:numId w:val="2"/>
         </w:numPr>
         <w:ind w:left="426"/>
-      </w:pPr>
-      <w:r>
-        <w:t xml:space="preserve">File </w:t>
-      </w:r>
-      <w:proofErr w:type="spellStart"/>
-      <w:r>
-        <w:t>organization</w:t>
-      </w:r>
-      <w:proofErr w:type="spellEnd"/>
-      <w:r>
-        <w:t xml:space="preserve">: 60, 78, 83, 115, 123, 125, 126, 129, 134, 135, 139, 164, 168, 178, 182, 187, 188, 191, 201, 211, 216, 220, 231, 246, 259, 274, 282; no </w:t>
-      </w:r>
-      <w:proofErr w:type="spellStart"/>
-      <w:r>
-        <w:t>comments</w:t>
-      </w:r>
-      <w:proofErr w:type="spellEnd"/>
-      <w:r>
-        <w:t xml:space="preserve">; </w:t>
+        <w:rPr>
+          <w:lang w:val="en-GB"/>
+        </w:rPr>
+      </w:pPr>
+      <w:r>
+        <w:rPr>
+          <w:lang w:val="en-GB"/>
+        </w:rPr>
+        <w:t>Package</w:t>
+      </w:r>
+      <w:r>
+        <w:rPr>
+          <w:lang w:val="en-GB"/>
+        </w:rPr>
+        <w:t xml:space="preserve"> and import statements;</w:t>
       </w:r>
     </w:p>
     <w:p>
@@ -2868,22 +4517,45 @@
           <w:numId w:val="2"/>
         </w:numPr>
         <w:ind w:left="426"/>
-      </w:pPr>
-      <w:proofErr w:type="spellStart"/>
-      <w:r>
-        <w:t>Wrapping</w:t>
-      </w:r>
-      <w:proofErr w:type="spellEnd"/>
-      <w:r>
-        <w:t xml:space="preserve"> </w:t>
-      </w:r>
-      <w:proofErr w:type="spellStart"/>
-      <w:r>
-        <w:t>lines</w:t>
-      </w:r>
-      <w:proofErr w:type="spellEnd"/>
-      <w:r>
-        <w:t xml:space="preserve">: </w:t>
+        <w:rPr>
+          <w:lang w:val="en-GB"/>
+        </w:rPr>
+      </w:pPr>
+      <w:r>
+        <w:rPr>
+          <w:lang w:val="en-GB"/>
+        </w:rPr>
+        <w:t>C</w:t>
+      </w:r>
+      <w:r>
+        <w:rPr>
+          <w:lang w:val="en-GB"/>
+        </w:rPr>
+        <w:t>lass and interface declarations: manca class d</w:t>
+      </w:r>
+      <w:r>
+        <w:rPr>
+          <w:lang w:val="en-GB"/>
+        </w:rPr>
+        <w:t>ocumentation document, ordered by scope (statica t the end), cloned class (WorkEffortContentWrappe), too long methods (138, 191), the class itself is too long</w:t>
+      </w:r>
+      <w:r>
+        <w:rPr>
+          <w:lang w:val="en-GB"/>
+        </w:rPr>
+        <w:t>; ok except for 168</w:t>
+      </w:r>
+      <w:r>
+        <w:rPr>
+          <w:lang w:val="en-GB"/>
+        </w:rPr>
+        <w:t>, 178, 182</w:t>
+      </w:r>
+      <w:r>
+        <w:rPr>
+          <w:lang w:val="en-GB"/>
+        </w:rPr>
+        <w:t xml:space="preserve"> (encapsulation);</w:t>
       </w:r>
     </w:p>
     <w:p>
@@ -2894,21 +4566,38 @@
           <w:numId w:val="2"/>
         </w:numPr>
         <w:ind w:left="426"/>
-      </w:pPr>
-      <w:proofErr w:type="spellStart"/>
-      <w:r>
-        <w:t>Comments</w:t>
-      </w:r>
-      <w:proofErr w:type="spellEnd"/>
-      <w:r>
-        <w:t xml:space="preserve">: </w:t>
-      </w:r>
-      <w:proofErr w:type="spellStart"/>
-      <w:r>
-        <w:t>ahahaha</w:t>
-      </w:r>
-      <w:proofErr w:type="spellEnd"/>
-      <w:r>
+        <w:rPr>
+          <w:lang w:val="en-GB"/>
+        </w:rPr>
+      </w:pPr>
+      <w:r>
+        <w:rPr>
+          <w:lang w:val="en-GB"/>
+        </w:rPr>
+        <w:t>Initialization and declarations:</w:t>
+      </w:r>
+      <w:r>
+        <w:rPr>
+          <w:lang w:val="en-GB"/>
+        </w:rPr>
+        <w:t xml:space="preserve"> (91), 166</w:t>
+      </w:r>
+      <w:r>
+        <w:rPr>
+          <w:lang w:val="en-GB"/>
+        </w:rPr>
+        <w:t xml:space="preserve">, 178, 182, 209, visibility: </w:t>
+      </w:r>
+      <w:r>
+        <w:rPr>
+          <w:lang w:val="en-GB"/>
+        </w:rPr>
+        <w:t>57, 58</w:t>
+      </w:r>
+      <w:r>
+        <w:rPr>
+          <w:lang w:val="en-GB"/>
+        </w:rPr>
         <w:t>;</w:t>
       </w:r>
     </w:p>
@@ -2920,23 +4609,16 @@
           <w:numId w:val="2"/>
         </w:numPr>
         <w:ind w:left="426"/>
-      </w:pPr>
-      <w:r>
-        <w:t xml:space="preserve">Java source </w:t>
-      </w:r>
-      <w:proofErr w:type="spellStart"/>
-      <w:r>
-        <w:t>files</w:t>
-      </w:r>
-      <w:proofErr w:type="spellEnd"/>
-      <w:r>
-        <w:t xml:space="preserve">: no </w:t>
-      </w:r>
-      <w:proofErr w:type="spellStart"/>
-      <w:r>
-        <w:t>javadoc</w:t>
-      </w:r>
-      <w:proofErr w:type="spellEnd"/>
+        <w:rPr>
+          <w:lang w:val="en-GB"/>
+        </w:rPr>
+      </w:pPr>
+      <w:r>
+        <w:rPr>
+          <w:lang w:val="en-GB"/>
+        </w:rPr>
+        <w:t>Method calls: …</w:t>
+      </w:r>
     </w:p>
     <w:p>
       <w:pPr>
@@ -2946,17 +4628,15 @@
           <w:numId w:val="2"/>
         </w:numPr>
         <w:ind w:left="426"/>
-      </w:pPr>
-      <w:r>
-        <w:t xml:space="preserve">Package and import </w:t>
-      </w:r>
-      <w:proofErr w:type="spellStart"/>
-      <w:r>
-        <w:t>statements</w:t>
-      </w:r>
-      <w:proofErr w:type="spellEnd"/>
-      <w:r>
-        <w:t>;</w:t>
+        <w:rPr>
+          <w:lang w:val="en-GB"/>
+        </w:rPr>
+      </w:pPr>
+      <w:r>
+        <w:rPr>
+          <w:lang w:val="en-GB"/>
+        </w:rPr>
+        <w:t>Arrays: ok;</w:t>
       </w:r>
     </w:p>
     <w:p>
@@ -2967,160 +4647,21 @@
           <w:numId w:val="2"/>
         </w:numPr>
         <w:ind w:left="426"/>
-      </w:pPr>
-      <w:r>
-        <w:t>C</w:t>
-      </w:r>
-      <w:r>
-        <w:t xml:space="preserve">lass and </w:t>
-      </w:r>
-      <w:proofErr w:type="spellStart"/>
-      <w:r>
-        <w:t>interface</w:t>
-      </w:r>
-      <w:proofErr w:type="spellEnd"/>
-      <w:r>
-        <w:t xml:space="preserve"> </w:t>
-      </w:r>
-      <w:proofErr w:type="spellStart"/>
-      <w:r>
-        <w:t>declarations</w:t>
-      </w:r>
-      <w:proofErr w:type="spellEnd"/>
-      <w:r>
-        <w:t xml:space="preserve">: manca </w:t>
-      </w:r>
-      <w:proofErr w:type="spellStart"/>
-      <w:r>
-        <w:t>class</w:t>
-      </w:r>
-      <w:proofErr w:type="spellEnd"/>
-      <w:r>
-        <w:t xml:space="preserve"> </w:t>
-      </w:r>
-      <w:proofErr w:type="spellStart"/>
-      <w:r>
-        <w:t>d</w:t>
-      </w:r>
-      <w:r>
-        <w:t>ocumentation</w:t>
-      </w:r>
-      <w:proofErr w:type="spellEnd"/>
-      <w:r>
-        <w:t xml:space="preserve"> </w:t>
-      </w:r>
-      <w:proofErr w:type="spellStart"/>
-      <w:r>
-        <w:t>document</w:t>
-      </w:r>
-      <w:proofErr w:type="spellEnd"/>
-      <w:r>
-        <w:t xml:space="preserve">, </w:t>
-      </w:r>
-      <w:proofErr w:type="spellStart"/>
-      <w:r>
-        <w:t>ordered</w:t>
-      </w:r>
-      <w:proofErr w:type="spellEnd"/>
-      <w:r>
-        <w:t xml:space="preserve"> by scope (statica t the end), </w:t>
-      </w:r>
-      <w:proofErr w:type="spellStart"/>
-      <w:r>
-        <w:t>cloned</w:t>
-      </w:r>
-      <w:proofErr w:type="spellEnd"/>
-      <w:r>
-        <w:t xml:space="preserve"> </w:t>
-      </w:r>
-      <w:proofErr w:type="spellStart"/>
-      <w:r>
-        <w:t>class</w:t>
-      </w:r>
-      <w:proofErr w:type="spellEnd"/>
-      <w:r>
-        <w:t xml:space="preserve"> (</w:t>
-      </w:r>
-      <w:proofErr w:type="spellStart"/>
-      <w:r>
-        <w:t>WorkEffortContentWrappe</w:t>
-      </w:r>
-      <w:proofErr w:type="spellEnd"/>
-      <w:r>
-        <w:t xml:space="preserve">), </w:t>
-      </w:r>
-      <w:proofErr w:type="spellStart"/>
-      <w:r>
-        <w:t>too</w:t>
-      </w:r>
-      <w:proofErr w:type="spellEnd"/>
-      <w:r>
-        <w:t xml:space="preserve"> long </w:t>
-      </w:r>
-      <w:proofErr w:type="spellStart"/>
-      <w:r>
-        <w:t>methods</w:t>
-      </w:r>
-      <w:proofErr w:type="spellEnd"/>
-      <w:r>
-        <w:t xml:space="preserve"> (138, 191), the </w:t>
-      </w:r>
-      <w:proofErr w:type="spellStart"/>
-      <w:r>
-        <w:t>class</w:t>
-      </w:r>
-      <w:proofErr w:type="spellEnd"/>
-      <w:r>
-        <w:t xml:space="preserve"> </w:t>
-      </w:r>
-      <w:proofErr w:type="spellStart"/>
-      <w:r>
-        <w:t>itself</w:t>
-      </w:r>
-      <w:proofErr w:type="spellEnd"/>
-      <w:r>
-        <w:t xml:space="preserve"> </w:t>
-      </w:r>
-      <w:proofErr w:type="spellStart"/>
-      <w:r>
-        <w:t>is</w:t>
-      </w:r>
-      <w:proofErr w:type="spellEnd"/>
-      <w:r>
-        <w:t xml:space="preserve"> </w:t>
-      </w:r>
-      <w:proofErr w:type="spellStart"/>
-      <w:r>
-        <w:t>too</w:t>
-      </w:r>
-      <w:proofErr w:type="spellEnd"/>
-      <w:r>
-        <w:t xml:space="preserve"> long</w:t>
-      </w:r>
-      <w:r>
-        <w:t xml:space="preserve">; ok </w:t>
-      </w:r>
-      <w:proofErr w:type="spellStart"/>
-      <w:r>
-        <w:t>except</w:t>
-      </w:r>
-      <w:proofErr w:type="spellEnd"/>
-      <w:r>
-        <w:t xml:space="preserve"> for 168</w:t>
-      </w:r>
-      <w:r>
-        <w:t>, 178, 182</w:t>
-      </w:r>
-      <w:r>
-        <w:t xml:space="preserve"> (</w:t>
-      </w:r>
-      <w:proofErr w:type="spellStart"/>
-      <w:r>
-        <w:t>encapsulation</w:t>
-      </w:r>
-      <w:proofErr w:type="spellEnd"/>
-      <w:r>
-        <w:t>);</w:t>
+        <w:rPr>
+          <w:lang w:val="en-GB"/>
+        </w:rPr>
+      </w:pPr>
+      <w:r>
+        <w:rPr>
+          <w:lang w:val="en-GB"/>
+        </w:rPr>
+        <w:t xml:space="preserve">Object comparison: </w:t>
+      </w:r>
+      <w:r>
+        <w:rPr>
+          <w:lang w:val="en-GB"/>
+        </w:rPr>
+        <w:t>all the comparisons use ==, but it’s always a comparison with null;</w:t>
       </w:r>
     </w:p>
     <w:p>
@@ -3131,42 +4672,15 @@
           <w:numId w:val="2"/>
         </w:numPr>
         <w:ind w:left="426"/>
-      </w:pPr>
-      <w:proofErr w:type="spellStart"/>
-      <w:r>
-        <w:t>Initialization</w:t>
-      </w:r>
-      <w:proofErr w:type="spellEnd"/>
-      <w:r>
-        <w:t xml:space="preserve"> and </w:t>
-      </w:r>
-      <w:proofErr w:type="spellStart"/>
-      <w:r>
-        <w:t>declarations</w:t>
-      </w:r>
-      <w:proofErr w:type="spellEnd"/>
-      <w:r>
-        <w:t>:</w:t>
-      </w:r>
-      <w:r>
-        <w:t xml:space="preserve"> (91), 166</w:t>
-      </w:r>
-      <w:r>
-        <w:t xml:space="preserve">, 178, 182, 209, </w:t>
-      </w:r>
-      <w:proofErr w:type="spellStart"/>
-      <w:r>
-        <w:t>visibility</w:t>
-      </w:r>
-      <w:proofErr w:type="spellEnd"/>
-      <w:r>
-        <w:t xml:space="preserve">: </w:t>
-      </w:r>
-      <w:r>
-        <w:t>57, 58</w:t>
-      </w:r>
-      <w:r>
-        <w:t>;</w:t>
+        <w:rPr>
+          <w:lang w:val="en-GB"/>
+        </w:rPr>
+      </w:pPr>
+      <w:r>
+        <w:rPr>
+          <w:lang w:val="en-GB"/>
+        </w:rPr>
+        <w:t>Output format: error messages are not explained: 103,106,109,303;</w:t>
       </w:r>
     </w:p>
     <w:p>
@@ -3177,17 +4691,22 @@
           <w:numId w:val="2"/>
         </w:numPr>
         <w:ind w:left="426"/>
-      </w:pPr>
-      <w:r>
-        <w:t xml:space="preserve">Method </w:t>
-      </w:r>
-      <w:proofErr w:type="spellStart"/>
-      <w:r>
-        <w:t>calls</w:t>
-      </w:r>
-      <w:proofErr w:type="spellEnd"/>
-      <w:r>
-        <w:t>: …</w:t>
+        <w:rPr>
+          <w:rFonts w:asciiTheme="minorHAnsi" w:hAnsiTheme="minorHAnsi" w:cstheme="minorBidi"/>
+          <w:lang w:val="en-GB"/>
+        </w:rPr>
+      </w:pPr>
+      <w:r>
+        <w:rPr>
+          <w:lang w:val="en-GB"/>
+        </w:rPr>
+        <w:t>Computations, comparisons and assignments</w:t>
+      </w:r>
+      <w:r>
+        <w:rPr>
+          <w:lang w:val="en-GB"/>
+        </w:rPr>
+        <w:t>: 102-110: multiple return statements,  177-181: repeated section of same code;</w:t>
       </w:r>
     </w:p>
     <w:p>
@@ -3198,9 +4717,16 @@
           <w:numId w:val="2"/>
         </w:numPr>
         <w:ind w:left="426"/>
-      </w:pPr>
-      <w:r>
-        <w:t>Arrays: ok;</w:t>
+        <w:rPr>
+          <w:rFonts w:asciiTheme="minorHAnsi" w:hAnsiTheme="minorHAnsi" w:cstheme="minorBidi"/>
+          <w:lang w:val="en-GB"/>
+        </w:rPr>
+      </w:pPr>
+      <w:r>
+        <w:rPr>
+          <w:lang w:val="en-GB"/>
+        </w:rPr>
+        <w:t xml:space="preserve">Exceptions: : 177-181, 102-105-108,: different exceptions managed in the same way; </w:t>
       </w:r>
     </w:p>
     <w:p>
@@ -3211,73 +4737,22 @@
           <w:numId w:val="2"/>
         </w:numPr>
         <w:ind w:left="426"/>
-      </w:pPr>
-      <w:r>
-        <w:t xml:space="preserve">Object </w:t>
-      </w:r>
-      <w:proofErr w:type="spellStart"/>
-      <w:r>
-        <w:t>comparison</w:t>
-      </w:r>
-      <w:proofErr w:type="spellEnd"/>
-      <w:r>
-        <w:t xml:space="preserve">: </w:t>
-      </w:r>
-      <w:proofErr w:type="spellStart"/>
-      <w:r>
-        <w:t>all</w:t>
-      </w:r>
-      <w:proofErr w:type="spellEnd"/>
-      <w:r>
-        <w:t xml:space="preserve"> the </w:t>
-      </w:r>
-      <w:proofErr w:type="spellStart"/>
-      <w:r>
-        <w:t>comparisons</w:t>
-      </w:r>
-      <w:proofErr w:type="spellEnd"/>
-      <w:r>
-        <w:t xml:space="preserve"> use ==, </w:t>
-      </w:r>
-      <w:proofErr w:type="spellStart"/>
-      <w:r>
-        <w:t>but</w:t>
-      </w:r>
-      <w:proofErr w:type="spellEnd"/>
-      <w:r>
-        <w:t xml:space="preserve"> </w:t>
-      </w:r>
-      <w:proofErr w:type="spellStart"/>
-      <w:r>
-        <w:t>it’s</w:t>
-      </w:r>
-      <w:proofErr w:type="spellEnd"/>
-      <w:r>
-        <w:t xml:space="preserve"> </w:t>
-      </w:r>
-      <w:proofErr w:type="spellStart"/>
-      <w:r>
-        <w:t>always</w:t>
-      </w:r>
-      <w:proofErr w:type="spellEnd"/>
-      <w:r>
-        <w:t xml:space="preserve"> a </w:t>
-      </w:r>
-      <w:proofErr w:type="spellStart"/>
-      <w:r>
-        <w:t>comparison</w:t>
-      </w:r>
-      <w:proofErr w:type="spellEnd"/>
-      <w:r>
-        <w:t xml:space="preserve"> with </w:t>
-      </w:r>
-      <w:proofErr w:type="spellStart"/>
-      <w:r>
-        <w:t>null</w:t>
-      </w:r>
-      <w:proofErr w:type="spellEnd"/>
-      <w:r>
-        <w:t>;</w:t>
+        <w:rPr>
+          <w:rFonts w:asciiTheme="minorHAnsi" w:hAnsiTheme="minorHAnsi" w:cstheme="minorBidi"/>
+          <w:lang w:val="en-GB"/>
+        </w:rPr>
+      </w:pPr>
+      <w:r>
+        <w:rPr>
+          <w:lang w:val="en-GB"/>
+        </w:rPr>
+        <w:t>F</w:t>
+      </w:r>
+      <w:r>
+        <w:rPr>
+          <w:lang w:val="en-GB"/>
+        </w:rPr>
+        <w:t>low of control: ok;</w:t>
       </w:r>
     </w:p>
     <w:p>
@@ -3288,41 +4763,45 @@
           <w:numId w:val="2"/>
         </w:numPr>
         <w:ind w:left="426"/>
-      </w:pPr>
-      <w:r>
-        <w:t xml:space="preserve">Output format: </w:t>
-      </w:r>
-      <w:proofErr w:type="spellStart"/>
-      <w:r>
-        <w:t>error</w:t>
-      </w:r>
-      <w:proofErr w:type="spellEnd"/>
-      <w:r>
-        <w:t xml:space="preserve"> </w:t>
-      </w:r>
-      <w:proofErr w:type="spellStart"/>
-      <w:r>
-        <w:t>messages</w:t>
-      </w:r>
-      <w:proofErr w:type="spellEnd"/>
-      <w:r>
-        <w:t xml:space="preserve"> are </w:t>
-      </w:r>
-      <w:proofErr w:type="spellStart"/>
-      <w:r>
-        <w:t>not</w:t>
-      </w:r>
-      <w:proofErr w:type="spellEnd"/>
-      <w:r>
-        <w:t xml:space="preserve"> </w:t>
-      </w:r>
-      <w:proofErr w:type="spellStart"/>
-      <w:r>
-        <w:t>explained</w:t>
-      </w:r>
-      <w:proofErr w:type="spellEnd"/>
-      <w:r>
-        <w:t>: 103,106,109,303;</w:t>
+        <w:rPr>
+          <w:lang w:val="en-GB"/>
+        </w:rPr>
+      </w:pPr>
+      <w:r>
+        <w:rPr>
+          <w:lang w:val="en-GB"/>
+        </w:rPr>
+        <w:t>Files: there aren’t any file;</w:t>
+      </w:r>
+    </w:p>
+    <w:commentRangeEnd w:id="5"/>
+    <w:p>
+      <w:pPr>
+        <w:ind w:left="66"/>
+        <w:rPr>
+          <w:lang w:val="en-GB"/>
+        </w:rPr>
+      </w:pPr>
+      <w:r>
+        <w:rPr>
+          <w:rStyle w:val="Rimandocommento"/>
+          <w:lang w:val="en-GB"/>
+        </w:rPr>
+        <w:commentReference w:id="5"/>
+      </w:r>
+    </w:p>
+    <w:p>
+      <w:pPr>
+        <w:ind w:left="66"/>
+        <w:rPr>
+          <w:lang w:val="en-GB"/>
+        </w:rPr>
+      </w:pPr>
+      <w:r>
+        <w:rPr>
+          <w:lang w:val="en-GB"/>
+        </w:rPr>
+        <w:t>Some issues:</w:t>
       </w:r>
     </w:p>
     <w:p>
@@ -3334,77 +4813,20 @@
         </w:numPr>
         <w:ind w:left="426"/>
         <w:rPr>
-          <w:rFonts w:asciiTheme="minorHAnsi" w:hAnsiTheme="minorHAnsi" w:cstheme="minorBidi"/>
-        </w:rPr>
-      </w:pPr>
-      <w:proofErr w:type="spellStart"/>
-      <w:r>
-        <w:t>Computations</w:t>
-      </w:r>
-      <w:proofErr w:type="spellEnd"/>
-      <w:r>
-        <w:t xml:space="preserve">, </w:t>
-      </w:r>
-      <w:proofErr w:type="spellStart"/>
-      <w:r>
-        <w:t>comparisons</w:t>
-      </w:r>
-      <w:proofErr w:type="spellEnd"/>
-      <w:r>
-        <w:t xml:space="preserve"> and </w:t>
-      </w:r>
-      <w:proofErr w:type="spellStart"/>
-      <w:r>
-        <w:t>assignments</w:t>
-      </w:r>
-      <w:proofErr w:type="spellEnd"/>
-      <w:r>
-        <w:t xml:space="preserve">: 102-110: multiple </w:t>
-      </w:r>
-      <w:proofErr w:type="spellStart"/>
-      <w:r>
-        <w:t>return</w:t>
-      </w:r>
-      <w:proofErr w:type="spellEnd"/>
-      <w:r>
-        <w:t xml:space="preserve"> </w:t>
-      </w:r>
-      <w:proofErr w:type="spellStart"/>
-      <w:proofErr w:type="gramStart"/>
-      <w:r>
-        <w:t>statements</w:t>
-      </w:r>
-      <w:proofErr w:type="spellEnd"/>
-      <w:r>
-        <w:t>,  177</w:t>
-      </w:r>
-      <w:proofErr w:type="gramEnd"/>
-      <w:r>
-        <w:t xml:space="preserve">-181: </w:t>
-      </w:r>
-      <w:proofErr w:type="spellStart"/>
-      <w:r>
-        <w:t>repeated</w:t>
-      </w:r>
-      <w:proofErr w:type="spellEnd"/>
-      <w:r>
-        <w:t xml:space="preserve"> </w:t>
-      </w:r>
-      <w:proofErr w:type="spellStart"/>
-      <w:r>
-        <w:t>section</w:t>
-      </w:r>
-      <w:proofErr w:type="spellEnd"/>
-      <w:r>
-        <w:t xml:space="preserve"> of </w:t>
-      </w:r>
-      <w:proofErr w:type="spellStart"/>
-      <w:r>
-        <w:t>same</w:t>
-      </w:r>
-      <w:proofErr w:type="spellEnd"/>
-      <w:r>
-        <w:t xml:space="preserve"> code;</w:t>
+          <w:lang w:val="en-GB"/>
+        </w:rPr>
+      </w:pPr>
+      <w:r>
+        <w:rPr>
+          <w:lang w:val="en-GB"/>
+        </w:rPr>
+        <w:t>Almost total absence of javadoc comments</w:t>
+      </w:r>
+      <w:r>
+        <w:rPr>
+          <w:lang w:val="en-GB"/>
+        </w:rPr>
+        <w:t>;</w:t>
       </w:r>
     </w:p>
     <w:p>
@@ -3416,53 +4838,50 @@
         </w:numPr>
         <w:ind w:left="426"/>
         <w:rPr>
-          <w:rFonts w:asciiTheme="minorHAnsi" w:hAnsiTheme="minorHAnsi" w:cstheme="minorBidi"/>
-        </w:rPr>
-      </w:pPr>
-      <w:proofErr w:type="spellStart"/>
-      <w:r>
-        <w:t>Exceptions</w:t>
-      </w:r>
-      <w:proofErr w:type="spellEnd"/>
-      <w:proofErr w:type="gramStart"/>
-      <w:r>
-        <w:t>: :</w:t>
-      </w:r>
-      <w:proofErr w:type="gramEnd"/>
-      <w:r>
-        <w:t xml:space="preserve"> 177-181, 102-105-108,: </w:t>
-      </w:r>
-      <w:proofErr w:type="spellStart"/>
-      <w:r>
-        <w:t>different</w:t>
-      </w:r>
-      <w:proofErr w:type="spellEnd"/>
-      <w:r>
-        <w:t xml:space="preserve"> </w:t>
-      </w:r>
-      <w:proofErr w:type="spellStart"/>
-      <w:r>
-        <w:t>exceptions</w:t>
-      </w:r>
-      <w:proofErr w:type="spellEnd"/>
-      <w:r>
-        <w:t xml:space="preserve"> </w:t>
-      </w:r>
-      <w:proofErr w:type="spellStart"/>
-      <w:r>
-        <w:t>managed</w:t>
-      </w:r>
-      <w:proofErr w:type="spellEnd"/>
-      <w:r>
-        <w:t xml:space="preserve"> in the </w:t>
-      </w:r>
-      <w:proofErr w:type="spellStart"/>
-      <w:r>
-        <w:t>same</w:t>
-      </w:r>
-      <w:proofErr w:type="spellEnd"/>
-      <w:r>
-        <w:t xml:space="preserve"> way; </w:t>
+          <w:lang w:val="en-GB"/>
+        </w:rPr>
+      </w:pPr>
+      <w:r>
+        <w:rPr>
+          <w:lang w:val="en-GB"/>
+        </w:rPr>
+        <w:t>This class was at first entirely copied from WorkEffortContentWrapper, as suggested from the comment before the class declaration</w:t>
+      </w:r>
+      <w:r>
+        <w:rPr>
+          <w:lang w:val="en-GB"/>
+        </w:rPr>
+        <w:t xml:space="preserve"> that went unchanged in the copy and paste process</w:t>
+      </w:r>
+      <w:r>
+        <w:rPr>
+          <w:lang w:val="en-GB"/>
+        </w:rPr>
+        <w:t>. Copying code may be faster but may actually result in some bugs going unnoticed because</w:t>
+      </w:r>
+      <w:r>
+        <w:rPr>
+          <w:lang w:val="en-GB"/>
+        </w:rPr>
+        <w:t>,</w:t>
+      </w:r>
+      <w:r>
+        <w:rPr>
+          <w:lang w:val="en-GB"/>
+        </w:rPr>
+        <w:t xml:space="preserve"> generally</w:t>
+      </w:r>
+      <w:r>
+        <w:rPr>
+          <w:lang w:val="en-GB"/>
+        </w:rPr>
+        <w:t>,</w:t>
+      </w:r>
+      <w:r>
+        <w:rPr>
+          <w:lang w:val="en-GB"/>
+        </w:rPr>
+        <w:t xml:space="preserve"> modifying involves less concentration that writing from zero. Some issues found in this class are probably present in WorkEffortContentWrapper too. </w:t>
       </w:r>
     </w:p>
     <w:p>
@@ -3474,14 +4893,15 @@
         </w:numPr>
         <w:ind w:left="426"/>
         <w:rPr>
-          <w:rFonts w:asciiTheme="minorHAnsi" w:hAnsiTheme="minorHAnsi" w:cstheme="minorBidi"/>
-        </w:rPr>
-      </w:pPr>
-      <w:r>
-        <w:t>F</w:t>
-      </w:r>
-      <w:r>
-        <w:t>low of control: ok;</w:t>
+          <w:lang w:val="en-GB"/>
+        </w:rPr>
+      </w:pPr>
+      <w:r>
+        <w:rPr>
+          <w:lang w:val="en-GB"/>
+        </w:rPr>
+        <w:lastRenderedPageBreak/>
+        <w:t>“getPartyContentAsText” function is overloaded too many time, with lots of parameters, the return type changes,…</w:t>
       </w:r>
     </w:p>
     <w:p>
@@ -3492,66 +4912,15 @@
           <w:numId w:val="2"/>
         </w:numPr>
         <w:ind w:left="426"/>
-      </w:pPr>
-      <w:proofErr w:type="spellStart"/>
-      <w:r>
-        <w:t>Files</w:t>
-      </w:r>
-      <w:proofErr w:type="spellEnd"/>
-      <w:r>
-        <w:t xml:space="preserve">: </w:t>
-      </w:r>
-      <w:proofErr w:type="spellStart"/>
-      <w:r>
-        <w:t>there</w:t>
-      </w:r>
-      <w:proofErr w:type="spellEnd"/>
-      <w:r>
-        <w:t xml:space="preserve"> </w:t>
-      </w:r>
-      <w:proofErr w:type="spellStart"/>
-      <w:r>
-        <w:t>aren’t</w:t>
-      </w:r>
-      <w:proofErr w:type="spellEnd"/>
-      <w:r>
-        <w:t xml:space="preserve"> </w:t>
-      </w:r>
-      <w:proofErr w:type="spellStart"/>
-      <w:r>
-        <w:t>any</w:t>
-      </w:r>
-      <w:proofErr w:type="spellEnd"/>
-      <w:r>
-        <w:t xml:space="preserve"> file;</w:t>
-      </w:r>
-    </w:p>
-    <w:commentRangeEnd w:id="5"/>
-    <w:p>
-      <w:pPr>
-        <w:ind w:left="66"/>
-      </w:pPr>
-      <w:r>
-        <w:rPr>
-          <w:rStyle w:val="Rimandocommento"/>
-        </w:rPr>
-        <w:commentReference w:id="5"/>
-      </w:r>
-    </w:p>
-    <w:p>
-      <w:pPr>
-        <w:ind w:left="66"/>
-      </w:pPr>
-      <w:r>
-        <w:t xml:space="preserve">Some </w:t>
-      </w:r>
-      <w:proofErr w:type="spellStart"/>
-      <w:r>
-        <w:t>issues</w:t>
-      </w:r>
-      <w:proofErr w:type="spellEnd"/>
-      <w:r>
-        <w:t>:</w:t>
+        <w:rPr>
+          <w:lang w:val="en-GB"/>
+        </w:rPr>
+      </w:pPr>
+      <w:r>
+        <w:rPr>
+          <w:lang w:val="en-GB"/>
+        </w:rPr>
+        <w:t>(uso scorrretto dell’interfaccia: la classe è tutta copiata da WorkEffort…, ma l’interfaccia comune ha un solo metodo… e il commento sull’implementazione dell’interfaccia è sopra al metodo sbagliato)</w:t>
       </w:r>
     </w:p>
     <w:p>
@@ -3562,614 +4931,41 @@
           <w:numId w:val="2"/>
         </w:numPr>
         <w:ind w:left="426"/>
-      </w:pPr>
-      <w:proofErr w:type="spellStart"/>
-      <w:r>
-        <w:t>Almost</w:t>
-      </w:r>
-      <w:proofErr w:type="spellEnd"/>
-      <w:r>
-        <w:t xml:space="preserve"> </w:t>
-      </w:r>
-      <w:proofErr w:type="spellStart"/>
-      <w:r>
-        <w:t>total</w:t>
-      </w:r>
-      <w:proofErr w:type="spellEnd"/>
-      <w:r>
-        <w:t xml:space="preserve"> </w:t>
-      </w:r>
-      <w:proofErr w:type="spellStart"/>
-      <w:r>
-        <w:t>absence</w:t>
-      </w:r>
-      <w:proofErr w:type="spellEnd"/>
-      <w:r>
-        <w:t xml:space="preserve"> of </w:t>
-      </w:r>
-      <w:proofErr w:type="spellStart"/>
-      <w:r>
-        <w:t>javadoc</w:t>
-      </w:r>
-      <w:proofErr w:type="spellEnd"/>
-      <w:r>
-        <w:t xml:space="preserve"> </w:t>
-      </w:r>
-      <w:proofErr w:type="spellStart"/>
-      <w:r>
-        <w:t>comments</w:t>
-      </w:r>
-      <w:proofErr w:type="spellEnd"/>
-      <w:r>
-        <w:t>;</w:t>
-      </w:r>
-    </w:p>
-    <w:p>
-      <w:pPr>
-        <w:pStyle w:val="Paragrafoelenco"/>
-        <w:numPr>
-          <w:ilvl w:val="0"/>
-          <w:numId w:val="2"/>
-        </w:numPr>
-        <w:ind w:left="426"/>
-      </w:pPr>
-      <w:proofErr w:type="spellStart"/>
-      <w:r>
-        <w:t>This</w:t>
-      </w:r>
-      <w:proofErr w:type="spellEnd"/>
-      <w:r>
-        <w:t xml:space="preserve"> </w:t>
-      </w:r>
-      <w:proofErr w:type="spellStart"/>
-      <w:r>
-        <w:t>class</w:t>
-      </w:r>
-      <w:proofErr w:type="spellEnd"/>
-      <w:r>
-        <w:t xml:space="preserve"> </w:t>
-      </w:r>
-      <w:proofErr w:type="spellStart"/>
-      <w:r>
-        <w:t>was</w:t>
-      </w:r>
-      <w:proofErr w:type="spellEnd"/>
-      <w:r>
-        <w:t xml:space="preserve"> </w:t>
-      </w:r>
-      <w:proofErr w:type="spellStart"/>
-      <w:r>
-        <w:t>at</w:t>
-      </w:r>
-      <w:proofErr w:type="spellEnd"/>
-      <w:r>
-        <w:t xml:space="preserve"> first </w:t>
-      </w:r>
-      <w:proofErr w:type="spellStart"/>
-      <w:r>
-        <w:t>entirely</w:t>
-      </w:r>
-      <w:proofErr w:type="spellEnd"/>
-      <w:r>
-        <w:t xml:space="preserve"> </w:t>
-      </w:r>
-      <w:proofErr w:type="spellStart"/>
-      <w:r>
-        <w:t>copied</w:t>
-      </w:r>
-      <w:proofErr w:type="spellEnd"/>
-      <w:r>
-        <w:t xml:space="preserve"> from </w:t>
-      </w:r>
-      <w:proofErr w:type="spellStart"/>
-      <w:r>
-        <w:t>WorkEffortContentWrapper</w:t>
-      </w:r>
-      <w:proofErr w:type="spellEnd"/>
-      <w:r>
-        <w:t xml:space="preserve">, </w:t>
-      </w:r>
-      <w:proofErr w:type="spellStart"/>
-      <w:r>
-        <w:t>as</w:t>
-      </w:r>
-      <w:proofErr w:type="spellEnd"/>
-      <w:r>
-        <w:t xml:space="preserve"> </w:t>
-      </w:r>
-      <w:proofErr w:type="spellStart"/>
-      <w:r>
-        <w:t>suggested</w:t>
-      </w:r>
-      <w:proofErr w:type="spellEnd"/>
-      <w:r>
-        <w:t xml:space="preserve"> from the </w:t>
-      </w:r>
-      <w:proofErr w:type="spellStart"/>
-      <w:r>
-        <w:t>comment</w:t>
-      </w:r>
-      <w:proofErr w:type="spellEnd"/>
-      <w:r>
-        <w:t xml:space="preserve"> </w:t>
-      </w:r>
-      <w:proofErr w:type="spellStart"/>
-      <w:r>
-        <w:t>before</w:t>
-      </w:r>
-      <w:proofErr w:type="spellEnd"/>
-      <w:r>
-        <w:t xml:space="preserve"> the </w:t>
-      </w:r>
-      <w:proofErr w:type="spellStart"/>
-      <w:r>
-        <w:t>class</w:t>
-      </w:r>
-      <w:proofErr w:type="spellEnd"/>
-      <w:r>
-        <w:t xml:space="preserve"> </w:t>
-      </w:r>
-      <w:proofErr w:type="spellStart"/>
-      <w:r>
-        <w:t>declaration</w:t>
-      </w:r>
-      <w:proofErr w:type="spellEnd"/>
-      <w:r>
-        <w:t xml:space="preserve"> </w:t>
-      </w:r>
-      <w:proofErr w:type="spellStart"/>
-      <w:r>
-        <w:t>that</w:t>
-      </w:r>
-      <w:proofErr w:type="spellEnd"/>
-      <w:r>
-        <w:t xml:space="preserve"> </w:t>
-      </w:r>
-      <w:proofErr w:type="spellStart"/>
-      <w:r>
-        <w:t>went</w:t>
-      </w:r>
-      <w:proofErr w:type="spellEnd"/>
-      <w:r>
-        <w:t xml:space="preserve"> </w:t>
-      </w:r>
-      <w:proofErr w:type="spellStart"/>
-      <w:r>
-        <w:t>unchanged</w:t>
-      </w:r>
-      <w:proofErr w:type="spellEnd"/>
-      <w:r>
-        <w:t xml:space="preserve"> in the copy and paste </w:t>
-      </w:r>
-      <w:proofErr w:type="spellStart"/>
-      <w:r>
-        <w:t>process</w:t>
-      </w:r>
-      <w:proofErr w:type="spellEnd"/>
-      <w:r>
-        <w:t xml:space="preserve">. </w:t>
-      </w:r>
-      <w:proofErr w:type="spellStart"/>
-      <w:r>
-        <w:t>Copying</w:t>
-      </w:r>
-      <w:proofErr w:type="spellEnd"/>
-      <w:r>
-        <w:t xml:space="preserve"> code </w:t>
-      </w:r>
-      <w:proofErr w:type="spellStart"/>
-      <w:r>
-        <w:t>may</w:t>
-      </w:r>
-      <w:proofErr w:type="spellEnd"/>
-      <w:r>
-        <w:t xml:space="preserve"> be </w:t>
-      </w:r>
-      <w:proofErr w:type="spellStart"/>
-      <w:r>
-        <w:t>faster</w:t>
-      </w:r>
-      <w:proofErr w:type="spellEnd"/>
-      <w:r>
-        <w:t xml:space="preserve"> </w:t>
-      </w:r>
-      <w:proofErr w:type="spellStart"/>
-      <w:r>
-        <w:t>but</w:t>
-      </w:r>
-      <w:proofErr w:type="spellEnd"/>
-      <w:r>
-        <w:t xml:space="preserve"> </w:t>
-      </w:r>
-      <w:proofErr w:type="spellStart"/>
-      <w:r>
-        <w:t>may</w:t>
-      </w:r>
-      <w:proofErr w:type="spellEnd"/>
-      <w:r>
-        <w:t xml:space="preserve"> </w:t>
-      </w:r>
-      <w:proofErr w:type="spellStart"/>
-      <w:r>
-        <w:t>actually</w:t>
-      </w:r>
-      <w:proofErr w:type="spellEnd"/>
-      <w:r>
-        <w:t xml:space="preserve"> </w:t>
-      </w:r>
-      <w:proofErr w:type="spellStart"/>
-      <w:r>
-        <w:t>result</w:t>
-      </w:r>
-      <w:proofErr w:type="spellEnd"/>
-      <w:r>
-        <w:t xml:space="preserve"> in some </w:t>
-      </w:r>
-      <w:proofErr w:type="spellStart"/>
-      <w:r>
-        <w:t>bugs</w:t>
-      </w:r>
-      <w:proofErr w:type="spellEnd"/>
-      <w:r>
-        <w:t xml:space="preserve"> </w:t>
-      </w:r>
-      <w:proofErr w:type="spellStart"/>
-      <w:r>
-        <w:t>going</w:t>
-      </w:r>
-      <w:proofErr w:type="spellEnd"/>
-      <w:r>
-        <w:t xml:space="preserve"> </w:t>
-      </w:r>
-      <w:proofErr w:type="spellStart"/>
-      <w:r>
-        <w:t>unnoticed</w:t>
-      </w:r>
-      <w:proofErr w:type="spellEnd"/>
-      <w:r>
-        <w:t xml:space="preserve"> </w:t>
-      </w:r>
-      <w:proofErr w:type="spellStart"/>
-      <w:r>
-        <w:t>because</w:t>
-      </w:r>
-      <w:proofErr w:type="spellEnd"/>
-      <w:r>
-        <w:t>,</w:t>
-      </w:r>
-      <w:r>
-        <w:t xml:space="preserve"> </w:t>
-      </w:r>
-      <w:proofErr w:type="spellStart"/>
-      <w:r>
-        <w:t>generally</w:t>
-      </w:r>
-      <w:proofErr w:type="spellEnd"/>
-      <w:r>
-        <w:t>,</w:t>
-      </w:r>
-      <w:r>
-        <w:t xml:space="preserve"> </w:t>
-      </w:r>
-      <w:proofErr w:type="spellStart"/>
-      <w:r>
-        <w:t>modifying</w:t>
-      </w:r>
-      <w:proofErr w:type="spellEnd"/>
-      <w:r>
-        <w:t xml:space="preserve"> </w:t>
-      </w:r>
-      <w:proofErr w:type="spellStart"/>
-      <w:r>
-        <w:t>involves</w:t>
-      </w:r>
-      <w:proofErr w:type="spellEnd"/>
-      <w:r>
-        <w:t xml:space="preserve"> </w:t>
-      </w:r>
-      <w:proofErr w:type="spellStart"/>
-      <w:r>
-        <w:t>less</w:t>
-      </w:r>
-      <w:proofErr w:type="spellEnd"/>
-      <w:r>
-        <w:t xml:space="preserve"> </w:t>
-      </w:r>
-      <w:proofErr w:type="spellStart"/>
-      <w:r>
-        <w:t>concentration</w:t>
-      </w:r>
-      <w:proofErr w:type="spellEnd"/>
-      <w:r>
-        <w:t xml:space="preserve"> </w:t>
-      </w:r>
-      <w:proofErr w:type="spellStart"/>
-      <w:r>
-        <w:t>that</w:t>
-      </w:r>
-      <w:proofErr w:type="spellEnd"/>
-      <w:r>
-        <w:t xml:space="preserve"> </w:t>
-      </w:r>
-      <w:proofErr w:type="spellStart"/>
-      <w:r>
-        <w:t>writing</w:t>
-      </w:r>
-      <w:proofErr w:type="spellEnd"/>
-      <w:r>
-        <w:t xml:space="preserve"> from zero. Some </w:t>
-      </w:r>
-      <w:proofErr w:type="spellStart"/>
-      <w:r>
-        <w:t>issues</w:t>
-      </w:r>
-      <w:proofErr w:type="spellEnd"/>
-      <w:r>
-        <w:t xml:space="preserve"> </w:t>
-      </w:r>
-      <w:proofErr w:type="spellStart"/>
-      <w:r>
-        <w:t>found</w:t>
-      </w:r>
-      <w:proofErr w:type="spellEnd"/>
-      <w:r>
-        <w:t xml:space="preserve"> in </w:t>
-      </w:r>
-      <w:proofErr w:type="spellStart"/>
-      <w:r>
-        <w:t>this</w:t>
-      </w:r>
-      <w:proofErr w:type="spellEnd"/>
-      <w:r>
-        <w:t xml:space="preserve"> </w:t>
-      </w:r>
-      <w:proofErr w:type="spellStart"/>
-      <w:r>
-        <w:t>class</w:t>
-      </w:r>
-      <w:proofErr w:type="spellEnd"/>
-      <w:r>
-        <w:t xml:space="preserve"> are </w:t>
-      </w:r>
-      <w:proofErr w:type="spellStart"/>
-      <w:r>
-        <w:t>probably</w:t>
-      </w:r>
-      <w:proofErr w:type="spellEnd"/>
-      <w:r>
-        <w:t xml:space="preserve"> </w:t>
-      </w:r>
-      <w:proofErr w:type="spellStart"/>
-      <w:r>
-        <w:t>present</w:t>
-      </w:r>
-      <w:proofErr w:type="spellEnd"/>
-      <w:r>
-        <w:t xml:space="preserve"> in </w:t>
-      </w:r>
-      <w:proofErr w:type="spellStart"/>
-      <w:r>
-        <w:t>WorkEffortContentWrapper</w:t>
-      </w:r>
-      <w:proofErr w:type="spellEnd"/>
-      <w:r>
-        <w:t xml:space="preserve"> </w:t>
-      </w:r>
-      <w:proofErr w:type="spellStart"/>
-      <w:r>
-        <w:t>too</w:t>
-      </w:r>
-      <w:proofErr w:type="spellEnd"/>
-      <w:r>
-        <w:t xml:space="preserve">. </w:t>
-      </w:r>
-    </w:p>
-    <w:p>
-      <w:pPr>
-        <w:pStyle w:val="Paragrafoelenco"/>
-        <w:numPr>
-          <w:ilvl w:val="0"/>
-          <w:numId w:val="2"/>
-        </w:numPr>
-        <w:ind w:left="426"/>
-      </w:pPr>
-      <w:r>
-        <w:t>“</w:t>
-      </w:r>
-      <w:proofErr w:type="spellStart"/>
-      <w:r>
-        <w:t>getPartyContentAsText</w:t>
-      </w:r>
-      <w:proofErr w:type="spellEnd"/>
-      <w:r>
-        <w:t xml:space="preserve">” </w:t>
-      </w:r>
-      <w:proofErr w:type="spellStart"/>
-      <w:r>
-        <w:t>function</w:t>
-      </w:r>
-      <w:proofErr w:type="spellEnd"/>
-      <w:r>
-        <w:t xml:space="preserve"> </w:t>
-      </w:r>
-      <w:proofErr w:type="spellStart"/>
-      <w:r>
-        <w:t>is</w:t>
-      </w:r>
-      <w:proofErr w:type="spellEnd"/>
-      <w:r>
-        <w:t xml:space="preserve"> </w:t>
-      </w:r>
-      <w:proofErr w:type="spellStart"/>
-      <w:r>
-        <w:t>overloaded</w:t>
-      </w:r>
-      <w:proofErr w:type="spellEnd"/>
-      <w:r>
-        <w:t xml:space="preserve"> </w:t>
-      </w:r>
-      <w:proofErr w:type="spellStart"/>
-      <w:r>
-        <w:t>too</w:t>
-      </w:r>
-      <w:proofErr w:type="spellEnd"/>
-      <w:r>
-        <w:t xml:space="preserve"> </w:t>
-      </w:r>
-      <w:proofErr w:type="spellStart"/>
-      <w:r>
-        <w:t>many</w:t>
-      </w:r>
-      <w:proofErr w:type="spellEnd"/>
-      <w:r>
-        <w:t xml:space="preserve"> time, with </w:t>
-      </w:r>
-      <w:proofErr w:type="spellStart"/>
-      <w:r>
-        <w:t>lots</w:t>
-      </w:r>
-      <w:proofErr w:type="spellEnd"/>
-      <w:r>
-        <w:t xml:space="preserve"> of </w:t>
-      </w:r>
-      <w:proofErr w:type="spellStart"/>
-      <w:r>
-        <w:t>parameters</w:t>
-      </w:r>
-      <w:proofErr w:type="spellEnd"/>
-      <w:r>
-        <w:t xml:space="preserve">, the </w:t>
-      </w:r>
-      <w:proofErr w:type="spellStart"/>
-      <w:r>
-        <w:t>return</w:t>
-      </w:r>
-      <w:proofErr w:type="spellEnd"/>
-      <w:r>
-        <w:t xml:space="preserve"> </w:t>
-      </w:r>
-      <w:proofErr w:type="spellStart"/>
-      <w:r>
-        <w:t>type</w:t>
-      </w:r>
-      <w:proofErr w:type="spellEnd"/>
-      <w:r>
-        <w:t xml:space="preserve"> </w:t>
-      </w:r>
-      <w:proofErr w:type="spellStart"/>
-      <w:proofErr w:type="gramStart"/>
-      <w:r>
-        <w:t>changes</w:t>
-      </w:r>
-      <w:proofErr w:type="spellEnd"/>
-      <w:r>
-        <w:t>,…</w:t>
-      </w:r>
-      <w:proofErr w:type="gramEnd"/>
-    </w:p>
-    <w:p>
-      <w:pPr>
-        <w:pStyle w:val="Paragrafoelenco"/>
-        <w:numPr>
-          <w:ilvl w:val="0"/>
-          <w:numId w:val="2"/>
-        </w:numPr>
-        <w:ind w:left="426"/>
-      </w:pPr>
-      <w:r>
-        <w:t xml:space="preserve">(uso </w:t>
-      </w:r>
-      <w:proofErr w:type="spellStart"/>
-      <w:r>
-        <w:t>scorrretto</w:t>
-      </w:r>
-      <w:proofErr w:type="spellEnd"/>
-      <w:r>
-        <w:t xml:space="preserve"> dell’interfaccia: la classe è tutta copiata da </w:t>
-      </w:r>
-      <w:proofErr w:type="spellStart"/>
-      <w:r>
-        <w:t>WorkEffort</w:t>
-      </w:r>
-      <w:proofErr w:type="spellEnd"/>
-      <w:r>
-        <w:t>…, ma l’interfaccia comune ha un solo metodo… e il commento sull’implementazione dell’interfaccia è sopra al metodo sbagliato)</w:t>
-      </w:r>
-    </w:p>
-    <w:p>
-      <w:pPr>
-        <w:pStyle w:val="Paragrafoelenco"/>
-        <w:numPr>
-          <w:ilvl w:val="0"/>
-          <w:numId w:val="2"/>
-        </w:numPr>
-        <w:ind w:left="426"/>
-      </w:pPr>
+        <w:rPr>
+          <w:lang w:val="en-GB"/>
+        </w:rPr>
+      </w:pPr>
+      <w:r>
+        <w:rPr>
+          <w:lang w:val="en-GB"/>
+        </w:rPr>
+        <w:t xml:space="preserve">(un sacco di null possibili, un sacco di controlli == null, quindi possibile propagazione dei null con possibili errori a runtime se manca una </w:t>
+      </w:r>
+    </w:p>
+    <w:p>
+      <w:pPr>
+        <w:ind w:left="66"/>
+        <w:rPr>
+          <w:lang w:val="en-GB"/>
+        </w:rPr>
+      </w:pPr>
+      <w:r>
+        <w:rPr>
+          <w:lang w:val="en-GB"/>
+        </w:rPr>
+        <w:br w:type="page"/>
+      </w:r>
+    </w:p>
+    <w:p>
+      <w:pPr>
+        <w:pStyle w:val="Titolo1"/>
+      </w:pPr>
+      <w:bookmarkStart w:id="7" w:name="_Toc344550484"/>
       <w:r>
         <w:lastRenderedPageBreak/>
-        <w:t xml:space="preserve">(un sacco di </w:t>
-      </w:r>
-      <w:proofErr w:type="spellStart"/>
-      <w:r>
-        <w:t>null</w:t>
-      </w:r>
-      <w:proofErr w:type="spellEnd"/>
-      <w:r>
-        <w:t xml:space="preserve"> possibili, un sacco di controlli == </w:t>
-      </w:r>
-      <w:proofErr w:type="spellStart"/>
-      <w:r>
-        <w:t>null</w:t>
-      </w:r>
-      <w:proofErr w:type="spellEnd"/>
-      <w:r>
-        <w:t xml:space="preserve">, quindi possibile propagazione dei </w:t>
-      </w:r>
-      <w:proofErr w:type="spellStart"/>
-      <w:r>
-        <w:t>null</w:t>
-      </w:r>
-      <w:proofErr w:type="spellEnd"/>
-      <w:r>
-        <w:t xml:space="preserve"> con possibili errori a </w:t>
-      </w:r>
-      <w:proofErr w:type="spellStart"/>
-      <w:r>
-        <w:t>runtime</w:t>
-      </w:r>
-      <w:proofErr w:type="spellEnd"/>
-      <w:r>
-        <w:t xml:space="preserve"> se manca una </w:t>
-      </w:r>
-    </w:p>
-    <w:p>
-      <w:pPr>
-        <w:ind w:left="66"/>
-      </w:pPr>
-      <w:r>
-        <w:br w:type="page"/>
-      </w:r>
-    </w:p>
-    <w:p>
-      <w:pPr>
-        <w:pStyle w:val="Titolo1"/>
-      </w:pPr>
-      <w:bookmarkStart w:id="6" w:name="_Toc344550484"/>
-      <w:proofErr w:type="spellStart"/>
-      <w:r>
-        <w:lastRenderedPageBreak/>
-        <w:t>Other</w:t>
-      </w:r>
-      <w:proofErr w:type="spellEnd"/>
-      <w:r>
-        <w:t xml:space="preserve"> </w:t>
-      </w:r>
-      <w:proofErr w:type="spellStart"/>
-      <w:r>
-        <w:t>problems</w:t>
-      </w:r>
-      <w:bookmarkEnd w:id="6"/>
-      <w:proofErr w:type="spellEnd"/>
+        <w:t>Other problems</w:t>
+      </w:r>
+      <w:bookmarkEnd w:id="7"/>
     </w:p>
     <w:sectPr>
       <w:pgSz w:w="11900" w:h="16840"/>
@@ -4183,7 +4979,7 @@
 
 <file path=word/comments.xml><?xml version="1.0" encoding="utf-8"?>
 <w:comments xmlns:wpc="http://schemas.microsoft.com/office/word/2010/wordprocessingCanvas" xmlns:cx="http://schemas.microsoft.com/office/drawing/2014/chartex" xmlns:cx1="http://schemas.microsoft.com/office/drawing/2015/9/8/chartex" xmlns:cx2="http://schemas.microsoft.com/office/drawing/2015/10/21/chartex" xmlns:mc="http://schemas.openxmlformats.org/markup-compatibility/2006" xmlns:o="urn:schemas-microsoft-com:office:office" xmlns:r="http://schemas.openxmlformats.org/officeDocument/2006/relationships" xmlns:m="http://schemas.openxmlformats.org/officeDocument/2006/math" xmlns:v="urn:schemas-microsoft-com:vml" xmlns:wp14="http://schemas.microsoft.com/office/word/2010/wordprocessingDrawing" xmlns:wp="http://schemas.openxmlformats.org/drawingml/2006/wordprocessingDrawing" xmlns:w10="urn:schemas-microsoft-com:office:word" xmlns:w="http://schemas.openxmlformats.org/wordprocessingml/2006/main" xmlns:w14="http://schemas.microsoft.com/office/word/2010/wordml" xmlns:w15="http://schemas.microsoft.com/office/word/2012/wordml" xmlns:w16se="http://schemas.microsoft.com/office/word/2015/wordml/symex" xmlns:wpg="http://schemas.microsoft.com/office/word/2010/wordprocessingGroup" xmlns:wpi="http://schemas.microsoft.com/office/word/2010/wordprocessingInk" xmlns:wne="http://schemas.microsoft.com/office/word/2006/wordml" xmlns:wps="http://schemas.microsoft.com/office/word/2010/wordprocessingShape" mc:Ignorable="w14 w15 w16se wp14">
-  <w:comment w:id="2" w:author="Fabio Chiusano" w:date="2016-12-28T12:47:00Z" w:initials="FC">
+  <w:comment w:id="3" w:author="Fabio Chiusano" w:date="2016-12-28T12:47:00Z" w:initials="FC">
     <w:p>
       <w:pPr>
         <w:pStyle w:val="Testocommento"/>
@@ -4194,99 +4990,9 @@
         </w:rPr>
         <w:annotationRef/>
       </w:r>
-      <w:proofErr w:type="spellStart"/>
-      <w:r>
-        <w:t>They</w:t>
-      </w:r>
-      <w:proofErr w:type="spellEnd"/>
-      <w:r>
-        <w:t xml:space="preserve"> share </w:t>
-      </w:r>
-      <w:proofErr w:type="spellStart"/>
-      <w:r>
-        <w:t>something</w:t>
-      </w:r>
-      <w:proofErr w:type="spellEnd"/>
-      <w:r>
-        <w:t xml:space="preserve"> </w:t>
-      </w:r>
-      <w:proofErr w:type="spellStart"/>
-      <w:r>
-        <w:t>like</w:t>
-      </w:r>
-      <w:proofErr w:type="spellEnd"/>
-      <w:r>
-        <w:t xml:space="preserve"> 95% of the code… and </w:t>
-      </w:r>
-      <w:proofErr w:type="spellStart"/>
-      <w:r>
-        <w:t>there’s</w:t>
-      </w:r>
-      <w:proofErr w:type="spellEnd"/>
-      <w:r>
-        <w:t xml:space="preserve"> a </w:t>
-      </w:r>
-      <w:proofErr w:type="spellStart"/>
-      <w:r>
-        <w:t>group</w:t>
-      </w:r>
-      <w:proofErr w:type="spellEnd"/>
-      <w:r>
-        <w:t xml:space="preserve"> </w:t>
-      </w:r>
-      <w:proofErr w:type="spellStart"/>
-      <w:r>
-        <w:t>that</w:t>
-      </w:r>
-      <w:proofErr w:type="spellEnd"/>
-      <w:r>
-        <w:t xml:space="preserve"> </w:t>
-      </w:r>
-      <w:proofErr w:type="spellStart"/>
-      <w:r>
-        <w:t>has</w:t>
-      </w:r>
-      <w:proofErr w:type="spellEnd"/>
-      <w:r>
-        <w:t xml:space="preserve"> the code </w:t>
-      </w:r>
-      <w:proofErr w:type="spellStart"/>
-      <w:r>
-        <w:t>inspection</w:t>
-      </w:r>
-      <w:proofErr w:type="spellEnd"/>
-      <w:r>
-        <w:t xml:space="preserve"> on </w:t>
-      </w:r>
-      <w:proofErr w:type="spellStart"/>
-      <w:r>
-        <w:t>WorkEffortContentWrapper</w:t>
-      </w:r>
-      <w:proofErr w:type="spellEnd"/>
-      <w:r>
-        <w:t xml:space="preserve"> </w:t>
-      </w:r>
-      <w:proofErr w:type="spellStart"/>
-      <w:r>
-        <w:t>ahaha</w:t>
-      </w:r>
-      <w:proofErr w:type="spellEnd"/>
-      <w:r>
-        <w:t xml:space="preserve"> ;););) </w:t>
-      </w:r>
-      <w:proofErr w:type="spellStart"/>
-      <w:r>
-        <w:t>trolololol</w:t>
-      </w:r>
-      <w:proofErr w:type="spellEnd"/>
-      <w:r>
-        <w:t xml:space="preserve"> </w:t>
-      </w:r>
-      <w:proofErr w:type="spellStart"/>
-      <w:r>
-        <w:t>xdxd</w:t>
-      </w:r>
-      <w:proofErr w:type="spellEnd"/>
+      <w:r>
+        <w:t>They share something like 95% of the code… and there’s a group that has the code inspection on WorkEffortContentWrapper ahaha ;););) trolololol xdxd</w:t>
+      </w:r>
     </w:p>
   </w:comment>
   <w:comment w:id="5" w:author="Fabio Chiusano" w:date="2016-12-28T12:48:00Z" w:initials="FC">
@@ -4300,27 +5006,9 @@
         </w:rPr>
         <w:annotationRef/>
       </w:r>
-      <w:proofErr w:type="spellStart"/>
-      <w:r>
-        <w:t>Taken</w:t>
-      </w:r>
-      <w:proofErr w:type="spellEnd"/>
-      <w:r>
-        <w:t xml:space="preserve"> </w:t>
-      </w:r>
-      <w:proofErr w:type="spellStart"/>
-      <w:r>
-        <w:t>directly</w:t>
-      </w:r>
-      <w:proofErr w:type="spellEnd"/>
-      <w:r>
-        <w:t xml:space="preserve"> from the pdf of the code </w:t>
-      </w:r>
-      <w:proofErr w:type="spellStart"/>
-      <w:r>
-        <w:t>inspection</w:t>
-      </w:r>
-      <w:proofErr w:type="spellEnd"/>
+      <w:r>
+        <w:t>Taken directly from the pdf of the code inspection</w:t>
+      </w:r>
     </w:p>
   </w:comment>
 </w:comments>
@@ -4562,6 +5250,119 @@
     </w:lvl>
   </w:abstractNum>
   <w:abstractNum w:abstractNumId="2" w15:restartNumberingAfterBreak="0">
+    <w:nsid w:val="51835799"/>
+    <w:multiLevelType w:val="hybridMultilevel"/>
+    <w:tmpl w:val="F0EE7844"/>
+    <w:lvl w:ilvl="0" w:tplc="04100001">
+      <w:start w:val="1"/>
+      <w:numFmt w:val="bullet"/>
+      <w:lvlText w:val=""/>
+      <w:lvlJc w:val="left"/>
+      <w:pPr>
+        <w:ind w:left="720" w:hanging="360"/>
+      </w:pPr>
+      <w:rPr>
+        <w:rFonts w:ascii="Symbol" w:hAnsi="Symbol" w:hint="default"/>
+      </w:rPr>
+    </w:lvl>
+    <w:lvl w:ilvl="1" w:tplc="04100003" w:tentative="1">
+      <w:start w:val="1"/>
+      <w:numFmt w:val="bullet"/>
+      <w:lvlText w:val="o"/>
+      <w:lvlJc w:val="left"/>
+      <w:pPr>
+        <w:ind w:left="1440" w:hanging="360"/>
+      </w:pPr>
+      <w:rPr>
+        <w:rFonts w:ascii="Courier New" w:hAnsi="Courier New" w:cs="Courier New" w:hint="default"/>
+      </w:rPr>
+    </w:lvl>
+    <w:lvl w:ilvl="2" w:tplc="04100005" w:tentative="1">
+      <w:start w:val="1"/>
+      <w:numFmt w:val="bullet"/>
+      <w:lvlText w:val=""/>
+      <w:lvlJc w:val="left"/>
+      <w:pPr>
+        <w:ind w:left="2160" w:hanging="360"/>
+      </w:pPr>
+      <w:rPr>
+        <w:rFonts w:ascii="Wingdings" w:hAnsi="Wingdings" w:hint="default"/>
+      </w:rPr>
+    </w:lvl>
+    <w:lvl w:ilvl="3" w:tplc="04100001" w:tentative="1">
+      <w:start w:val="1"/>
+      <w:numFmt w:val="bullet"/>
+      <w:lvlText w:val=""/>
+      <w:lvlJc w:val="left"/>
+      <w:pPr>
+        <w:ind w:left="2880" w:hanging="360"/>
+      </w:pPr>
+      <w:rPr>
+        <w:rFonts w:ascii="Symbol" w:hAnsi="Symbol" w:hint="default"/>
+      </w:rPr>
+    </w:lvl>
+    <w:lvl w:ilvl="4" w:tplc="04100003" w:tentative="1">
+      <w:start w:val="1"/>
+      <w:numFmt w:val="bullet"/>
+      <w:lvlText w:val="o"/>
+      <w:lvlJc w:val="left"/>
+      <w:pPr>
+        <w:ind w:left="3600" w:hanging="360"/>
+      </w:pPr>
+      <w:rPr>
+        <w:rFonts w:ascii="Courier New" w:hAnsi="Courier New" w:cs="Courier New" w:hint="default"/>
+      </w:rPr>
+    </w:lvl>
+    <w:lvl w:ilvl="5" w:tplc="04100005" w:tentative="1">
+      <w:start w:val="1"/>
+      <w:numFmt w:val="bullet"/>
+      <w:lvlText w:val=""/>
+      <w:lvlJc w:val="left"/>
+      <w:pPr>
+        <w:ind w:left="4320" w:hanging="360"/>
+      </w:pPr>
+      <w:rPr>
+        <w:rFonts w:ascii="Wingdings" w:hAnsi="Wingdings" w:hint="default"/>
+      </w:rPr>
+    </w:lvl>
+    <w:lvl w:ilvl="6" w:tplc="04100001" w:tentative="1">
+      <w:start w:val="1"/>
+      <w:numFmt w:val="bullet"/>
+      <w:lvlText w:val=""/>
+      <w:lvlJc w:val="left"/>
+      <w:pPr>
+        <w:ind w:left="5040" w:hanging="360"/>
+      </w:pPr>
+      <w:rPr>
+        <w:rFonts w:ascii="Symbol" w:hAnsi="Symbol" w:hint="default"/>
+      </w:rPr>
+    </w:lvl>
+    <w:lvl w:ilvl="7" w:tplc="04100003" w:tentative="1">
+      <w:start w:val="1"/>
+      <w:numFmt w:val="bullet"/>
+      <w:lvlText w:val="o"/>
+      <w:lvlJc w:val="left"/>
+      <w:pPr>
+        <w:ind w:left="5760" w:hanging="360"/>
+      </w:pPr>
+      <w:rPr>
+        <w:rFonts w:ascii="Courier New" w:hAnsi="Courier New" w:cs="Courier New" w:hint="default"/>
+      </w:rPr>
+    </w:lvl>
+    <w:lvl w:ilvl="8" w:tplc="04100005" w:tentative="1">
+      <w:start w:val="1"/>
+      <w:numFmt w:val="bullet"/>
+      <w:lvlText w:val=""/>
+      <w:lvlJc w:val="left"/>
+      <w:pPr>
+        <w:ind w:left="6480" w:hanging="360"/>
+      </w:pPr>
+      <w:rPr>
+        <w:rFonts w:ascii="Wingdings" w:hAnsi="Wingdings" w:hint="default"/>
+      </w:rPr>
+    </w:lvl>
+  </w:abstractNum>
+  <w:abstractNum w:abstractNumId="3" w15:restartNumberingAfterBreak="0">
     <w:nsid w:val="54A03CC0"/>
     <w:multiLevelType w:val="hybridMultilevel"/>
     <w:tmpl w:val="A2DA2A96"/>
@@ -4674,7 +5475,7 @@
       </w:rPr>
     </w:lvl>
   </w:abstractNum>
-  <w:abstractNum w:abstractNumId="3" w15:restartNumberingAfterBreak="0">
+  <w:abstractNum w:abstractNumId="4" w15:restartNumberingAfterBreak="0">
     <w:nsid w:val="7DCE1C9D"/>
     <w:multiLevelType w:val="multilevel"/>
     <w:tmpl w:val="FB6AAB02"/>
@@ -4770,7 +5571,7 @@
     </w:lvl>
   </w:abstractNum>
   <w:num w:numId="1">
-    <w:abstractNumId w:val="3"/>
+    <w:abstractNumId w:val="4"/>
   </w:num>
   <w:num w:numId="2">
     <w:abstractNumId w:val="0"/>
@@ -4779,6 +5580,9 @@
     <w:abstractNumId w:val="1"/>
   </w:num>
   <w:num w:numId="4">
+    <w:abstractNumId w:val="3"/>
+  </w:num>
+  <w:num w:numId="5">
     <w:abstractNumId w:val="2"/>
   </w:num>
 </w:numbering>
@@ -6247,7 +7051,7 @@
 </file>
 
 <file path=customXml/itemProps1.xml><?xml version="1.0" encoding="utf-8"?>
-<ds:datastoreItem xmlns:ds="http://schemas.openxmlformats.org/officeDocument/2006/customXml" ds:itemID="{10522CE1-DE24-4F05-A9E2-11D6A69BE54D}">
+<ds:datastoreItem xmlns:ds="http://schemas.openxmlformats.org/officeDocument/2006/customXml" ds:itemID="{9ECD559A-376D-4307-AE11-C50A30C80FDD}">
   <ds:schemaRefs>
     <ds:schemaRef ds:uri="http://schemas.openxmlformats.org/officeDocument/2006/bibliography"/>
   </ds:schemaRefs>

</xml_diff>